<commit_message>
incremento do trabalho 4
</commit_message>
<xml_diff>
--- a/TRABALHO 4.docx
+++ b/TRABALHO 4.docx
@@ -1777,7 +1777,7 @@
           <w:szCs w:val="21"/>
           <w:rtl w:val="0"/>
         </w:rPr>
-        <w:t xml:space="preserve">  </w:t>
+        <w:t xml:space="preserve">   </w:t>
       </w:r>
       <w:r>
         <w:rPr>
@@ -1981,6 +1981,26 @@
           <w:szCs w:val="21"/>
           <w:rtl w:val="0"/>
         </w:rPr>
+        <w:t xml:space="preserve">,</w:t>
+      </w:r>
+      <w:r>
+        <w:rPr>
+          <w:rFonts w:ascii="Courier New" w:cs="Courier New" w:eastAsia="Courier New" w:hAnsi="Courier New"/>
+          <w:color w:val="ce9178"/>
+          <w:sz w:val="21"/>
+          <w:szCs w:val="21"/>
+          <w:rtl w:val="0"/>
+        </w:rPr>
+        <w:t xml:space="preserve">'escolha_radio'</w:t>
+      </w:r>
+      <w:r>
+        <w:rPr>
+          <w:rFonts w:ascii="Courier New" w:cs="Courier New" w:eastAsia="Courier New" w:hAnsi="Courier New"/>
+          <w:color w:val="cccccc"/>
+          <w:sz w:val="21"/>
+          <w:szCs w:val="21"/>
+          <w:rtl w:val="0"/>
+        </w:rPr>
         <w:t xml:space="preserve">)</w:t>
       </w:r>
     </w:p>
@@ -2157,6 +2177,118 @@
           <w:szCs w:val="21"/>
           <w:rtl w:val="0"/>
         </w:rPr>
+        <w:t xml:space="preserve">           </w:t>
+      </w:r>
+      <w:r>
+        <w:rPr>
+          <w:rFonts w:ascii="Courier New" w:cs="Courier New" w:eastAsia="Courier New" w:hAnsi="Courier New"/>
+          <w:color w:val="ce9178"/>
+          <w:sz w:val="21"/>
+          <w:szCs w:val="21"/>
+          <w:rtl w:val="0"/>
+        </w:rPr>
+        <w:t xml:space="preserve">'escolha_radio'</w:t>
+      </w:r>
+      <w:r>
+        <w:rPr>
+          <w:rFonts w:ascii="Courier New" w:cs="Courier New" w:eastAsia="Courier New" w:hAnsi="Courier New"/>
+          <w:color w:val="cccccc"/>
+          <w:sz w:val="21"/>
+          <w:szCs w:val="21"/>
+          <w:rtl w:val="0"/>
+        </w:rPr>
+        <w:t xml:space="preserve">: forms.RadioSelect(</w:t>
+      </w:r>
+      <w:r>
+        <w:rPr>
+          <w:rFonts w:ascii="Courier New" w:cs="Courier New" w:eastAsia="Courier New" w:hAnsi="Courier New"/>
+          <w:color w:val="9cdcfe"/>
+          <w:sz w:val="21"/>
+          <w:szCs w:val="21"/>
+          <w:rtl w:val="0"/>
+        </w:rPr>
+        <w:t xml:space="preserve">attrs</w:t>
+      </w:r>
+      <w:r>
+        <w:rPr>
+          <w:rFonts w:ascii="Courier New" w:cs="Courier New" w:eastAsia="Courier New" w:hAnsi="Courier New"/>
+          <w:color w:val="d4d4d4"/>
+          <w:sz w:val="21"/>
+          <w:szCs w:val="21"/>
+          <w:rtl w:val="0"/>
+        </w:rPr>
+        <w:t xml:space="preserve">=</w:t>
+      </w:r>
+      <w:r>
+        <w:rPr>
+          <w:rFonts w:ascii="Courier New" w:cs="Courier New" w:eastAsia="Courier New" w:hAnsi="Courier New"/>
+          <w:color w:val="cccccc"/>
+          <w:sz w:val="21"/>
+          <w:szCs w:val="21"/>
+          <w:rtl w:val="0"/>
+        </w:rPr>
+        <w:t xml:space="preserve">{</w:t>
+      </w:r>
+      <w:r>
+        <w:rPr>
+          <w:rFonts w:ascii="Courier New" w:cs="Courier New" w:eastAsia="Courier New" w:hAnsi="Courier New"/>
+          <w:color w:val="ce9178"/>
+          <w:sz w:val="21"/>
+          <w:szCs w:val="21"/>
+          <w:rtl w:val="0"/>
+        </w:rPr>
+        <w:t xml:space="preserve">'class'</w:t>
+      </w:r>
+      <w:r>
+        <w:rPr>
+          <w:rFonts w:ascii="Courier New" w:cs="Courier New" w:eastAsia="Courier New" w:hAnsi="Courier New"/>
+          <w:color w:val="cccccc"/>
+          <w:sz w:val="21"/>
+          <w:szCs w:val="21"/>
+          <w:rtl w:val="0"/>
+        </w:rPr>
+        <w:t xml:space="preserve">: </w:t>
+      </w:r>
+      <w:r>
+        <w:rPr>
+          <w:rFonts w:ascii="Courier New" w:cs="Courier New" w:eastAsia="Courier New" w:hAnsi="Courier New"/>
+          <w:color w:val="ce9178"/>
+          <w:sz w:val="21"/>
+          <w:szCs w:val="21"/>
+          <w:rtl w:val="0"/>
+        </w:rPr>
+        <w:t xml:space="preserve">'form-check-input'</w:t>
+      </w:r>
+      <w:r>
+        <w:rPr>
+          <w:rFonts w:ascii="Courier New" w:cs="Courier New" w:eastAsia="Courier New" w:hAnsi="Courier New"/>
+          <w:color w:val="cccccc"/>
+          <w:sz w:val="21"/>
+          <w:szCs w:val="21"/>
+          <w:rtl w:val="0"/>
+        </w:rPr>
+        <w:t xml:space="preserve">}),</w:t>
+      </w:r>
+    </w:p>
+    <w:p>
+      <w:pPr>
+        <w:shd w:fill="1f1f1f" w:val="clear"/>
+        <w:spacing w:line="325.71428571428567" w:lineRule="auto"/>
+        <w:rPr>
+          <w:rFonts w:ascii="Courier New" w:cs="Courier New" w:eastAsia="Courier New" w:hAnsi="Courier New"/>
+          <w:color w:val="cccccc"/>
+          <w:sz w:val="21"/>
+          <w:szCs w:val="21"/>
+        </w:rPr>
+      </w:pPr>
+      <w:r>
+        <w:rPr>
+          <w:rFonts w:ascii="Courier New" w:cs="Courier New" w:eastAsia="Courier New" w:hAnsi="Courier New"/>
+          <w:color w:val="cccccc"/>
+          <w:sz w:val="21"/>
+          <w:szCs w:val="21"/>
+          <w:rtl w:val="0"/>
+        </w:rPr>
         <w:t xml:space="preserve">       }</w:t>
       </w:r>
     </w:p>
@@ -2279,7 +2411,78 @@
           <w:szCs w:val="21"/>
           <w:rtl w:val="0"/>
         </w:rPr>
+        <w:t xml:space="preserve">,</w:t>
+      </w:r>
+      <w:r>
+        <w:rPr>
+          <w:rFonts w:ascii="Courier New" w:cs="Courier New" w:eastAsia="Courier New" w:hAnsi="Courier New"/>
+          <w:color w:val="ce9178"/>
+          <w:sz w:val="21"/>
+          <w:szCs w:val="21"/>
+          <w:rtl w:val="0"/>
+        </w:rPr>
+        <w:t xml:space="preserve">'escolha_radio'</w:t>
+      </w:r>
+      <w:r>
+        <w:rPr>
+          <w:rFonts w:ascii="Courier New" w:cs="Courier New" w:eastAsia="Courier New" w:hAnsi="Courier New"/>
+          <w:color w:val="cccccc"/>
+          <w:sz w:val="21"/>
+          <w:szCs w:val="21"/>
+          <w:rtl w:val="0"/>
+        </w:rPr>
         <w:t xml:space="preserve">)</w:t>
+      </w:r>
+    </w:p>
+    <w:p>
+      <w:pPr>
+        <w:shd w:fill="1f1f1f" w:val="clear"/>
+        <w:spacing w:line="325.71428571428567" w:lineRule="auto"/>
+        <w:rPr>
+          <w:rFonts w:ascii="Courier New" w:cs="Courier New" w:eastAsia="Courier New" w:hAnsi="Courier New"/>
+          <w:color w:val="cccccc"/>
+          <w:sz w:val="21"/>
+          <w:szCs w:val="21"/>
+        </w:rPr>
+      </w:pPr>
+      <w:r>
+        <w:rPr>
+          <w:rtl w:val="0"/>
+        </w:rPr>
+      </w:r>
+    </w:p>
+    <w:p>
+      <w:pPr>
+        <w:shd w:fill="1f1f1f" w:val="clear"/>
+        <w:spacing w:line="325.71428571428567" w:lineRule="auto"/>
+        <w:rPr>
+          <w:rFonts w:ascii="Courier New" w:cs="Courier New" w:eastAsia="Courier New" w:hAnsi="Courier New"/>
+          <w:color w:val="cccccc"/>
+          <w:sz w:val="21"/>
+          <w:szCs w:val="21"/>
+        </w:rPr>
+      </w:pPr>
+      <w:r>
+        <w:rPr>
+          <w:rtl w:val="0"/>
+        </w:rPr>
+      </w:r>
+    </w:p>
+    <w:p>
+      <w:pPr>
+        <w:shd w:fill="1f1f1f" w:val="clear"/>
+        <w:spacing w:line="325.71428571428567" w:lineRule="auto"/>
+        <w:rPr>
+          <w:rFonts w:ascii="Courier New" w:cs="Courier New" w:eastAsia="Courier New" w:hAnsi="Courier New"/>
+          <w:color w:val="569cd6"/>
+          <w:sz w:val="21"/>
+          <w:szCs w:val="21"/>
+        </w:rPr>
+      </w:pPr>
+      <w:r>
+        <w:rPr>
+          <w:rtl w:val="0"/>
+        </w:rPr>
       </w:r>
     </w:p>
     <w:p>
@@ -2788,20 +2991,256 @@
         <w:spacing w:line="325.71428571428567" w:lineRule="auto"/>
         <w:rPr>
           <w:rFonts w:ascii="Courier New" w:cs="Courier New" w:eastAsia="Courier New" w:hAnsi="Courier New"/>
-          <w:color w:val="cccccc"/>
-          <w:sz w:val="21"/>
-          <w:szCs w:val="21"/>
-        </w:rPr>
-      </w:pPr>
-      <w:r>
-        <w:rPr>
-          <w:rFonts w:ascii="Courier New" w:cs="Courier New" w:eastAsia="Courier New" w:hAnsi="Courier New"/>
-          <w:color w:val="cccccc"/>
-          <w:sz w:val="21"/>
-          <w:szCs w:val="21"/>
-          <w:rtl w:val="0"/>
-        </w:rPr>
-        <w:t xml:space="preserve">     ESCOLHA </w:t>
+          <w:color w:val="6a9955"/>
+          <w:sz w:val="21"/>
+          <w:szCs w:val="21"/>
+        </w:rPr>
+      </w:pPr>
+      <w:r>
+        <w:rPr>
+          <w:rFonts w:ascii="Courier New" w:cs="Courier New" w:eastAsia="Courier New" w:hAnsi="Courier New"/>
+          <w:color w:val="cccccc"/>
+          <w:sz w:val="21"/>
+          <w:szCs w:val="21"/>
+          <w:rtl w:val="0"/>
+        </w:rPr>
+        <w:t xml:space="preserve">    </w:t>
+      </w:r>
+      <w:r>
+        <w:rPr>
+          <w:rFonts w:ascii="Courier New" w:cs="Courier New" w:eastAsia="Courier New" w:hAnsi="Courier New"/>
+          <w:color w:val="6a9955"/>
+          <w:sz w:val="21"/>
+          <w:szCs w:val="21"/>
+          <w:rtl w:val="0"/>
+        </w:rPr>
+        <w:t xml:space="preserve"># ESCOLHA = request.POST.get("opcaoRadio",False)</w:t>
+      </w:r>
+    </w:p>
+    <w:p>
+      <w:pPr>
+        <w:shd w:fill="1f1f1f" w:val="clear"/>
+        <w:spacing w:line="325.71428571428567" w:lineRule="auto"/>
+        <w:rPr>
+          <w:rFonts w:ascii="Courier New" w:cs="Courier New" w:eastAsia="Courier New" w:hAnsi="Courier New"/>
+          <w:color w:val="6a9955"/>
+          <w:sz w:val="21"/>
+          <w:szCs w:val="21"/>
+        </w:rPr>
+      </w:pPr>
+      <w:r>
+        <w:rPr>
+          <w:rFonts w:ascii="Courier New" w:cs="Courier New" w:eastAsia="Courier New" w:hAnsi="Courier New"/>
+          <w:color w:val="cccccc"/>
+          <w:sz w:val="21"/>
+          <w:szCs w:val="21"/>
+          <w:rtl w:val="0"/>
+        </w:rPr>
+        <w:t xml:space="preserve">     </w:t>
+      </w:r>
+      <w:r>
+        <w:rPr>
+          <w:rFonts w:ascii="Courier New" w:cs="Courier New" w:eastAsia="Courier New" w:hAnsi="Courier New"/>
+          <w:color w:val="6a9955"/>
+          <w:sz w:val="21"/>
+          <w:szCs w:val="21"/>
+          <w:rtl w:val="0"/>
+        </w:rPr>
+        <w:t xml:space="preserve">#print(ESCOLHA)</w:t>
+      </w:r>
+    </w:p>
+    <w:p>
+      <w:pPr>
+        <w:shd w:fill="1f1f1f" w:val="clear"/>
+        <w:spacing w:line="325.71428571428567" w:lineRule="auto"/>
+        <w:rPr>
+          <w:rFonts w:ascii="Courier New" w:cs="Courier New" w:eastAsia="Courier New" w:hAnsi="Courier New"/>
+          <w:color w:val="cccccc"/>
+          <w:sz w:val="21"/>
+          <w:szCs w:val="21"/>
+        </w:rPr>
+      </w:pPr>
+      <w:r>
+        <w:rPr>
+          <w:rFonts w:ascii="Courier New" w:cs="Courier New" w:eastAsia="Courier New" w:hAnsi="Courier New"/>
+          <w:color w:val="cccccc"/>
+          <w:sz w:val="21"/>
+          <w:szCs w:val="21"/>
+          <w:rtl w:val="0"/>
+        </w:rPr>
+        <w:t xml:space="preserve">  </w:t>
+      </w:r>
+    </w:p>
+    <w:p>
+      <w:pPr>
+        <w:shd w:fill="1f1f1f" w:val="clear"/>
+        <w:spacing w:line="325.71428571428567" w:lineRule="auto"/>
+        <w:rPr>
+          <w:rFonts w:ascii="Courier New" w:cs="Courier New" w:eastAsia="Courier New" w:hAnsi="Courier New"/>
+          <w:color w:val="6a9955"/>
+          <w:sz w:val="21"/>
+          <w:szCs w:val="21"/>
+        </w:rPr>
+      </w:pPr>
+      <w:r>
+        <w:rPr>
+          <w:rFonts w:ascii="Courier New" w:cs="Courier New" w:eastAsia="Courier New" w:hAnsi="Courier New"/>
+          <w:color w:val="cccccc"/>
+          <w:sz w:val="21"/>
+          <w:szCs w:val="21"/>
+          <w:rtl w:val="0"/>
+        </w:rPr>
+        <w:t xml:space="preserve">   </w:t>
+      </w:r>
+      <w:r>
+        <w:rPr>
+          <w:rFonts w:ascii="Courier New" w:cs="Courier New" w:eastAsia="Courier New" w:hAnsi="Courier New"/>
+          <w:color w:val="6a9955"/>
+          <w:sz w:val="21"/>
+          <w:szCs w:val="21"/>
+          <w:rtl w:val="0"/>
+        </w:rPr>
+        <w:t xml:space="preserve">#  order_forms.escolha_radio =str(ESCOLHA)</w:t>
+      </w:r>
+    </w:p>
+    <w:p>
+      <w:pPr>
+        <w:shd w:fill="1f1f1f" w:val="clear"/>
+        <w:spacing w:line="325.71428571428567" w:lineRule="auto"/>
+        <w:rPr>
+          <w:rFonts w:ascii="Courier New" w:cs="Courier New" w:eastAsia="Courier New" w:hAnsi="Courier New"/>
+          <w:color w:val="6a9955"/>
+          <w:sz w:val="21"/>
+          <w:szCs w:val="21"/>
+        </w:rPr>
+      </w:pPr>
+      <w:r>
+        <w:rPr>
+          <w:rFonts w:ascii="Courier New" w:cs="Courier New" w:eastAsia="Courier New" w:hAnsi="Courier New"/>
+          <w:color w:val="cccccc"/>
+          <w:sz w:val="21"/>
+          <w:szCs w:val="21"/>
+          <w:rtl w:val="0"/>
+        </w:rPr>
+        <w:t xml:space="preserve">   </w:t>
+      </w:r>
+      <w:r>
+        <w:rPr>
+          <w:rFonts w:ascii="Courier New" w:cs="Courier New" w:eastAsia="Courier New" w:hAnsi="Courier New"/>
+          <w:color w:val="6a9955"/>
+          <w:sz w:val="21"/>
+          <w:szCs w:val="21"/>
+          <w:rtl w:val="0"/>
+        </w:rPr>
+        <w:t xml:space="preserve">#  print(order_forms.escolha_radio)</w:t>
+      </w:r>
+    </w:p>
+    <w:p>
+      <w:pPr>
+        <w:shd w:fill="1f1f1f" w:val="clear"/>
+        <w:spacing w:line="325.71428571428567" w:lineRule="auto"/>
+        <w:rPr>
+          <w:rFonts w:ascii="Courier New" w:cs="Courier New" w:eastAsia="Courier New" w:hAnsi="Courier New"/>
+          <w:color w:val="cccccc"/>
+          <w:sz w:val="21"/>
+          <w:szCs w:val="21"/>
+        </w:rPr>
+      </w:pPr>
+      <w:r>
+        <w:rPr>
+          <w:rFonts w:ascii="Courier New" w:cs="Courier New" w:eastAsia="Courier New" w:hAnsi="Courier New"/>
+          <w:color w:val="cccccc"/>
+          <w:sz w:val="21"/>
+          <w:szCs w:val="21"/>
+          <w:rtl w:val="0"/>
+        </w:rPr>
+        <w:t xml:space="preserve">    </w:t>
+      </w:r>
+    </w:p>
+    <w:p>
+      <w:pPr>
+        <w:shd w:fill="1f1f1f" w:val="clear"/>
+        <w:spacing w:line="325.71428571428567" w:lineRule="auto"/>
+        <w:rPr>
+          <w:rFonts w:ascii="Courier New" w:cs="Courier New" w:eastAsia="Courier New" w:hAnsi="Courier New"/>
+          <w:color w:val="cccccc"/>
+          <w:sz w:val="21"/>
+          <w:szCs w:val="21"/>
+        </w:rPr>
+      </w:pPr>
+      <w:r>
+        <w:rPr>
+          <w:rFonts w:ascii="Courier New" w:cs="Courier New" w:eastAsia="Courier New" w:hAnsi="Courier New"/>
+          <w:color w:val="cccccc"/>
+          <w:sz w:val="21"/>
+          <w:szCs w:val="21"/>
+          <w:rtl w:val="0"/>
+        </w:rPr>
+        <w:t xml:space="preserve">     </w:t>
+      </w:r>
+      <w:r>
+        <w:rPr>
+          <w:rFonts w:ascii="Courier New" w:cs="Courier New" w:eastAsia="Courier New" w:hAnsi="Courier New"/>
+          <w:color w:val="c586c0"/>
+          <w:sz w:val="21"/>
+          <w:szCs w:val="21"/>
+          <w:rtl w:val="0"/>
+        </w:rPr>
+        <w:t xml:space="preserve">if</w:t>
+      </w:r>
+      <w:r>
+        <w:rPr>
+          <w:rFonts w:ascii="Courier New" w:cs="Courier New" w:eastAsia="Courier New" w:hAnsi="Courier New"/>
+          <w:color w:val="cccccc"/>
+          <w:sz w:val="21"/>
+          <w:szCs w:val="21"/>
+          <w:rtl w:val="0"/>
+        </w:rPr>
+        <w:t xml:space="preserve"> forms.is_valid() :</w:t>
+      </w:r>
+    </w:p>
+    <w:p>
+      <w:pPr>
+        <w:shd w:fill="1f1f1f" w:val="clear"/>
+        <w:spacing w:line="325.71428571428567" w:lineRule="auto"/>
+        <w:rPr>
+          <w:rFonts w:ascii="Courier New" w:cs="Courier New" w:eastAsia="Courier New" w:hAnsi="Courier New"/>
+          <w:color w:val="cccccc"/>
+          <w:sz w:val="21"/>
+          <w:szCs w:val="21"/>
+        </w:rPr>
+      </w:pPr>
+      <w:r>
+        <w:rPr>
+          <w:rFonts w:ascii="Courier New" w:cs="Courier New" w:eastAsia="Courier New" w:hAnsi="Courier New"/>
+          <w:color w:val="cccccc"/>
+          <w:sz w:val="21"/>
+          <w:szCs w:val="21"/>
+          <w:rtl w:val="0"/>
+        </w:rPr>
+        <w:t xml:space="preserve">    </w:t>
+      </w:r>
+    </w:p>
+    <w:p>
+      <w:pPr>
+        <w:shd w:fill="1f1f1f" w:val="clear"/>
+        <w:spacing w:line="325.71428571428567" w:lineRule="auto"/>
+        <w:rPr>
+          <w:rFonts w:ascii="Courier New" w:cs="Courier New" w:eastAsia="Courier New" w:hAnsi="Courier New"/>
+          <w:color w:val="cccccc"/>
+          <w:sz w:val="21"/>
+          <w:szCs w:val="21"/>
+        </w:rPr>
+      </w:pPr>
+      <w:r>
+        <w:rPr>
+          <w:rFonts w:ascii="Courier New" w:cs="Courier New" w:eastAsia="Courier New" w:hAnsi="Courier New"/>
+          <w:color w:val="cccccc"/>
+          <w:sz w:val="21"/>
+          <w:szCs w:val="21"/>
+          <w:rtl w:val="0"/>
+        </w:rPr>
+        <w:t xml:space="preserve">       teste_instance </w:t>
       </w:r>
       <w:r>
         <w:rPr>
@@ -2821,7 +3260,49 @@
           <w:szCs w:val="21"/>
           <w:rtl w:val="0"/>
         </w:rPr>
-        <w:t xml:space="preserve"> request.POST.get(</w:t>
+        <w:t xml:space="preserve"> forms.save()</w:t>
+      </w:r>
+    </w:p>
+    <w:p>
+      <w:pPr>
+        <w:shd w:fill="1f1f1f" w:val="clear"/>
+        <w:spacing w:line="325.71428571428567" w:lineRule="auto"/>
+        <w:rPr>
+          <w:rFonts w:ascii="Courier New" w:cs="Courier New" w:eastAsia="Courier New" w:hAnsi="Courier New"/>
+          <w:color w:val="cccccc"/>
+          <w:sz w:val="21"/>
+          <w:szCs w:val="21"/>
+        </w:rPr>
+      </w:pPr>
+      <w:r>
+        <w:rPr>
+          <w:rFonts w:ascii="Courier New" w:cs="Courier New" w:eastAsia="Courier New" w:hAnsi="Courier New"/>
+          <w:color w:val="cccccc"/>
+          <w:sz w:val="21"/>
+          <w:szCs w:val="21"/>
+          <w:rtl w:val="0"/>
+        </w:rPr>
+        <w:t xml:space="preserve">       </w:t>
+      </w:r>
+      <w:r>
+        <w:rPr>
+          <w:rFonts w:ascii="Courier New" w:cs="Courier New" w:eastAsia="Courier New" w:hAnsi="Courier New"/>
+          <w:color w:val="c586c0"/>
+          <w:sz w:val="21"/>
+          <w:szCs w:val="21"/>
+          <w:rtl w:val="0"/>
+        </w:rPr>
+        <w:t xml:space="preserve">return</w:t>
+      </w:r>
+      <w:r>
+        <w:rPr>
+          <w:rFonts w:ascii="Courier New" w:cs="Courier New" w:eastAsia="Courier New" w:hAnsi="Courier New"/>
+          <w:color w:val="cccccc"/>
+          <w:sz w:val="21"/>
+          <w:szCs w:val="21"/>
+          <w:rtl w:val="0"/>
+        </w:rPr>
+        <w:t xml:space="preserve"> HttpResponseRedirect(resolve_url(</w:t>
       </w:r>
       <w:r>
         <w:rPr>
@@ -2831,729 +3312,378 @@
           <w:szCs w:val="21"/>
           <w:rtl w:val="0"/>
         </w:rPr>
-        <w:t xml:space="preserve">"opcaoRadio"</w:t>
-      </w:r>
-      <w:r>
-        <w:rPr>
-          <w:rFonts w:ascii="Courier New" w:cs="Courier New" w:eastAsia="Courier New" w:hAnsi="Courier New"/>
-          <w:color w:val="cccccc"/>
-          <w:sz w:val="21"/>
-          <w:szCs w:val="21"/>
-          <w:rtl w:val="0"/>
-        </w:rPr>
-        <w:t xml:space="preserve">,</w:t>
-      </w:r>
-      <w:r>
+        <w:t xml:space="preserve">'detalhe_formulario'</w:t>
+      </w:r>
+      <w:r>
+        <w:rPr>
+          <w:rFonts w:ascii="Courier New" w:cs="Courier New" w:eastAsia="Courier New" w:hAnsi="Courier New"/>
+          <w:color w:val="cccccc"/>
+          <w:sz w:val="21"/>
+          <w:szCs w:val="21"/>
+          <w:rtl w:val="0"/>
+        </w:rPr>
+        <w:t xml:space="preserve">,teste_instance.pk))</w:t>
+      </w:r>
+    </w:p>
+    <w:p>
+      <w:pPr>
+        <w:shd w:fill="1f1f1f" w:val="clear"/>
+        <w:spacing w:line="325.71428571428567" w:lineRule="auto"/>
+        <w:rPr>
+          <w:rFonts w:ascii="Courier New" w:cs="Courier New" w:eastAsia="Courier New" w:hAnsi="Courier New"/>
+          <w:color w:val="cccccc"/>
+          <w:sz w:val="21"/>
+          <w:szCs w:val="21"/>
+        </w:rPr>
+      </w:pPr>
+      <w:r>
+        <w:rPr>
+          <w:rFonts w:ascii="Courier New" w:cs="Courier New" w:eastAsia="Courier New" w:hAnsi="Courier New"/>
+          <w:color w:val="cccccc"/>
+          <w:sz w:val="21"/>
+          <w:szCs w:val="21"/>
+          <w:rtl w:val="0"/>
+        </w:rPr>
+        <w:t xml:space="preserve">   </w:t>
+      </w:r>
+      <w:r>
+        <w:rPr>
+          <w:rFonts w:ascii="Courier New" w:cs="Courier New" w:eastAsia="Courier New" w:hAnsi="Courier New"/>
+          <w:color w:val="c586c0"/>
+          <w:sz w:val="21"/>
+          <w:szCs w:val="21"/>
+          <w:rtl w:val="0"/>
+        </w:rPr>
+        <w:t xml:space="preserve">else</w:t>
+      </w:r>
+      <w:r>
+        <w:rPr>
+          <w:rFonts w:ascii="Courier New" w:cs="Courier New" w:eastAsia="Courier New" w:hAnsi="Courier New"/>
+          <w:color w:val="cccccc"/>
+          <w:sz w:val="21"/>
+          <w:szCs w:val="21"/>
+          <w:rtl w:val="0"/>
+        </w:rPr>
+        <w:t xml:space="preserve">:</w:t>
+      </w:r>
+    </w:p>
+    <w:p>
+      <w:pPr>
+        <w:shd w:fill="1f1f1f" w:val="clear"/>
+        <w:spacing w:line="325.71428571428567" w:lineRule="auto"/>
+        <w:rPr>
+          <w:rFonts w:ascii="Courier New" w:cs="Courier New" w:eastAsia="Courier New" w:hAnsi="Courier New"/>
+          <w:color w:val="cccccc"/>
+          <w:sz w:val="21"/>
+          <w:szCs w:val="21"/>
+        </w:rPr>
+      </w:pPr>
+      <w:r>
+        <w:rPr>
+          <w:rFonts w:ascii="Courier New" w:cs="Courier New" w:eastAsia="Courier New" w:hAnsi="Courier New"/>
+          <w:color w:val="cccccc"/>
+          <w:sz w:val="21"/>
+          <w:szCs w:val="21"/>
+          <w:rtl w:val="0"/>
+        </w:rPr>
+        <w:t xml:space="preserve">       forms </w:t>
+      </w:r>
+      <w:r>
+        <w:rPr>
+          <w:rFonts w:ascii="Courier New" w:cs="Courier New" w:eastAsia="Courier New" w:hAnsi="Courier New"/>
+          <w:color w:val="d4d4d4"/>
+          <w:sz w:val="21"/>
+          <w:szCs w:val="21"/>
+          <w:rtl w:val="0"/>
+        </w:rPr>
+        <w:t xml:space="preserve">=</w:t>
+      </w:r>
+      <w:r>
+        <w:rPr>
+          <w:rFonts w:ascii="Courier New" w:cs="Courier New" w:eastAsia="Courier New" w:hAnsi="Courier New"/>
+          <w:color w:val="cccccc"/>
+          <w:sz w:val="21"/>
+          <w:szCs w:val="21"/>
+          <w:rtl w:val="0"/>
+        </w:rPr>
+        <w:t xml:space="preserve"> TesteForm(</w:t>
+      </w:r>
+      <w:r>
+        <w:rPr>
+          <w:rFonts w:ascii="Courier New" w:cs="Courier New" w:eastAsia="Courier New" w:hAnsi="Courier New"/>
+          <w:color w:val="9cdcfe"/>
+          <w:sz w:val="21"/>
+          <w:szCs w:val="21"/>
+          <w:rtl w:val="0"/>
+        </w:rPr>
+        <w:t xml:space="preserve">instance</w:t>
+      </w:r>
+      <w:r>
+        <w:rPr>
+          <w:rFonts w:ascii="Courier New" w:cs="Courier New" w:eastAsia="Courier New" w:hAnsi="Courier New"/>
+          <w:color w:val="d4d4d4"/>
+          <w:sz w:val="21"/>
+          <w:szCs w:val="21"/>
+          <w:rtl w:val="0"/>
+        </w:rPr>
+        <w:t xml:space="preserve">=</w:t>
+      </w:r>
+      <w:r>
+        <w:rPr>
+          <w:rFonts w:ascii="Courier New" w:cs="Courier New" w:eastAsia="Courier New" w:hAnsi="Courier New"/>
+          <w:color w:val="cccccc"/>
+          <w:sz w:val="21"/>
+          <w:szCs w:val="21"/>
+          <w:rtl w:val="0"/>
+        </w:rPr>
+        <w:t xml:space="preserve">order_forms, </w:t>
+      </w:r>
+      <w:r>
+        <w:rPr>
+          <w:rFonts w:ascii="Courier New" w:cs="Courier New" w:eastAsia="Courier New" w:hAnsi="Courier New"/>
+          <w:color w:val="9cdcfe"/>
+          <w:sz w:val="21"/>
+          <w:szCs w:val="21"/>
+          <w:rtl w:val="0"/>
+        </w:rPr>
+        <w:t xml:space="preserve">prefix</w:t>
+      </w:r>
+      <w:r>
+        <w:rPr>
+          <w:rFonts w:ascii="Courier New" w:cs="Courier New" w:eastAsia="Courier New" w:hAnsi="Courier New"/>
+          <w:color w:val="d4d4d4"/>
+          <w:sz w:val="21"/>
+          <w:szCs w:val="21"/>
+          <w:rtl w:val="0"/>
+        </w:rPr>
+        <w:t xml:space="preserve">=</w:t>
+      </w:r>
+      <w:r>
+        <w:rPr>
+          <w:rFonts w:ascii="Courier New" w:cs="Courier New" w:eastAsia="Courier New" w:hAnsi="Courier New"/>
+          <w:color w:val="ce9178"/>
+          <w:sz w:val="21"/>
+          <w:szCs w:val="21"/>
+          <w:rtl w:val="0"/>
+        </w:rPr>
+        <w:t xml:space="preserve">'main'</w:t>
+      </w:r>
+      <w:r>
+        <w:rPr>
+          <w:rFonts w:ascii="Courier New" w:cs="Courier New" w:eastAsia="Courier New" w:hAnsi="Courier New"/>
+          <w:color w:val="cccccc"/>
+          <w:sz w:val="21"/>
+          <w:szCs w:val="21"/>
+          <w:rtl w:val="0"/>
+        </w:rPr>
+        <w:t xml:space="preserve">)</w:t>
+      </w:r>
+    </w:p>
+    <w:p>
+      <w:pPr>
+        <w:shd w:fill="1f1f1f" w:val="clear"/>
+        <w:spacing w:line="325.71428571428567" w:lineRule="auto"/>
+        <w:rPr>
+          <w:rFonts w:ascii="Courier New" w:cs="Courier New" w:eastAsia="Courier New" w:hAnsi="Courier New"/>
+          <w:color w:val="cccccc"/>
+          <w:sz w:val="21"/>
+          <w:szCs w:val="21"/>
+        </w:rPr>
+      </w:pPr>
+      <w:r>
+        <w:rPr>
+          <w:rFonts w:ascii="Courier New" w:cs="Courier New" w:eastAsia="Courier New" w:hAnsi="Courier New"/>
+          <w:color w:val="cccccc"/>
+          <w:sz w:val="21"/>
+          <w:szCs w:val="21"/>
+          <w:rtl w:val="0"/>
+        </w:rPr>
+        <w:t xml:space="preserve">      </w:t>
+      </w:r>
+    </w:p>
+    <w:p>
+      <w:pPr>
+        <w:shd w:fill="1f1f1f" w:val="clear"/>
+        <w:spacing w:line="325.71428571428567" w:lineRule="auto"/>
+        <w:rPr>
+          <w:rFonts w:ascii="Courier New" w:cs="Courier New" w:eastAsia="Courier New" w:hAnsi="Courier New"/>
+          <w:color w:val="cccccc"/>
+          <w:sz w:val="21"/>
+          <w:szCs w:val="21"/>
+        </w:rPr>
+      </w:pPr>
+      <w:r>
+        <w:rPr>
+          <w:rFonts w:ascii="Courier New" w:cs="Courier New" w:eastAsia="Courier New" w:hAnsi="Courier New"/>
+          <w:color w:val="cccccc"/>
+          <w:sz w:val="21"/>
+          <w:szCs w:val="21"/>
+          <w:rtl w:val="0"/>
+        </w:rPr>
+        <w:t xml:space="preserve">   context </w:t>
+      </w:r>
+      <w:r>
+        <w:rPr>
+          <w:rFonts w:ascii="Courier New" w:cs="Courier New" w:eastAsia="Courier New" w:hAnsi="Courier New"/>
+          <w:color w:val="d4d4d4"/>
+          <w:sz w:val="21"/>
+          <w:szCs w:val="21"/>
+          <w:rtl w:val="0"/>
+        </w:rPr>
+        <w:t xml:space="preserve">=</w:t>
+      </w:r>
+      <w:r>
+        <w:rPr>
+          <w:rFonts w:ascii="Courier New" w:cs="Courier New" w:eastAsia="Courier New" w:hAnsi="Courier New"/>
+          <w:color w:val="cccccc"/>
+          <w:sz w:val="21"/>
+          <w:szCs w:val="21"/>
+          <w:rtl w:val="0"/>
+        </w:rPr>
+        <w:t xml:space="preserve"> {</w:t>
+      </w:r>
+    </w:p>
+    <w:p>
+      <w:pPr>
+        <w:shd w:fill="1f1f1f" w:val="clear"/>
+        <w:spacing w:line="325.71428571428567" w:lineRule="auto"/>
+        <w:rPr>
+          <w:rFonts w:ascii="Courier New" w:cs="Courier New" w:eastAsia="Courier New" w:hAnsi="Courier New"/>
+          <w:color w:val="cccccc"/>
+          <w:sz w:val="21"/>
+          <w:szCs w:val="21"/>
+        </w:rPr>
+      </w:pPr>
+      <w:r>
+        <w:rPr>
+          <w:rFonts w:ascii="Courier New" w:cs="Courier New" w:eastAsia="Courier New" w:hAnsi="Courier New"/>
+          <w:color w:val="cccccc"/>
+          <w:sz w:val="21"/>
+          <w:szCs w:val="21"/>
+          <w:rtl w:val="0"/>
+        </w:rPr>
+        <w:t xml:space="preserve">       </w:t>
+      </w:r>
+      <w:r>
+        <w:rPr>
+          <w:rFonts w:ascii="Courier New" w:cs="Courier New" w:eastAsia="Courier New" w:hAnsi="Courier New"/>
+          <w:color w:val="ce9178"/>
+          <w:sz w:val="21"/>
+          <w:szCs w:val="21"/>
+          <w:rtl w:val="0"/>
+        </w:rPr>
+        <w:t xml:space="preserve">'forms'</w:t>
+      </w:r>
+      <w:r>
+        <w:rPr>
+          <w:rFonts w:ascii="Courier New" w:cs="Courier New" w:eastAsia="Courier New" w:hAnsi="Courier New"/>
+          <w:color w:val="cccccc"/>
+          <w:sz w:val="21"/>
+          <w:szCs w:val="21"/>
+          <w:rtl w:val="0"/>
+        </w:rPr>
+        <w:t xml:space="preserve">: forms,</w:t>
+      </w:r>
+    </w:p>
+    <w:p>
+      <w:pPr>
+        <w:shd w:fill="1f1f1f" w:val="clear"/>
+        <w:spacing w:line="325.71428571428567" w:lineRule="auto"/>
+        <w:rPr>
+          <w:rFonts w:ascii="Courier New" w:cs="Courier New" w:eastAsia="Courier New" w:hAnsi="Courier New"/>
+          <w:color w:val="cccccc"/>
+          <w:sz w:val="21"/>
+          <w:szCs w:val="21"/>
+        </w:rPr>
+      </w:pPr>
+      <w:r>
+        <w:rPr>
+          <w:rFonts w:ascii="Courier New" w:cs="Courier New" w:eastAsia="Courier New" w:hAnsi="Courier New"/>
+          <w:color w:val="cccccc"/>
+          <w:sz w:val="21"/>
+          <w:szCs w:val="21"/>
+          <w:rtl w:val="0"/>
+        </w:rPr>
+        <w:t xml:space="preserve">     }</w:t>
+      </w:r>
+    </w:p>
+    <w:p>
+      <w:pPr>
+        <w:shd w:fill="1f1f1f" w:val="clear"/>
+        <w:spacing w:line="325.71428571428567" w:lineRule="auto"/>
+        <w:rPr>
+          <w:rFonts w:ascii="Courier New" w:cs="Courier New" w:eastAsia="Courier New" w:hAnsi="Courier New"/>
+          <w:color w:val="cccccc"/>
+          <w:sz w:val="21"/>
+          <w:szCs w:val="21"/>
+        </w:rPr>
+      </w:pPr>
+      <w:r>
+        <w:rPr>
+          <w:rFonts w:ascii="Courier New" w:cs="Courier New" w:eastAsia="Courier New" w:hAnsi="Courier New"/>
+          <w:color w:val="cccccc"/>
+          <w:sz w:val="21"/>
+          <w:szCs w:val="21"/>
+          <w:rtl w:val="0"/>
+        </w:rPr>
+        <w:t xml:space="preserve">   </w:t>
+      </w:r>
+      <w:r>
+        <w:rPr>
+          <w:rFonts w:ascii="Courier New" w:cs="Courier New" w:eastAsia="Courier New" w:hAnsi="Courier New"/>
+          <w:color w:val="c586c0"/>
+          <w:sz w:val="21"/>
+          <w:szCs w:val="21"/>
+          <w:rtl w:val="0"/>
+        </w:rPr>
+        <w:t xml:space="preserve">return</w:t>
+      </w:r>
+      <w:r>
+        <w:rPr>
+          <w:rFonts w:ascii="Courier New" w:cs="Courier New" w:eastAsia="Courier New" w:hAnsi="Courier New"/>
+          <w:color w:val="cccccc"/>
+          <w:sz w:val="21"/>
+          <w:szCs w:val="21"/>
+          <w:rtl w:val="0"/>
+        </w:rPr>
+        <w:t xml:space="preserve"> render(request,</w:t>
+      </w:r>
+      <w:r>
+        <w:rPr>
+          <w:rFonts w:ascii="Courier New" w:cs="Courier New" w:eastAsia="Courier New" w:hAnsi="Courier New"/>
+          <w:color w:val="ce9178"/>
+          <w:sz w:val="21"/>
+          <w:szCs w:val="21"/>
+          <w:rtl w:val="0"/>
+        </w:rPr>
+        <w:t xml:space="preserve">'teste2.html'</w:t>
+      </w:r>
+      <w:r>
+        <w:rPr>
+          <w:rFonts w:ascii="Courier New" w:cs="Courier New" w:eastAsia="Courier New" w:hAnsi="Courier New"/>
+          <w:color w:val="cccccc"/>
+          <w:sz w:val="21"/>
+          <w:szCs w:val="21"/>
+          <w:rtl w:val="0"/>
+        </w:rPr>
+        <w:t xml:space="preserve">,context)</w:t>
+      </w:r>
+    </w:p>
+    <w:p>
+      <w:pPr>
+        <w:shd w:fill="1f1f1f" w:val="clear"/>
+        <w:spacing w:line="325.71428571428567" w:lineRule="auto"/>
         <w:rPr>
           <w:rFonts w:ascii="Courier New" w:cs="Courier New" w:eastAsia="Courier New" w:hAnsi="Courier New"/>
           <w:color w:val="569cd6"/>
           <w:sz w:val="21"/>
           <w:szCs w:val="21"/>
-          <w:rtl w:val="0"/>
-        </w:rPr>
-        <w:t xml:space="preserve">False</w:t>
-      </w:r>
-      <w:r>
-        <w:rPr>
-          <w:rFonts w:ascii="Courier New" w:cs="Courier New" w:eastAsia="Courier New" w:hAnsi="Courier New"/>
-          <w:color w:val="cccccc"/>
-          <w:sz w:val="21"/>
-          <w:szCs w:val="21"/>
-          <w:rtl w:val="0"/>
-        </w:rPr>
-        <w:t xml:space="preserve">)</w:t>
-      </w:r>
-    </w:p>
-    <w:p>
-      <w:pPr>
-        <w:shd w:fill="1f1f1f" w:val="clear"/>
-        <w:spacing w:line="325.71428571428567" w:lineRule="auto"/>
-        <w:rPr>
-          <w:rFonts w:ascii="Courier New" w:cs="Courier New" w:eastAsia="Courier New" w:hAnsi="Courier New"/>
-          <w:color w:val="cccccc"/>
-          <w:sz w:val="21"/>
-          <w:szCs w:val="21"/>
-        </w:rPr>
-      </w:pPr>
-      <w:r>
-        <w:rPr>
-          <w:rFonts w:ascii="Courier New" w:cs="Courier New" w:eastAsia="Courier New" w:hAnsi="Courier New"/>
-          <w:color w:val="cccccc"/>
-          <w:sz w:val="21"/>
-          <w:szCs w:val="21"/>
-          <w:rtl w:val="0"/>
-        </w:rPr>
-        <w:t xml:space="preserve">     </w:t>
-      </w:r>
-      <w:r>
-        <w:rPr>
-          <w:rFonts w:ascii="Courier New" w:cs="Courier New" w:eastAsia="Courier New" w:hAnsi="Courier New"/>
-          <w:color w:val="dcdcaa"/>
-          <w:sz w:val="21"/>
-          <w:szCs w:val="21"/>
-          <w:rtl w:val="0"/>
-        </w:rPr>
-        <w:t xml:space="preserve">print</w:t>
-      </w:r>
-      <w:r>
-        <w:rPr>
-          <w:rFonts w:ascii="Courier New" w:cs="Courier New" w:eastAsia="Courier New" w:hAnsi="Courier New"/>
-          <w:color w:val="cccccc"/>
-          <w:sz w:val="21"/>
-          <w:szCs w:val="21"/>
-          <w:rtl w:val="0"/>
-        </w:rPr>
-        <w:t xml:space="preserve">(ESCOLHA)</w:t>
-      </w:r>
-    </w:p>
-    <w:p>
-      <w:pPr>
-        <w:shd w:fill="1f1f1f" w:val="clear"/>
-        <w:spacing w:line="325.71428571428567" w:lineRule="auto"/>
-        <w:rPr>
-          <w:rFonts w:ascii="Courier New" w:cs="Courier New" w:eastAsia="Courier New" w:hAnsi="Courier New"/>
-          <w:color w:val="cccccc"/>
-          <w:sz w:val="21"/>
-          <w:szCs w:val="21"/>
-        </w:rPr>
-      </w:pPr>
-      <w:r>
-        <w:rPr>
-          <w:rFonts w:ascii="Courier New" w:cs="Courier New" w:eastAsia="Courier New" w:hAnsi="Courier New"/>
-          <w:color w:val="cccccc"/>
-          <w:sz w:val="21"/>
-          <w:szCs w:val="21"/>
-          <w:rtl w:val="0"/>
-        </w:rPr>
-        <w:t xml:space="preserve">  </w:t>
-      </w:r>
-    </w:p>
-    <w:p>
-      <w:pPr>
-        <w:shd w:fill="1f1f1f" w:val="clear"/>
-        <w:spacing w:line="325.71428571428567" w:lineRule="auto"/>
-        <w:rPr>
-          <w:rFonts w:ascii="Courier New" w:cs="Courier New" w:eastAsia="Courier New" w:hAnsi="Courier New"/>
-          <w:color w:val="cccccc"/>
-          <w:sz w:val="21"/>
-          <w:szCs w:val="21"/>
-        </w:rPr>
-      </w:pPr>
-      <w:r>
-        <w:rPr>
-          <w:rFonts w:ascii="Courier New" w:cs="Courier New" w:eastAsia="Courier New" w:hAnsi="Courier New"/>
-          <w:color w:val="cccccc"/>
-          <w:sz w:val="21"/>
-          <w:szCs w:val="21"/>
-          <w:rtl w:val="0"/>
-        </w:rPr>
-        <w:t xml:space="preserve">     order_forms.escolha_radio </w:t>
-      </w:r>
-      <w:r>
-        <w:rPr>
-          <w:rFonts w:ascii="Courier New" w:cs="Courier New" w:eastAsia="Courier New" w:hAnsi="Courier New"/>
-          <w:color w:val="d4d4d4"/>
-          <w:sz w:val="21"/>
-          <w:szCs w:val="21"/>
-          <w:rtl w:val="0"/>
-        </w:rPr>
-        <w:t xml:space="preserve">=</w:t>
-      </w:r>
-      <w:r>
-        <w:rPr>
-          <w:rFonts w:ascii="Courier New" w:cs="Courier New" w:eastAsia="Courier New" w:hAnsi="Courier New"/>
-          <w:color w:val="4ec9b0"/>
-          <w:sz w:val="21"/>
-          <w:szCs w:val="21"/>
-          <w:rtl w:val="0"/>
-        </w:rPr>
-        <w:t xml:space="preserve">str</w:t>
-      </w:r>
-      <w:r>
-        <w:rPr>
-          <w:rFonts w:ascii="Courier New" w:cs="Courier New" w:eastAsia="Courier New" w:hAnsi="Courier New"/>
-          <w:color w:val="cccccc"/>
-          <w:sz w:val="21"/>
-          <w:szCs w:val="21"/>
-          <w:rtl w:val="0"/>
-        </w:rPr>
-        <w:t xml:space="preserve">(ESCOLHA)</w:t>
-      </w:r>
-    </w:p>
-    <w:p>
-      <w:pPr>
-        <w:shd w:fill="1f1f1f" w:val="clear"/>
-        <w:spacing w:line="325.71428571428567" w:lineRule="auto"/>
-        <w:rPr>
-          <w:rFonts w:ascii="Courier New" w:cs="Courier New" w:eastAsia="Courier New" w:hAnsi="Courier New"/>
-          <w:color w:val="cccccc"/>
-          <w:sz w:val="21"/>
-          <w:szCs w:val="21"/>
-        </w:rPr>
-      </w:pPr>
-      <w:r>
-        <w:rPr>
-          <w:rFonts w:ascii="Courier New" w:cs="Courier New" w:eastAsia="Courier New" w:hAnsi="Courier New"/>
-          <w:color w:val="cccccc"/>
-          <w:sz w:val="21"/>
-          <w:szCs w:val="21"/>
-          <w:rtl w:val="0"/>
-        </w:rPr>
-        <w:t xml:space="preserve">     </w:t>
-      </w:r>
-      <w:r>
-        <w:rPr>
-          <w:rFonts w:ascii="Courier New" w:cs="Courier New" w:eastAsia="Courier New" w:hAnsi="Courier New"/>
-          <w:color w:val="dcdcaa"/>
-          <w:sz w:val="21"/>
-          <w:szCs w:val="21"/>
-          <w:rtl w:val="0"/>
-        </w:rPr>
-        <w:t xml:space="preserve">print</w:t>
-      </w:r>
-      <w:r>
-        <w:rPr>
-          <w:rFonts w:ascii="Courier New" w:cs="Courier New" w:eastAsia="Courier New" w:hAnsi="Courier New"/>
-          <w:color w:val="cccccc"/>
-          <w:sz w:val="21"/>
-          <w:szCs w:val="21"/>
-          <w:rtl w:val="0"/>
-        </w:rPr>
-        <w:t xml:space="preserve">(order_forms.escolha_radio)</w:t>
-      </w:r>
-    </w:p>
-    <w:p>
-      <w:pPr>
-        <w:shd w:fill="1f1f1f" w:val="clear"/>
-        <w:spacing w:line="325.71428571428567" w:lineRule="auto"/>
-        <w:rPr>
-          <w:rFonts w:ascii="Courier New" w:cs="Courier New" w:eastAsia="Courier New" w:hAnsi="Courier New"/>
-          <w:color w:val="cccccc"/>
-          <w:sz w:val="21"/>
-          <w:szCs w:val="21"/>
-        </w:rPr>
-      </w:pPr>
-      <w:r>
-        <w:rPr>
-          <w:rFonts w:ascii="Courier New" w:cs="Courier New" w:eastAsia="Courier New" w:hAnsi="Courier New"/>
-          <w:color w:val="cccccc"/>
-          <w:sz w:val="21"/>
-          <w:szCs w:val="21"/>
-          <w:rtl w:val="0"/>
-        </w:rPr>
-        <w:t xml:space="preserve">    </w:t>
-      </w:r>
-    </w:p>
-    <w:p>
-      <w:pPr>
-        <w:shd w:fill="1f1f1f" w:val="clear"/>
-        <w:spacing w:line="325.71428571428567" w:lineRule="auto"/>
-        <w:rPr>
-          <w:rFonts w:ascii="Courier New" w:cs="Courier New" w:eastAsia="Courier New" w:hAnsi="Courier New"/>
-          <w:color w:val="cccccc"/>
-          <w:sz w:val="21"/>
-          <w:szCs w:val="21"/>
-        </w:rPr>
-      </w:pPr>
-      <w:r>
-        <w:rPr>
-          <w:rFonts w:ascii="Courier New" w:cs="Courier New" w:eastAsia="Courier New" w:hAnsi="Courier New"/>
-          <w:color w:val="cccccc"/>
-          <w:sz w:val="21"/>
-          <w:szCs w:val="21"/>
-          <w:rtl w:val="0"/>
-        </w:rPr>
-        <w:t xml:space="preserve">     </w:t>
-      </w:r>
-      <w:r>
-        <w:rPr>
-          <w:rFonts w:ascii="Courier New" w:cs="Courier New" w:eastAsia="Courier New" w:hAnsi="Courier New"/>
-          <w:color w:val="c586c0"/>
-          <w:sz w:val="21"/>
-          <w:szCs w:val="21"/>
-          <w:rtl w:val="0"/>
-        </w:rPr>
-        <w:t xml:space="preserve">if</w:t>
-      </w:r>
-      <w:r>
-        <w:rPr>
-          <w:rFonts w:ascii="Courier New" w:cs="Courier New" w:eastAsia="Courier New" w:hAnsi="Courier New"/>
-          <w:color w:val="cccccc"/>
-          <w:sz w:val="21"/>
-          <w:szCs w:val="21"/>
-          <w:rtl w:val="0"/>
-        </w:rPr>
-        <w:t xml:space="preserve"> forms.is_valid() :</w:t>
-      </w:r>
-    </w:p>
-    <w:p>
-      <w:pPr>
-        <w:shd w:fill="1f1f1f" w:val="clear"/>
-        <w:spacing w:line="325.71428571428567" w:lineRule="auto"/>
-        <w:rPr>
-          <w:rFonts w:ascii="Courier New" w:cs="Courier New" w:eastAsia="Courier New" w:hAnsi="Courier New"/>
-          <w:color w:val="cccccc"/>
-          <w:sz w:val="21"/>
-          <w:szCs w:val="21"/>
-        </w:rPr>
-      </w:pPr>
-      <w:r>
-        <w:rPr>
-          <w:rFonts w:ascii="Courier New" w:cs="Courier New" w:eastAsia="Courier New" w:hAnsi="Courier New"/>
-          <w:color w:val="cccccc"/>
-          <w:sz w:val="21"/>
-          <w:szCs w:val="21"/>
-          <w:rtl w:val="0"/>
-        </w:rPr>
-        <w:t xml:space="preserve">    </w:t>
-      </w:r>
-    </w:p>
-    <w:p>
-      <w:pPr>
-        <w:shd w:fill="1f1f1f" w:val="clear"/>
-        <w:spacing w:line="325.71428571428567" w:lineRule="auto"/>
-        <w:rPr>
-          <w:rFonts w:ascii="Courier New" w:cs="Courier New" w:eastAsia="Courier New" w:hAnsi="Courier New"/>
-          <w:color w:val="cccccc"/>
-          <w:sz w:val="21"/>
-          <w:szCs w:val="21"/>
-        </w:rPr>
-      </w:pPr>
-      <w:r>
-        <w:rPr>
-          <w:rFonts w:ascii="Courier New" w:cs="Courier New" w:eastAsia="Courier New" w:hAnsi="Courier New"/>
-          <w:color w:val="cccccc"/>
-          <w:sz w:val="21"/>
-          <w:szCs w:val="21"/>
-          <w:rtl w:val="0"/>
-        </w:rPr>
-        <w:t xml:space="preserve">       teste_instance </w:t>
-      </w:r>
-      <w:r>
-        <w:rPr>
-          <w:rFonts w:ascii="Courier New" w:cs="Courier New" w:eastAsia="Courier New" w:hAnsi="Courier New"/>
-          <w:color w:val="d4d4d4"/>
-          <w:sz w:val="21"/>
-          <w:szCs w:val="21"/>
-          <w:rtl w:val="0"/>
-        </w:rPr>
-        <w:t xml:space="preserve">=</w:t>
-      </w:r>
-      <w:r>
-        <w:rPr>
-          <w:rFonts w:ascii="Courier New" w:cs="Courier New" w:eastAsia="Courier New" w:hAnsi="Courier New"/>
-          <w:color w:val="cccccc"/>
-          <w:sz w:val="21"/>
-          <w:szCs w:val="21"/>
-          <w:rtl w:val="0"/>
-        </w:rPr>
-        <w:t xml:space="preserve"> forms.save()</w:t>
-      </w:r>
-    </w:p>
-    <w:p>
-      <w:pPr>
-        <w:shd w:fill="1f1f1f" w:val="clear"/>
-        <w:spacing w:line="325.71428571428567" w:lineRule="auto"/>
-        <w:rPr>
-          <w:rFonts w:ascii="Courier New" w:cs="Courier New" w:eastAsia="Courier New" w:hAnsi="Courier New"/>
-          <w:color w:val="cccccc"/>
-          <w:sz w:val="21"/>
-          <w:szCs w:val="21"/>
-        </w:rPr>
-      </w:pPr>
-      <w:r>
-        <w:rPr>
-          <w:rFonts w:ascii="Courier New" w:cs="Courier New" w:eastAsia="Courier New" w:hAnsi="Courier New"/>
-          <w:color w:val="cccccc"/>
-          <w:sz w:val="21"/>
-          <w:szCs w:val="21"/>
-          <w:rtl w:val="0"/>
-        </w:rPr>
-        <w:t xml:space="preserve">       </w:t>
-      </w:r>
-      <w:r>
-        <w:rPr>
-          <w:rFonts w:ascii="Courier New" w:cs="Courier New" w:eastAsia="Courier New" w:hAnsi="Courier New"/>
-          <w:color w:val="c586c0"/>
-          <w:sz w:val="21"/>
-          <w:szCs w:val="21"/>
-          <w:rtl w:val="0"/>
-        </w:rPr>
-        <w:t xml:space="preserve">return</w:t>
-      </w:r>
-      <w:r>
-        <w:rPr>
-          <w:rFonts w:ascii="Courier New" w:cs="Courier New" w:eastAsia="Courier New" w:hAnsi="Courier New"/>
-          <w:color w:val="cccccc"/>
-          <w:sz w:val="21"/>
-          <w:szCs w:val="21"/>
-          <w:rtl w:val="0"/>
-        </w:rPr>
-        <w:t xml:space="preserve"> HttpResponseRedirect(resolve_url(</w:t>
-      </w:r>
-      <w:r>
-        <w:rPr>
-          <w:rFonts w:ascii="Courier New" w:cs="Courier New" w:eastAsia="Courier New" w:hAnsi="Courier New"/>
-          <w:color w:val="ce9178"/>
-          <w:sz w:val="21"/>
-          <w:szCs w:val="21"/>
-          <w:rtl w:val="0"/>
-        </w:rPr>
-        <w:t xml:space="preserve">'detalhe_formulario'</w:t>
-      </w:r>
-      <w:r>
-        <w:rPr>
-          <w:rFonts w:ascii="Courier New" w:cs="Courier New" w:eastAsia="Courier New" w:hAnsi="Courier New"/>
-          <w:color w:val="cccccc"/>
-          <w:sz w:val="21"/>
-          <w:szCs w:val="21"/>
-          <w:rtl w:val="0"/>
-        </w:rPr>
-        <w:t xml:space="preserve">,teste_instance.pk))</w:t>
-      </w:r>
-    </w:p>
-    <w:p>
-      <w:pPr>
-        <w:shd w:fill="1f1f1f" w:val="clear"/>
-        <w:spacing w:line="325.71428571428567" w:lineRule="auto"/>
-        <w:rPr>
-          <w:rFonts w:ascii="Courier New" w:cs="Courier New" w:eastAsia="Courier New" w:hAnsi="Courier New"/>
-          <w:color w:val="cccccc"/>
-          <w:sz w:val="21"/>
-          <w:szCs w:val="21"/>
-        </w:rPr>
-      </w:pPr>
-      <w:r>
-        <w:rPr>
-          <w:rFonts w:ascii="Courier New" w:cs="Courier New" w:eastAsia="Courier New" w:hAnsi="Courier New"/>
-          <w:color w:val="cccccc"/>
-          <w:sz w:val="21"/>
-          <w:szCs w:val="21"/>
-          <w:rtl w:val="0"/>
-        </w:rPr>
-        <w:t xml:space="preserve">   </w:t>
-      </w:r>
-      <w:r>
-        <w:rPr>
-          <w:rFonts w:ascii="Courier New" w:cs="Courier New" w:eastAsia="Courier New" w:hAnsi="Courier New"/>
-          <w:color w:val="c586c0"/>
-          <w:sz w:val="21"/>
-          <w:szCs w:val="21"/>
-          <w:rtl w:val="0"/>
-        </w:rPr>
-        <w:t xml:space="preserve">else</w:t>
-      </w:r>
-      <w:r>
-        <w:rPr>
-          <w:rFonts w:ascii="Courier New" w:cs="Courier New" w:eastAsia="Courier New" w:hAnsi="Courier New"/>
-          <w:color w:val="cccccc"/>
-          <w:sz w:val="21"/>
-          <w:szCs w:val="21"/>
-          <w:rtl w:val="0"/>
-        </w:rPr>
-        <w:t xml:space="preserve">:</w:t>
-      </w:r>
-    </w:p>
-    <w:p>
-      <w:pPr>
-        <w:shd w:fill="1f1f1f" w:val="clear"/>
-        <w:spacing w:line="325.71428571428567" w:lineRule="auto"/>
-        <w:rPr>
-          <w:rFonts w:ascii="Courier New" w:cs="Courier New" w:eastAsia="Courier New" w:hAnsi="Courier New"/>
-          <w:color w:val="cccccc"/>
-          <w:sz w:val="21"/>
-          <w:szCs w:val="21"/>
-        </w:rPr>
-      </w:pPr>
-      <w:r>
-        <w:rPr>
-          <w:rFonts w:ascii="Courier New" w:cs="Courier New" w:eastAsia="Courier New" w:hAnsi="Courier New"/>
-          <w:color w:val="cccccc"/>
-          <w:sz w:val="21"/>
-          <w:szCs w:val="21"/>
-          <w:rtl w:val="0"/>
-        </w:rPr>
-        <w:t xml:space="preserve">       forms </w:t>
-      </w:r>
-      <w:r>
-        <w:rPr>
-          <w:rFonts w:ascii="Courier New" w:cs="Courier New" w:eastAsia="Courier New" w:hAnsi="Courier New"/>
-          <w:color w:val="d4d4d4"/>
-          <w:sz w:val="21"/>
-          <w:szCs w:val="21"/>
-          <w:rtl w:val="0"/>
-        </w:rPr>
-        <w:t xml:space="preserve">=</w:t>
-      </w:r>
-      <w:r>
-        <w:rPr>
-          <w:rFonts w:ascii="Courier New" w:cs="Courier New" w:eastAsia="Courier New" w:hAnsi="Courier New"/>
-          <w:color w:val="cccccc"/>
-          <w:sz w:val="21"/>
-          <w:szCs w:val="21"/>
-          <w:rtl w:val="0"/>
-        </w:rPr>
-        <w:t xml:space="preserve"> TesteForm(</w:t>
-      </w:r>
-      <w:r>
-        <w:rPr>
-          <w:rFonts w:ascii="Courier New" w:cs="Courier New" w:eastAsia="Courier New" w:hAnsi="Courier New"/>
-          <w:color w:val="9cdcfe"/>
-          <w:sz w:val="21"/>
-          <w:szCs w:val="21"/>
-          <w:rtl w:val="0"/>
-        </w:rPr>
-        <w:t xml:space="preserve">instance</w:t>
-      </w:r>
-      <w:r>
-        <w:rPr>
-          <w:rFonts w:ascii="Courier New" w:cs="Courier New" w:eastAsia="Courier New" w:hAnsi="Courier New"/>
-          <w:color w:val="d4d4d4"/>
-          <w:sz w:val="21"/>
-          <w:szCs w:val="21"/>
-          <w:rtl w:val="0"/>
-        </w:rPr>
-        <w:t xml:space="preserve">=</w:t>
-      </w:r>
-      <w:r>
-        <w:rPr>
-          <w:rFonts w:ascii="Courier New" w:cs="Courier New" w:eastAsia="Courier New" w:hAnsi="Courier New"/>
-          <w:color w:val="cccccc"/>
-          <w:sz w:val="21"/>
-          <w:szCs w:val="21"/>
-          <w:rtl w:val="0"/>
-        </w:rPr>
-        <w:t xml:space="preserve">order_forms, </w:t>
-      </w:r>
-      <w:r>
-        <w:rPr>
-          <w:rFonts w:ascii="Courier New" w:cs="Courier New" w:eastAsia="Courier New" w:hAnsi="Courier New"/>
-          <w:color w:val="9cdcfe"/>
-          <w:sz w:val="21"/>
-          <w:szCs w:val="21"/>
-          <w:rtl w:val="0"/>
-        </w:rPr>
-        <w:t xml:space="preserve">prefix</w:t>
-      </w:r>
-      <w:r>
-        <w:rPr>
-          <w:rFonts w:ascii="Courier New" w:cs="Courier New" w:eastAsia="Courier New" w:hAnsi="Courier New"/>
-          <w:color w:val="d4d4d4"/>
-          <w:sz w:val="21"/>
-          <w:szCs w:val="21"/>
-          <w:rtl w:val="0"/>
-        </w:rPr>
-        <w:t xml:space="preserve">=</w:t>
-      </w:r>
-      <w:r>
-        <w:rPr>
-          <w:rFonts w:ascii="Courier New" w:cs="Courier New" w:eastAsia="Courier New" w:hAnsi="Courier New"/>
-          <w:color w:val="ce9178"/>
-          <w:sz w:val="21"/>
-          <w:szCs w:val="21"/>
-          <w:rtl w:val="0"/>
-        </w:rPr>
-        <w:t xml:space="preserve">'main'</w:t>
-      </w:r>
-      <w:r>
-        <w:rPr>
-          <w:rFonts w:ascii="Courier New" w:cs="Courier New" w:eastAsia="Courier New" w:hAnsi="Courier New"/>
-          <w:color w:val="cccccc"/>
-          <w:sz w:val="21"/>
-          <w:szCs w:val="21"/>
-          <w:rtl w:val="0"/>
-        </w:rPr>
-        <w:t xml:space="preserve">)</w:t>
-      </w:r>
-    </w:p>
-    <w:p>
-      <w:pPr>
-        <w:shd w:fill="1f1f1f" w:val="clear"/>
-        <w:spacing w:line="325.71428571428567" w:lineRule="auto"/>
-        <w:rPr>
-          <w:rFonts w:ascii="Courier New" w:cs="Courier New" w:eastAsia="Courier New" w:hAnsi="Courier New"/>
-          <w:color w:val="cccccc"/>
-          <w:sz w:val="21"/>
-          <w:szCs w:val="21"/>
-        </w:rPr>
-      </w:pPr>
-      <w:r>
-        <w:rPr>
-          <w:rFonts w:ascii="Courier New" w:cs="Courier New" w:eastAsia="Courier New" w:hAnsi="Courier New"/>
-          <w:color w:val="cccccc"/>
-          <w:sz w:val="21"/>
-          <w:szCs w:val="21"/>
-          <w:rtl w:val="0"/>
-        </w:rPr>
-        <w:t xml:space="preserve">      </w:t>
-      </w:r>
-    </w:p>
-    <w:p>
-      <w:pPr>
-        <w:shd w:fill="1f1f1f" w:val="clear"/>
-        <w:spacing w:line="325.71428571428567" w:lineRule="auto"/>
-        <w:rPr>
-          <w:rFonts w:ascii="Courier New" w:cs="Courier New" w:eastAsia="Courier New" w:hAnsi="Courier New"/>
-          <w:color w:val="cccccc"/>
-          <w:sz w:val="21"/>
-          <w:szCs w:val="21"/>
-        </w:rPr>
-      </w:pPr>
-      <w:r>
-        <w:rPr>
-          <w:rFonts w:ascii="Courier New" w:cs="Courier New" w:eastAsia="Courier New" w:hAnsi="Courier New"/>
-          <w:color w:val="cccccc"/>
-          <w:sz w:val="21"/>
-          <w:szCs w:val="21"/>
-          <w:rtl w:val="0"/>
-        </w:rPr>
-        <w:t xml:space="preserve">   context </w:t>
-      </w:r>
-      <w:r>
-        <w:rPr>
-          <w:rFonts w:ascii="Courier New" w:cs="Courier New" w:eastAsia="Courier New" w:hAnsi="Courier New"/>
-          <w:color w:val="d4d4d4"/>
-          <w:sz w:val="21"/>
-          <w:szCs w:val="21"/>
-          <w:rtl w:val="0"/>
-        </w:rPr>
-        <w:t xml:space="preserve">=</w:t>
-      </w:r>
-      <w:r>
-        <w:rPr>
-          <w:rFonts w:ascii="Courier New" w:cs="Courier New" w:eastAsia="Courier New" w:hAnsi="Courier New"/>
-          <w:color w:val="cccccc"/>
-          <w:sz w:val="21"/>
-          <w:szCs w:val="21"/>
-          <w:rtl w:val="0"/>
-        </w:rPr>
-        <w:t xml:space="preserve"> {</w:t>
-      </w:r>
-    </w:p>
-    <w:p>
-      <w:pPr>
-        <w:shd w:fill="1f1f1f" w:val="clear"/>
-        <w:spacing w:line="325.71428571428567" w:lineRule="auto"/>
-        <w:rPr>
-          <w:rFonts w:ascii="Courier New" w:cs="Courier New" w:eastAsia="Courier New" w:hAnsi="Courier New"/>
-          <w:color w:val="cccccc"/>
-          <w:sz w:val="21"/>
-          <w:szCs w:val="21"/>
-        </w:rPr>
-      </w:pPr>
-      <w:r>
-        <w:rPr>
-          <w:rFonts w:ascii="Courier New" w:cs="Courier New" w:eastAsia="Courier New" w:hAnsi="Courier New"/>
-          <w:color w:val="cccccc"/>
-          <w:sz w:val="21"/>
-          <w:szCs w:val="21"/>
-          <w:rtl w:val="0"/>
-        </w:rPr>
-        <w:t xml:space="preserve">       </w:t>
-      </w:r>
-      <w:r>
-        <w:rPr>
-          <w:rFonts w:ascii="Courier New" w:cs="Courier New" w:eastAsia="Courier New" w:hAnsi="Courier New"/>
-          <w:color w:val="ce9178"/>
-          <w:sz w:val="21"/>
-          <w:szCs w:val="21"/>
-          <w:rtl w:val="0"/>
-        </w:rPr>
-        <w:t xml:space="preserve">'forms'</w:t>
-      </w:r>
-      <w:r>
-        <w:rPr>
-          <w:rFonts w:ascii="Courier New" w:cs="Courier New" w:eastAsia="Courier New" w:hAnsi="Courier New"/>
-          <w:color w:val="cccccc"/>
-          <w:sz w:val="21"/>
-          <w:szCs w:val="21"/>
-          <w:rtl w:val="0"/>
-        </w:rPr>
-        <w:t xml:space="preserve">: forms,</w:t>
-      </w:r>
-    </w:p>
-    <w:p>
-      <w:pPr>
-        <w:shd w:fill="1f1f1f" w:val="clear"/>
-        <w:spacing w:line="325.71428571428567" w:lineRule="auto"/>
-        <w:rPr>
-          <w:rFonts w:ascii="Courier New" w:cs="Courier New" w:eastAsia="Courier New" w:hAnsi="Courier New"/>
-          <w:color w:val="cccccc"/>
-          <w:sz w:val="21"/>
-          <w:szCs w:val="21"/>
-        </w:rPr>
-      </w:pPr>
-      <w:r>
-        <w:rPr>
-          <w:rFonts w:ascii="Courier New" w:cs="Courier New" w:eastAsia="Courier New" w:hAnsi="Courier New"/>
-          <w:color w:val="cccccc"/>
-          <w:sz w:val="21"/>
-          <w:szCs w:val="21"/>
-          <w:rtl w:val="0"/>
-        </w:rPr>
-        <w:t xml:space="preserve">     }</w:t>
-      </w:r>
-    </w:p>
-    <w:p>
-      <w:pPr>
-        <w:shd w:fill="1f1f1f" w:val="clear"/>
-        <w:spacing w:line="325.71428571428567" w:lineRule="auto"/>
-        <w:rPr>
-          <w:rFonts w:ascii="Courier New" w:cs="Courier New" w:eastAsia="Courier New" w:hAnsi="Courier New"/>
-          <w:color w:val="cccccc"/>
-          <w:sz w:val="21"/>
-          <w:szCs w:val="21"/>
-        </w:rPr>
-      </w:pPr>
-      <w:r>
-        <w:rPr>
-          <w:rFonts w:ascii="Courier New" w:cs="Courier New" w:eastAsia="Courier New" w:hAnsi="Courier New"/>
-          <w:color w:val="cccccc"/>
-          <w:sz w:val="21"/>
-          <w:szCs w:val="21"/>
-          <w:rtl w:val="0"/>
-        </w:rPr>
-        <w:t xml:space="preserve">   </w:t>
-      </w:r>
-      <w:r>
-        <w:rPr>
-          <w:rFonts w:ascii="Courier New" w:cs="Courier New" w:eastAsia="Courier New" w:hAnsi="Courier New"/>
-          <w:color w:val="c586c0"/>
-          <w:sz w:val="21"/>
-          <w:szCs w:val="21"/>
-          <w:rtl w:val="0"/>
-        </w:rPr>
-        <w:t xml:space="preserve">return</w:t>
-      </w:r>
-      <w:r>
-        <w:rPr>
-          <w:rFonts w:ascii="Courier New" w:cs="Courier New" w:eastAsia="Courier New" w:hAnsi="Courier New"/>
-          <w:color w:val="cccccc"/>
-          <w:sz w:val="21"/>
-          <w:szCs w:val="21"/>
-          <w:rtl w:val="0"/>
-        </w:rPr>
-        <w:t xml:space="preserve"> render(request,</w:t>
-      </w:r>
-      <w:r>
-        <w:rPr>
-          <w:rFonts w:ascii="Courier New" w:cs="Courier New" w:eastAsia="Courier New" w:hAnsi="Courier New"/>
-          <w:color w:val="ce9178"/>
-          <w:sz w:val="21"/>
-          <w:szCs w:val="21"/>
-          <w:rtl w:val="0"/>
-        </w:rPr>
-        <w:t xml:space="preserve">'teste2.html'</w:t>
-      </w:r>
-      <w:r>
-        <w:rPr>
-          <w:rFonts w:ascii="Courier New" w:cs="Courier New" w:eastAsia="Courier New" w:hAnsi="Courier New"/>
-          <w:color w:val="cccccc"/>
-          <w:sz w:val="21"/>
-          <w:szCs w:val="21"/>
-          <w:rtl w:val="0"/>
-        </w:rPr>
-        <w:t xml:space="preserve">,context)</w:t>
+        </w:rPr>
+      </w:pPr>
+      <w:r>
+        <w:rPr>
+          <w:rtl w:val="0"/>
+        </w:rPr>
       </w:r>
     </w:p>
     <w:p>
@@ -8814,7 +8944,7 @@
         <w:spacing w:line="325.71428571428567" w:lineRule="auto"/>
         <w:rPr>
           <w:rFonts w:ascii="Courier New" w:cs="Courier New" w:eastAsia="Courier New" w:hAnsi="Courier New"/>
-          <w:color w:val="808080"/>
+          <w:color w:val="cccccc"/>
           <w:sz w:val="21"/>
           <w:szCs w:val="21"/>
         </w:rPr>
@@ -8919,6 +9049,820 @@
         </w:rPr>
         <w:t xml:space="preserve">&gt;</w:t>
       </w:r>
+      <w:r>
+        <w:rPr>
+          <w:rFonts w:ascii="Courier New" w:cs="Courier New" w:eastAsia="Courier New" w:hAnsi="Courier New"/>
+          <w:color w:val="cccccc"/>
+          <w:sz w:val="21"/>
+          <w:szCs w:val="21"/>
+          <w:rtl w:val="0"/>
+        </w:rPr>
+        <w:t xml:space="preserve">              </w:t>
+      </w:r>
+    </w:p>
+    <w:p>
+      <w:pPr>
+        <w:shd w:fill="1f1f1f" w:val="clear"/>
+        <w:spacing w:line="325.71428571428567" w:lineRule="auto"/>
+        <w:rPr>
+          <w:rFonts w:ascii="Courier New" w:cs="Courier New" w:eastAsia="Courier New" w:hAnsi="Courier New"/>
+          <w:color w:val="808080"/>
+          <w:sz w:val="21"/>
+          <w:szCs w:val="21"/>
+        </w:rPr>
+      </w:pPr>
+      <w:r>
+        <w:rPr>
+          <w:rFonts w:ascii="Courier New" w:cs="Courier New" w:eastAsia="Courier New" w:hAnsi="Courier New"/>
+          <w:color w:val="cccccc"/>
+          <w:sz w:val="21"/>
+          <w:szCs w:val="21"/>
+          <w:rtl w:val="0"/>
+        </w:rPr>
+        <w:t xml:space="preserve">                   </w:t>
+      </w:r>
+      <w:r>
+        <w:rPr>
+          <w:rFonts w:ascii="Courier New" w:cs="Courier New" w:eastAsia="Courier New" w:hAnsi="Courier New"/>
+          <w:color w:val="808080"/>
+          <w:sz w:val="21"/>
+          <w:szCs w:val="21"/>
+          <w:rtl w:val="0"/>
+        </w:rPr>
+        <w:t xml:space="preserve">&lt;/</w:t>
+      </w:r>
+      <w:r>
+        <w:rPr>
+          <w:rFonts w:ascii="Courier New" w:cs="Courier New" w:eastAsia="Courier New" w:hAnsi="Courier New"/>
+          <w:color w:val="569cd6"/>
+          <w:sz w:val="21"/>
+          <w:szCs w:val="21"/>
+          <w:rtl w:val="0"/>
+        </w:rPr>
+        <w:t xml:space="preserve">div</w:t>
+      </w:r>
+      <w:r>
+        <w:rPr>
+          <w:rFonts w:ascii="Courier New" w:cs="Courier New" w:eastAsia="Courier New" w:hAnsi="Courier New"/>
+          <w:color w:val="808080"/>
+          <w:sz w:val="21"/>
+          <w:szCs w:val="21"/>
+          <w:rtl w:val="0"/>
+        </w:rPr>
+        <w:t xml:space="preserve">&gt;</w:t>
+      </w:r>
+    </w:p>
+    <w:p>
+      <w:pPr>
+        <w:shd w:fill="1f1f1f" w:val="clear"/>
+        <w:spacing w:line="325.71428571428567" w:lineRule="auto"/>
+        <w:rPr>
+          <w:rFonts w:ascii="Courier New" w:cs="Courier New" w:eastAsia="Courier New" w:hAnsi="Courier New"/>
+          <w:color w:val="808080"/>
+          <w:sz w:val="21"/>
+          <w:szCs w:val="21"/>
+        </w:rPr>
+      </w:pPr>
+      <w:r>
+        <w:rPr>
+          <w:rFonts w:ascii="Courier New" w:cs="Courier New" w:eastAsia="Courier New" w:hAnsi="Courier New"/>
+          <w:color w:val="cccccc"/>
+          <w:sz w:val="21"/>
+          <w:szCs w:val="21"/>
+          <w:rtl w:val="0"/>
+        </w:rPr>
+        <w:t xml:space="preserve">             </w:t>
+      </w:r>
+      <w:r>
+        <w:rPr>
+          <w:rFonts w:ascii="Courier New" w:cs="Courier New" w:eastAsia="Courier New" w:hAnsi="Courier New"/>
+          <w:color w:val="808080"/>
+          <w:sz w:val="21"/>
+          <w:szCs w:val="21"/>
+          <w:rtl w:val="0"/>
+        </w:rPr>
+        <w:t xml:space="preserve">&lt;/</w:t>
+      </w:r>
+      <w:r>
+        <w:rPr>
+          <w:rFonts w:ascii="Courier New" w:cs="Courier New" w:eastAsia="Courier New" w:hAnsi="Courier New"/>
+          <w:color w:val="569cd6"/>
+          <w:sz w:val="21"/>
+          <w:szCs w:val="21"/>
+          <w:rtl w:val="0"/>
+        </w:rPr>
+        <w:t xml:space="preserve">div</w:t>
+      </w:r>
+      <w:r>
+        <w:rPr>
+          <w:rFonts w:ascii="Courier New" w:cs="Courier New" w:eastAsia="Courier New" w:hAnsi="Courier New"/>
+          <w:color w:val="808080"/>
+          <w:sz w:val="21"/>
+          <w:szCs w:val="21"/>
+          <w:rtl w:val="0"/>
+        </w:rPr>
+        <w:t xml:space="preserve">&gt;</w:t>
+      </w:r>
+    </w:p>
+    <w:p>
+      <w:pPr>
+        <w:shd w:fill="1f1f1f" w:val="clear"/>
+        <w:spacing w:line="325.71428571428567" w:lineRule="auto"/>
+        <w:rPr>
+          <w:rFonts w:ascii="Courier New" w:cs="Courier New" w:eastAsia="Courier New" w:hAnsi="Courier New"/>
+          <w:color w:val="808080"/>
+          <w:sz w:val="21"/>
+          <w:szCs w:val="21"/>
+        </w:rPr>
+      </w:pPr>
+      <w:r>
+        <w:rPr>
+          <w:rFonts w:ascii="Courier New" w:cs="Courier New" w:eastAsia="Courier New" w:hAnsi="Courier New"/>
+          <w:color w:val="cccccc"/>
+          <w:sz w:val="21"/>
+          <w:szCs w:val="21"/>
+          <w:rtl w:val="0"/>
+        </w:rPr>
+        <w:t xml:space="preserve">             </w:t>
+      </w:r>
+      <w:r>
+        <w:rPr>
+          <w:rFonts w:ascii="Courier New" w:cs="Courier New" w:eastAsia="Courier New" w:hAnsi="Courier New"/>
+          <w:color w:val="808080"/>
+          <w:sz w:val="21"/>
+          <w:szCs w:val="21"/>
+          <w:rtl w:val="0"/>
+        </w:rPr>
+        <w:t xml:space="preserve">&lt;</w:t>
+      </w:r>
+      <w:r>
+        <w:rPr>
+          <w:rFonts w:ascii="Courier New" w:cs="Courier New" w:eastAsia="Courier New" w:hAnsi="Courier New"/>
+          <w:color w:val="569cd6"/>
+          <w:sz w:val="21"/>
+          <w:szCs w:val="21"/>
+          <w:rtl w:val="0"/>
+        </w:rPr>
+        <w:t xml:space="preserve">div</w:t>
+      </w:r>
+      <w:r>
+        <w:rPr>
+          <w:rFonts w:ascii="Courier New" w:cs="Courier New" w:eastAsia="Courier New" w:hAnsi="Courier New"/>
+          <w:color w:val="cccccc"/>
+          <w:sz w:val="21"/>
+          <w:szCs w:val="21"/>
+          <w:rtl w:val="0"/>
+        </w:rPr>
+        <w:t xml:space="preserve"> </w:t>
+      </w:r>
+      <w:r>
+        <w:rPr>
+          <w:rFonts w:ascii="Courier New" w:cs="Courier New" w:eastAsia="Courier New" w:hAnsi="Courier New"/>
+          <w:color w:val="9cdcfe"/>
+          <w:sz w:val="21"/>
+          <w:szCs w:val="21"/>
+          <w:rtl w:val="0"/>
+        </w:rPr>
+        <w:t xml:space="preserve">class</w:t>
+      </w:r>
+      <w:r>
+        <w:rPr>
+          <w:rFonts w:ascii="Courier New" w:cs="Courier New" w:eastAsia="Courier New" w:hAnsi="Courier New"/>
+          <w:color w:val="cccccc"/>
+          <w:sz w:val="21"/>
+          <w:szCs w:val="21"/>
+          <w:rtl w:val="0"/>
+        </w:rPr>
+        <w:t xml:space="preserve">=</w:t>
+      </w:r>
+      <w:r>
+        <w:rPr>
+          <w:rFonts w:ascii="Courier New" w:cs="Courier New" w:eastAsia="Courier New" w:hAnsi="Courier New"/>
+          <w:color w:val="ce9178"/>
+          <w:sz w:val="21"/>
+          <w:szCs w:val="21"/>
+          <w:rtl w:val="0"/>
+        </w:rPr>
+        <w:t xml:space="preserve">"form-inline buttons"</w:t>
+      </w:r>
+      <w:r>
+        <w:rPr>
+          <w:rFonts w:ascii="Courier New" w:cs="Courier New" w:eastAsia="Courier New" w:hAnsi="Courier New"/>
+          <w:color w:val="808080"/>
+          <w:sz w:val="21"/>
+          <w:szCs w:val="21"/>
+          <w:rtl w:val="0"/>
+        </w:rPr>
+        <w:t xml:space="preserve">&gt;</w:t>
+      </w:r>
+    </w:p>
+    <w:p>
+      <w:pPr>
+        <w:shd w:fill="1f1f1f" w:val="clear"/>
+        <w:spacing w:line="325.71428571428567" w:lineRule="auto"/>
+        <w:rPr>
+          <w:rFonts w:ascii="Courier New" w:cs="Courier New" w:eastAsia="Courier New" w:hAnsi="Courier New"/>
+          <w:color w:val="808080"/>
+          <w:sz w:val="21"/>
+          <w:szCs w:val="21"/>
+        </w:rPr>
+      </w:pPr>
+      <w:r>
+        <w:rPr>
+          <w:rFonts w:ascii="Courier New" w:cs="Courier New" w:eastAsia="Courier New" w:hAnsi="Courier New"/>
+          <w:color w:val="cccccc"/>
+          <w:sz w:val="21"/>
+          <w:szCs w:val="21"/>
+          <w:rtl w:val="0"/>
+        </w:rPr>
+        <w:t xml:space="preserve">                     </w:t>
+      </w:r>
+      <w:r>
+        <w:rPr>
+          <w:rFonts w:ascii="Courier New" w:cs="Courier New" w:eastAsia="Courier New" w:hAnsi="Courier New"/>
+          <w:color w:val="808080"/>
+          <w:sz w:val="21"/>
+          <w:szCs w:val="21"/>
+          <w:rtl w:val="0"/>
+        </w:rPr>
+        <w:t xml:space="preserve">&lt;</w:t>
+      </w:r>
+      <w:r>
+        <w:rPr>
+          <w:rFonts w:ascii="Courier New" w:cs="Courier New" w:eastAsia="Courier New" w:hAnsi="Courier New"/>
+          <w:color w:val="569cd6"/>
+          <w:sz w:val="21"/>
+          <w:szCs w:val="21"/>
+          <w:rtl w:val="0"/>
+        </w:rPr>
+        <w:t xml:space="preserve">i</w:t>
+      </w:r>
+      <w:r>
+        <w:rPr>
+          <w:rFonts w:ascii="Courier New" w:cs="Courier New" w:eastAsia="Courier New" w:hAnsi="Courier New"/>
+          <w:color w:val="cccccc"/>
+          <w:sz w:val="21"/>
+          <w:szCs w:val="21"/>
+          <w:rtl w:val="0"/>
+        </w:rPr>
+        <w:t xml:space="preserve"> </w:t>
+      </w:r>
+      <w:r>
+        <w:rPr>
+          <w:rFonts w:ascii="Courier New" w:cs="Courier New" w:eastAsia="Courier New" w:hAnsi="Courier New"/>
+          <w:color w:val="9cdcfe"/>
+          <w:sz w:val="21"/>
+          <w:szCs w:val="21"/>
+          <w:rtl w:val="0"/>
+        </w:rPr>
+        <w:t xml:space="preserve">class</w:t>
+      </w:r>
+      <w:r>
+        <w:rPr>
+          <w:rFonts w:ascii="Courier New" w:cs="Courier New" w:eastAsia="Courier New" w:hAnsi="Courier New"/>
+          <w:color w:val="cccccc"/>
+          <w:sz w:val="21"/>
+          <w:szCs w:val="21"/>
+          <w:rtl w:val="0"/>
+        </w:rPr>
+        <w:t xml:space="preserve">=</w:t>
+      </w:r>
+      <w:r>
+        <w:rPr>
+          <w:rFonts w:ascii="Courier New" w:cs="Courier New" w:eastAsia="Courier New" w:hAnsi="Courier New"/>
+          <w:color w:val="ce9178"/>
+          <w:sz w:val="21"/>
+          <w:szCs w:val="21"/>
+          <w:rtl w:val="0"/>
+        </w:rPr>
+        <w:t xml:space="preserve">"fa fa-times"</w:t>
+      </w:r>
+      <w:r>
+        <w:rPr>
+          <w:rFonts w:ascii="Courier New" w:cs="Courier New" w:eastAsia="Courier New" w:hAnsi="Courier New"/>
+          <w:color w:val="808080"/>
+          <w:sz w:val="21"/>
+          <w:szCs w:val="21"/>
+          <w:rtl w:val="0"/>
+        </w:rPr>
+        <w:t xml:space="preserve">&gt;&lt;/</w:t>
+      </w:r>
+      <w:r>
+        <w:rPr>
+          <w:rFonts w:ascii="Courier New" w:cs="Courier New" w:eastAsia="Courier New" w:hAnsi="Courier New"/>
+          <w:color w:val="569cd6"/>
+          <w:sz w:val="21"/>
+          <w:szCs w:val="21"/>
+          <w:rtl w:val="0"/>
+        </w:rPr>
+        <w:t xml:space="preserve">i</w:t>
+      </w:r>
+      <w:r>
+        <w:rPr>
+          <w:rFonts w:ascii="Courier New" w:cs="Courier New" w:eastAsia="Courier New" w:hAnsi="Courier New"/>
+          <w:color w:val="808080"/>
+          <w:sz w:val="21"/>
+          <w:szCs w:val="21"/>
+          <w:rtl w:val="0"/>
+        </w:rPr>
+        <w:t xml:space="preserve">&gt;</w:t>
+      </w:r>
+    </w:p>
+    <w:p>
+      <w:pPr>
+        <w:shd w:fill="1f1f1f" w:val="clear"/>
+        <w:spacing w:line="325.71428571428567" w:lineRule="auto"/>
+        <w:rPr>
+          <w:rFonts w:ascii="Courier New" w:cs="Courier New" w:eastAsia="Courier New" w:hAnsi="Courier New"/>
+          <w:color w:val="cccccc"/>
+          <w:sz w:val="21"/>
+          <w:szCs w:val="21"/>
+        </w:rPr>
+      </w:pPr>
+      <w:r>
+        <w:rPr>
+          <w:rFonts w:ascii="Courier New" w:cs="Courier New" w:eastAsia="Courier New" w:hAnsi="Courier New"/>
+          <w:color w:val="cccccc"/>
+          <w:sz w:val="21"/>
+          <w:szCs w:val="21"/>
+          <w:rtl w:val="0"/>
+        </w:rPr>
+        <w:t xml:space="preserve">                     Cancelar</w:t>
+      </w:r>
+    </w:p>
+    <w:p>
+      <w:pPr>
+        <w:shd w:fill="1f1f1f" w:val="clear"/>
+        <w:spacing w:line="325.71428571428567" w:lineRule="auto"/>
+        <w:rPr>
+          <w:rFonts w:ascii="Courier New" w:cs="Courier New" w:eastAsia="Courier New" w:hAnsi="Courier New"/>
+          <w:color w:val="808080"/>
+          <w:sz w:val="21"/>
+          <w:szCs w:val="21"/>
+        </w:rPr>
+      </w:pPr>
+      <w:r>
+        <w:rPr>
+          <w:rFonts w:ascii="Courier New" w:cs="Courier New" w:eastAsia="Courier New" w:hAnsi="Courier New"/>
+          <w:color w:val="cccccc"/>
+          <w:sz w:val="21"/>
+          <w:szCs w:val="21"/>
+          <w:rtl w:val="0"/>
+        </w:rPr>
+        <w:t xml:space="preserve">                 </w:t>
+      </w:r>
+      <w:r>
+        <w:rPr>
+          <w:rFonts w:ascii="Courier New" w:cs="Courier New" w:eastAsia="Courier New" w:hAnsi="Courier New"/>
+          <w:color w:val="808080"/>
+          <w:sz w:val="21"/>
+          <w:szCs w:val="21"/>
+          <w:rtl w:val="0"/>
+        </w:rPr>
+        <w:t xml:space="preserve">&lt;/</w:t>
+      </w:r>
+      <w:r>
+        <w:rPr>
+          <w:rFonts w:ascii="Courier New" w:cs="Courier New" w:eastAsia="Courier New" w:hAnsi="Courier New"/>
+          <w:color w:val="569cd6"/>
+          <w:sz w:val="21"/>
+          <w:szCs w:val="21"/>
+          <w:rtl w:val="0"/>
+        </w:rPr>
+        <w:t xml:space="preserve">a</w:t>
+      </w:r>
+      <w:r>
+        <w:rPr>
+          <w:rFonts w:ascii="Courier New" w:cs="Courier New" w:eastAsia="Courier New" w:hAnsi="Courier New"/>
+          <w:color w:val="808080"/>
+          <w:sz w:val="21"/>
+          <w:szCs w:val="21"/>
+          <w:rtl w:val="0"/>
+        </w:rPr>
+        <w:t xml:space="preserve">&gt;</w:t>
+      </w:r>
+    </w:p>
+    <w:p>
+      <w:pPr>
+        <w:shd w:fill="1f1f1f" w:val="clear"/>
+        <w:spacing w:line="325.71428571428567" w:lineRule="auto"/>
+        <w:rPr>
+          <w:rFonts w:ascii="Courier New" w:cs="Courier New" w:eastAsia="Courier New" w:hAnsi="Courier New"/>
+          <w:color w:val="808080"/>
+          <w:sz w:val="21"/>
+          <w:szCs w:val="21"/>
+        </w:rPr>
+      </w:pPr>
+      <w:r>
+        <w:rPr>
+          <w:rFonts w:ascii="Courier New" w:cs="Courier New" w:eastAsia="Courier New" w:hAnsi="Courier New"/>
+          <w:color w:val="cccccc"/>
+          <w:sz w:val="21"/>
+          <w:szCs w:val="21"/>
+          <w:rtl w:val="0"/>
+        </w:rPr>
+        <w:t xml:space="preserve">                 </w:t>
+      </w:r>
+      <w:r>
+        <w:rPr>
+          <w:rFonts w:ascii="Courier New" w:cs="Courier New" w:eastAsia="Courier New" w:hAnsi="Courier New"/>
+          <w:color w:val="808080"/>
+          <w:sz w:val="21"/>
+          <w:szCs w:val="21"/>
+          <w:rtl w:val="0"/>
+        </w:rPr>
+        <w:t xml:space="preserve">&lt;</w:t>
+      </w:r>
+      <w:r>
+        <w:rPr>
+          <w:rFonts w:ascii="Courier New" w:cs="Courier New" w:eastAsia="Courier New" w:hAnsi="Courier New"/>
+          <w:color w:val="569cd6"/>
+          <w:sz w:val="21"/>
+          <w:szCs w:val="21"/>
+          <w:rtl w:val="0"/>
+        </w:rPr>
+        <w:t xml:space="preserve">button</w:t>
+      </w:r>
+      <w:r>
+        <w:rPr>
+          <w:rFonts w:ascii="Courier New" w:cs="Courier New" w:eastAsia="Courier New" w:hAnsi="Courier New"/>
+          <w:color w:val="cccccc"/>
+          <w:sz w:val="21"/>
+          <w:szCs w:val="21"/>
+          <w:rtl w:val="0"/>
+        </w:rPr>
+        <w:t xml:space="preserve"> </w:t>
+      </w:r>
+      <w:r>
+        <w:rPr>
+          <w:rFonts w:ascii="Courier New" w:cs="Courier New" w:eastAsia="Courier New" w:hAnsi="Courier New"/>
+          <w:color w:val="9cdcfe"/>
+          <w:sz w:val="21"/>
+          <w:szCs w:val="21"/>
+          <w:rtl w:val="0"/>
+        </w:rPr>
+        <w:t xml:space="preserve">class</w:t>
+      </w:r>
+      <w:r>
+        <w:rPr>
+          <w:rFonts w:ascii="Courier New" w:cs="Courier New" w:eastAsia="Courier New" w:hAnsi="Courier New"/>
+          <w:color w:val="cccccc"/>
+          <w:sz w:val="21"/>
+          <w:szCs w:val="21"/>
+          <w:rtl w:val="0"/>
+        </w:rPr>
+        <w:t xml:space="preserve">=</w:t>
+      </w:r>
+      <w:r>
+        <w:rPr>
+          <w:rFonts w:ascii="Courier New" w:cs="Courier New" w:eastAsia="Courier New" w:hAnsi="Courier New"/>
+          <w:color w:val="ce9178"/>
+          <w:sz w:val="21"/>
+          <w:szCs w:val="21"/>
+          <w:rtl w:val="0"/>
+        </w:rPr>
+        <w:t xml:space="preserve">"btn btn-primary pull-right"</w:t>
+      </w:r>
+      <w:r>
+        <w:rPr>
+          <w:rFonts w:ascii="Courier New" w:cs="Courier New" w:eastAsia="Courier New" w:hAnsi="Courier New"/>
+          <w:color w:val="cccccc"/>
+          <w:sz w:val="21"/>
+          <w:szCs w:val="21"/>
+          <w:rtl w:val="0"/>
+        </w:rPr>
+        <w:t xml:space="preserve"> </w:t>
+      </w:r>
+      <w:r>
+        <w:rPr>
+          <w:rFonts w:ascii="Courier New" w:cs="Courier New" w:eastAsia="Courier New" w:hAnsi="Courier New"/>
+          <w:color w:val="9cdcfe"/>
+          <w:sz w:val="21"/>
+          <w:szCs w:val="21"/>
+          <w:rtl w:val="0"/>
+        </w:rPr>
+        <w:t xml:space="preserve">value</w:t>
+      </w:r>
+      <w:r>
+        <w:rPr>
+          <w:rFonts w:ascii="Courier New" w:cs="Courier New" w:eastAsia="Courier New" w:hAnsi="Courier New"/>
+          <w:color w:val="cccccc"/>
+          <w:sz w:val="21"/>
+          <w:szCs w:val="21"/>
+          <w:rtl w:val="0"/>
+        </w:rPr>
+        <w:t xml:space="preserve">=</w:t>
+      </w:r>
+      <w:r>
+        <w:rPr>
+          <w:rFonts w:ascii="Courier New" w:cs="Courier New" w:eastAsia="Courier New" w:hAnsi="Courier New"/>
+          <w:color w:val="ce9178"/>
+          <w:sz w:val="21"/>
+          <w:szCs w:val="21"/>
+          <w:rtl w:val="0"/>
+        </w:rPr>
+        <w:t xml:space="preserve">"Save"</w:t>
+      </w:r>
+      <w:r>
+        <w:rPr>
+          <w:rFonts w:ascii="Courier New" w:cs="Courier New" w:eastAsia="Courier New" w:hAnsi="Courier New"/>
+          <w:color w:val="808080"/>
+          <w:sz w:val="21"/>
+          <w:szCs w:val="21"/>
+          <w:rtl w:val="0"/>
+        </w:rPr>
+        <w:t xml:space="preserve">&gt;</w:t>
+      </w:r>
+    </w:p>
+    <w:p>
+      <w:pPr>
+        <w:shd w:fill="1f1f1f" w:val="clear"/>
+        <w:spacing w:line="325.71428571428567" w:lineRule="auto"/>
+        <w:rPr>
+          <w:rFonts w:ascii="Courier New" w:cs="Courier New" w:eastAsia="Courier New" w:hAnsi="Courier New"/>
+          <w:color w:val="808080"/>
+          <w:sz w:val="21"/>
+          <w:szCs w:val="21"/>
+        </w:rPr>
+      </w:pPr>
+      <w:r>
+        <w:rPr>
+          <w:rFonts w:ascii="Courier New" w:cs="Courier New" w:eastAsia="Courier New" w:hAnsi="Courier New"/>
+          <w:color w:val="cccccc"/>
+          <w:sz w:val="21"/>
+          <w:szCs w:val="21"/>
+          <w:rtl w:val="0"/>
+        </w:rPr>
+        <w:t xml:space="preserve">                     </w:t>
+      </w:r>
+      <w:r>
+        <w:rPr>
+          <w:rFonts w:ascii="Courier New" w:cs="Courier New" w:eastAsia="Courier New" w:hAnsi="Courier New"/>
+          <w:color w:val="808080"/>
+          <w:sz w:val="21"/>
+          <w:szCs w:val="21"/>
+          <w:rtl w:val="0"/>
+        </w:rPr>
+        <w:t xml:space="preserve">&lt;</w:t>
+      </w:r>
+      <w:r>
+        <w:rPr>
+          <w:rFonts w:ascii="Courier New" w:cs="Courier New" w:eastAsia="Courier New" w:hAnsi="Courier New"/>
+          <w:color w:val="569cd6"/>
+          <w:sz w:val="21"/>
+          <w:szCs w:val="21"/>
+          <w:rtl w:val="0"/>
+        </w:rPr>
+        <w:t xml:space="preserve">i</w:t>
+      </w:r>
+      <w:r>
+        <w:rPr>
+          <w:rFonts w:ascii="Courier New" w:cs="Courier New" w:eastAsia="Courier New" w:hAnsi="Courier New"/>
+          <w:color w:val="cccccc"/>
+          <w:sz w:val="21"/>
+          <w:szCs w:val="21"/>
+          <w:rtl w:val="0"/>
+        </w:rPr>
+        <w:t xml:space="preserve"> </w:t>
+      </w:r>
+      <w:r>
+        <w:rPr>
+          <w:rFonts w:ascii="Courier New" w:cs="Courier New" w:eastAsia="Courier New" w:hAnsi="Courier New"/>
+          <w:color w:val="9cdcfe"/>
+          <w:sz w:val="21"/>
+          <w:szCs w:val="21"/>
+          <w:rtl w:val="0"/>
+        </w:rPr>
+        <w:t xml:space="preserve">class</w:t>
+      </w:r>
+      <w:r>
+        <w:rPr>
+          <w:rFonts w:ascii="Courier New" w:cs="Courier New" w:eastAsia="Courier New" w:hAnsi="Courier New"/>
+          <w:color w:val="cccccc"/>
+          <w:sz w:val="21"/>
+          <w:szCs w:val="21"/>
+          <w:rtl w:val="0"/>
+        </w:rPr>
+        <w:t xml:space="preserve">=</w:t>
+      </w:r>
+      <w:r>
+        <w:rPr>
+          <w:rFonts w:ascii="Courier New" w:cs="Courier New" w:eastAsia="Courier New" w:hAnsi="Courier New"/>
+          <w:color w:val="ce9178"/>
+          <w:sz w:val="21"/>
+          <w:szCs w:val="21"/>
+          <w:rtl w:val="0"/>
+        </w:rPr>
+        <w:t xml:space="preserve">"fa fa-floppy-o"</w:t>
+      </w:r>
+      <w:r>
+        <w:rPr>
+          <w:rFonts w:ascii="Courier New" w:cs="Courier New" w:eastAsia="Courier New" w:hAnsi="Courier New"/>
+          <w:color w:val="808080"/>
+          <w:sz w:val="21"/>
+          <w:szCs w:val="21"/>
+          <w:rtl w:val="0"/>
+        </w:rPr>
+        <w:t xml:space="preserve">&gt;&lt;/</w:t>
+      </w:r>
+      <w:r>
+        <w:rPr>
+          <w:rFonts w:ascii="Courier New" w:cs="Courier New" w:eastAsia="Courier New" w:hAnsi="Courier New"/>
+          <w:color w:val="569cd6"/>
+          <w:sz w:val="21"/>
+          <w:szCs w:val="21"/>
+          <w:rtl w:val="0"/>
+        </w:rPr>
+        <w:t xml:space="preserve">i</w:t>
+      </w:r>
+      <w:r>
+        <w:rPr>
+          <w:rFonts w:ascii="Courier New" w:cs="Courier New" w:eastAsia="Courier New" w:hAnsi="Courier New"/>
+          <w:color w:val="808080"/>
+          <w:sz w:val="21"/>
+          <w:szCs w:val="21"/>
+          <w:rtl w:val="0"/>
+        </w:rPr>
+        <w:t xml:space="preserve">&gt;</w:t>
+      </w:r>
+    </w:p>
+    <w:p>
+      <w:pPr>
+        <w:shd w:fill="1f1f1f" w:val="clear"/>
+        <w:spacing w:line="325.71428571428567" w:lineRule="auto"/>
+        <w:rPr>
+          <w:rFonts w:ascii="Courier New" w:cs="Courier New" w:eastAsia="Courier New" w:hAnsi="Courier New"/>
+          <w:color w:val="cccccc"/>
+          <w:sz w:val="21"/>
+          <w:szCs w:val="21"/>
+        </w:rPr>
+      </w:pPr>
+      <w:r>
+        <w:rPr>
+          <w:rFonts w:ascii="Courier New" w:cs="Courier New" w:eastAsia="Courier New" w:hAnsi="Courier New"/>
+          <w:color w:val="cccccc"/>
+          <w:sz w:val="21"/>
+          <w:szCs w:val="21"/>
+          <w:rtl w:val="0"/>
+        </w:rPr>
+        <w:t xml:space="preserve">                     Salvar</w:t>
+      </w:r>
+    </w:p>
+    <w:p>
+      <w:pPr>
+        <w:shd w:fill="1f1f1f" w:val="clear"/>
+        <w:spacing w:line="325.71428571428567" w:lineRule="auto"/>
+        <w:rPr>
+          <w:rFonts w:ascii="Courier New" w:cs="Courier New" w:eastAsia="Courier New" w:hAnsi="Courier New"/>
+          <w:color w:val="808080"/>
+          <w:sz w:val="21"/>
+          <w:szCs w:val="21"/>
+        </w:rPr>
+      </w:pPr>
+      <w:r>
+        <w:rPr>
+          <w:rFonts w:ascii="Courier New" w:cs="Courier New" w:eastAsia="Courier New" w:hAnsi="Courier New"/>
+          <w:color w:val="cccccc"/>
+          <w:sz w:val="21"/>
+          <w:szCs w:val="21"/>
+          <w:rtl w:val="0"/>
+        </w:rPr>
+        <w:t xml:space="preserve">                 </w:t>
+      </w:r>
+      <w:r>
+        <w:rPr>
+          <w:rFonts w:ascii="Courier New" w:cs="Courier New" w:eastAsia="Courier New" w:hAnsi="Courier New"/>
+          <w:color w:val="808080"/>
+          <w:sz w:val="21"/>
+          <w:szCs w:val="21"/>
+          <w:rtl w:val="0"/>
+        </w:rPr>
+        <w:t xml:space="preserve">&lt;/</w:t>
+      </w:r>
+      <w:r>
+        <w:rPr>
+          <w:rFonts w:ascii="Courier New" w:cs="Courier New" w:eastAsia="Courier New" w:hAnsi="Courier New"/>
+          <w:color w:val="569cd6"/>
+          <w:sz w:val="21"/>
+          <w:szCs w:val="21"/>
+          <w:rtl w:val="0"/>
+        </w:rPr>
+        <w:t xml:space="preserve">button</w:t>
+      </w:r>
+      <w:r>
+        <w:rPr>
+          <w:rFonts w:ascii="Courier New" w:cs="Courier New" w:eastAsia="Courier New" w:hAnsi="Courier New"/>
+          <w:color w:val="808080"/>
+          <w:sz w:val="21"/>
+          <w:szCs w:val="21"/>
+          <w:rtl w:val="0"/>
+        </w:rPr>
+        <w:t xml:space="preserve">&gt;</w:t>
+      </w:r>
+    </w:p>
+    <w:p>
+      <w:pPr>
+        <w:shd w:fill="1f1f1f" w:val="clear"/>
+        <w:spacing w:line="325.71428571428567" w:lineRule="auto"/>
+        <w:rPr>
+          <w:rFonts w:ascii="Courier New" w:cs="Courier New" w:eastAsia="Courier New" w:hAnsi="Courier New"/>
+          <w:color w:val="808080"/>
+          <w:sz w:val="21"/>
+          <w:szCs w:val="21"/>
+        </w:rPr>
+      </w:pPr>
+      <w:r>
+        <w:rPr>
+          <w:rFonts w:ascii="Courier New" w:cs="Courier New" w:eastAsia="Courier New" w:hAnsi="Courier New"/>
+          <w:color w:val="cccccc"/>
+          <w:sz w:val="21"/>
+          <w:szCs w:val="21"/>
+          <w:rtl w:val="0"/>
+        </w:rPr>
+        <w:t xml:space="preserve">             </w:t>
+      </w:r>
+      <w:r>
+        <w:rPr>
+          <w:rFonts w:ascii="Courier New" w:cs="Courier New" w:eastAsia="Courier New" w:hAnsi="Courier New"/>
+          <w:color w:val="808080"/>
+          <w:sz w:val="21"/>
+          <w:szCs w:val="21"/>
+          <w:rtl w:val="0"/>
+        </w:rPr>
+        <w:t xml:space="preserve">&lt;/</w:t>
+      </w:r>
+      <w:r>
+        <w:rPr>
+          <w:rFonts w:ascii="Courier New" w:cs="Courier New" w:eastAsia="Courier New" w:hAnsi="Courier New"/>
+          <w:color w:val="569cd6"/>
+          <w:sz w:val="21"/>
+          <w:szCs w:val="21"/>
+          <w:rtl w:val="0"/>
+        </w:rPr>
+        <w:t xml:space="preserve">div</w:t>
+      </w:r>
+      <w:r>
+        <w:rPr>
+          <w:rFonts w:ascii="Courier New" w:cs="Courier New" w:eastAsia="Courier New" w:hAnsi="Courier New"/>
+          <w:color w:val="808080"/>
+          <w:sz w:val="21"/>
+          <w:szCs w:val="21"/>
+          <w:rtl w:val="0"/>
+        </w:rPr>
+        <w:t xml:space="preserve">&gt;</w:t>
+      </w:r>
+    </w:p>
+    <w:p>
+      <w:pPr>
+        <w:shd w:fill="1f1f1f" w:val="clear"/>
+        <w:spacing w:line="325.71428571428567" w:lineRule="auto"/>
+        <w:rPr>
+          <w:rFonts w:ascii="Courier New" w:cs="Courier New" w:eastAsia="Courier New" w:hAnsi="Courier New"/>
+          <w:color w:val="808080"/>
+          <w:sz w:val="21"/>
+          <w:szCs w:val="21"/>
+        </w:rPr>
+      </w:pPr>
+      <w:r>
+        <w:rPr>
+          <w:rFonts w:ascii="Courier New" w:cs="Courier New" w:eastAsia="Courier New" w:hAnsi="Courier New"/>
+          <w:color w:val="cccccc"/>
+          <w:sz w:val="21"/>
+          <w:szCs w:val="21"/>
+          <w:rtl w:val="0"/>
+        </w:rPr>
+        <w:t xml:space="preserve">         </w:t>
+      </w:r>
+      <w:r>
+        <w:rPr>
+          <w:rFonts w:ascii="Courier New" w:cs="Courier New" w:eastAsia="Courier New" w:hAnsi="Courier New"/>
+          <w:color w:val="808080"/>
+          <w:sz w:val="21"/>
+          <w:szCs w:val="21"/>
+          <w:rtl w:val="0"/>
+        </w:rPr>
+        <w:t xml:space="preserve">&lt;/</w:t>
+      </w:r>
+      <w:r>
+        <w:rPr>
+          <w:rFonts w:ascii="Courier New" w:cs="Courier New" w:eastAsia="Courier New" w:hAnsi="Courier New"/>
+          <w:color w:val="569cd6"/>
+          <w:sz w:val="21"/>
+          <w:szCs w:val="21"/>
+          <w:rtl w:val="0"/>
+        </w:rPr>
+        <w:t xml:space="preserve">form</w:t>
+      </w:r>
+      <w:r>
+        <w:rPr>
+          <w:rFonts w:ascii="Courier New" w:cs="Courier New" w:eastAsia="Courier New" w:hAnsi="Courier New"/>
+          <w:color w:val="808080"/>
+          <w:sz w:val="21"/>
+          <w:szCs w:val="21"/>
+          <w:rtl w:val="0"/>
+        </w:rPr>
+        <w:t xml:space="preserve">&gt;</w:t>
+      </w:r>
     </w:p>
     <w:p>
       <w:pPr>
@@ -8949,7 +9893,7 @@
           <w:szCs w:val="21"/>
           <w:rtl w:val="0"/>
         </w:rPr>
-        <w:t xml:space="preserve">&lt;</w:t>
+        <w:t xml:space="preserve">&lt;/</w:t>
       </w:r>
       <w:r>
         <w:rPr>
@@ -8959,8 +9903,30 @@
           <w:szCs w:val="21"/>
           <w:rtl w:val="0"/>
         </w:rPr>
-        <w:t xml:space="preserve">input</w:t>
-      </w:r>
+        <w:t xml:space="preserve">div</w:t>
+      </w:r>
+      <w:r>
+        <w:rPr>
+          <w:rFonts w:ascii="Courier New" w:cs="Courier New" w:eastAsia="Courier New" w:hAnsi="Courier New"/>
+          <w:color w:val="808080"/>
+          <w:sz w:val="21"/>
+          <w:szCs w:val="21"/>
+          <w:rtl w:val="0"/>
+        </w:rPr>
+        <w:t xml:space="preserve">&gt;</w:t>
+      </w:r>
+    </w:p>
+    <w:p>
+      <w:pPr>
+        <w:shd w:fill="1f1f1f" w:val="clear"/>
+        <w:spacing w:line="325.71428571428567" w:lineRule="auto"/>
+        <w:rPr>
+          <w:rFonts w:ascii="Courier New" w:cs="Courier New" w:eastAsia="Courier New" w:hAnsi="Courier New"/>
+          <w:color w:val="808080"/>
+          <w:sz w:val="21"/>
+          <w:szCs w:val="21"/>
+        </w:rPr>
+      </w:pPr>
       <w:r>
         <w:rPr>
           <w:rFonts w:ascii="Courier New" w:cs="Courier New" w:eastAsia="Courier New" w:hAnsi="Courier New"/>
@@ -8974,152 +9940,22 @@
       <w:r>
         <w:rPr>
           <w:rFonts w:ascii="Courier New" w:cs="Courier New" w:eastAsia="Courier New" w:hAnsi="Courier New"/>
-          <w:color w:val="9cdcfe"/>
-          <w:sz w:val="21"/>
-          <w:szCs w:val="21"/>
-          <w:rtl w:val="0"/>
-        </w:rPr>
-        <w:t xml:space="preserve">type</w:t>
-      </w:r>
-      <w:r>
-        <w:rPr>
-          <w:rFonts w:ascii="Courier New" w:cs="Courier New" w:eastAsia="Courier New" w:hAnsi="Courier New"/>
-          <w:color w:val="cccccc"/>
-          <w:sz w:val="21"/>
-          <w:szCs w:val="21"/>
-          <w:rtl w:val="0"/>
-        </w:rPr>
-        <w:t xml:space="preserve">=</w:t>
-      </w:r>
-      <w:r>
-        <w:rPr>
-          <w:rFonts w:ascii="Courier New" w:cs="Courier New" w:eastAsia="Courier New" w:hAnsi="Courier New"/>
-          <w:color w:val="ce9178"/>
-          <w:sz w:val="21"/>
-          <w:szCs w:val="21"/>
-          <w:rtl w:val="0"/>
-        </w:rPr>
-        <w:t xml:space="preserve">"radio"</w:t>
-      </w:r>
-      <w:r>
-        <w:rPr>
-          <w:rFonts w:ascii="Courier New" w:cs="Courier New" w:eastAsia="Courier New" w:hAnsi="Courier New"/>
-          <w:color w:val="cccccc"/>
-          <w:sz w:val="21"/>
-          <w:szCs w:val="21"/>
-          <w:rtl w:val="0"/>
-        </w:rPr>
-        <w:t xml:space="preserve"> </w:t>
-      </w:r>
-      <w:r>
-        <w:rPr>
-          <w:rFonts w:ascii="Courier New" w:cs="Courier New" w:eastAsia="Courier New" w:hAnsi="Courier New"/>
-          <w:color w:val="9cdcfe"/>
-          <w:sz w:val="21"/>
-          <w:szCs w:val="21"/>
-          <w:rtl w:val="0"/>
-        </w:rPr>
-        <w:t xml:space="preserve">id</w:t>
-      </w:r>
-      <w:r>
-        <w:rPr>
-          <w:rFonts w:ascii="Courier New" w:cs="Courier New" w:eastAsia="Courier New" w:hAnsi="Courier New"/>
-          <w:color w:val="cccccc"/>
-          <w:sz w:val="21"/>
-          <w:szCs w:val="21"/>
-          <w:rtl w:val="0"/>
-        </w:rPr>
-        <w:t xml:space="preserve">=</w:t>
-      </w:r>
-      <w:r>
-        <w:rPr>
-          <w:rFonts w:ascii="Courier New" w:cs="Courier New" w:eastAsia="Courier New" w:hAnsi="Courier New"/>
-          <w:color w:val="ce9178"/>
-          <w:sz w:val="21"/>
-          <w:szCs w:val="21"/>
-          <w:rtl w:val="0"/>
-        </w:rPr>
-        <w:t xml:space="preserve">"opcaoRadio"</w:t>
-      </w:r>
-      <w:r>
-        <w:rPr>
-          <w:rFonts w:ascii="Courier New" w:cs="Courier New" w:eastAsia="Courier New" w:hAnsi="Courier New"/>
-          <w:color w:val="cccccc"/>
-          <w:sz w:val="21"/>
-          <w:szCs w:val="21"/>
-          <w:rtl w:val="0"/>
-        </w:rPr>
-        <w:t xml:space="preserve"> </w:t>
-      </w:r>
-      <w:r>
-        <w:rPr>
-          <w:rFonts w:ascii="Courier New" w:cs="Courier New" w:eastAsia="Courier New" w:hAnsi="Courier New"/>
-          <w:color w:val="9cdcfe"/>
-          <w:sz w:val="21"/>
-          <w:szCs w:val="21"/>
-          <w:rtl w:val="0"/>
-        </w:rPr>
-        <w:t xml:space="preserve">name</w:t>
-      </w:r>
-      <w:r>
-        <w:rPr>
-          <w:rFonts w:ascii="Courier New" w:cs="Courier New" w:eastAsia="Courier New" w:hAnsi="Courier New"/>
-          <w:color w:val="cccccc"/>
-          <w:sz w:val="21"/>
-          <w:szCs w:val="21"/>
-          <w:rtl w:val="0"/>
-        </w:rPr>
-        <w:t xml:space="preserve">=</w:t>
-      </w:r>
-      <w:r>
-        <w:rPr>
-          <w:rFonts w:ascii="Courier New" w:cs="Courier New" w:eastAsia="Courier New" w:hAnsi="Courier New"/>
-          <w:color w:val="ce9178"/>
-          <w:sz w:val="21"/>
-          <w:szCs w:val="21"/>
-          <w:rtl w:val="0"/>
-        </w:rPr>
-        <w:t xml:space="preserve">"opcaoRadio"</w:t>
-      </w:r>
-      <w:r>
-        <w:rPr>
-          <w:rFonts w:ascii="Courier New" w:cs="Courier New" w:eastAsia="Courier New" w:hAnsi="Courier New"/>
-          <w:color w:val="cccccc"/>
-          <w:sz w:val="21"/>
-          <w:szCs w:val="21"/>
-          <w:rtl w:val="0"/>
-        </w:rPr>
-        <w:t xml:space="preserve"> </w:t>
-      </w:r>
-      <w:r>
-        <w:rPr>
-          <w:rFonts w:ascii="Courier New" w:cs="Courier New" w:eastAsia="Courier New" w:hAnsi="Courier New"/>
-          <w:color w:val="9cdcfe"/>
-          <w:sz w:val="21"/>
-          <w:szCs w:val="21"/>
-          <w:rtl w:val="0"/>
-        </w:rPr>
-        <w:t xml:space="preserve">value</w:t>
-      </w:r>
-      <w:r>
-        <w:rPr>
-          <w:rFonts w:ascii="Courier New" w:cs="Courier New" w:eastAsia="Courier New" w:hAnsi="Courier New"/>
-          <w:color w:val="cccccc"/>
-          <w:sz w:val="21"/>
-          <w:szCs w:val="21"/>
-          <w:rtl w:val="0"/>
-        </w:rPr>
-        <w:t xml:space="preserve">=</w:t>
-      </w:r>
-      <w:r>
-        <w:rPr>
-          <w:rFonts w:ascii="Courier New" w:cs="Courier New" w:eastAsia="Courier New" w:hAnsi="Courier New"/>
-          <w:color w:val="ce9178"/>
-          <w:sz w:val="21"/>
-          <w:szCs w:val="21"/>
-          <w:rtl w:val="0"/>
-        </w:rPr>
-        <w:t xml:space="preserve">"opcao1"</w:t>
+          <w:color w:val="808080"/>
+          <w:sz w:val="21"/>
+          <w:szCs w:val="21"/>
+          <w:rtl w:val="0"/>
+        </w:rPr>
+        <w:t xml:space="preserve">&lt;/</w:t>
+      </w:r>
+      <w:r>
+        <w:rPr>
+          <w:rFonts w:ascii="Courier New" w:cs="Courier New" w:eastAsia="Courier New" w:hAnsi="Courier New"/>
+          <w:color w:val="569cd6"/>
+          <w:sz w:val="21"/>
+          <w:szCs w:val="21"/>
+          <w:rtl w:val="0"/>
+        </w:rPr>
+        <w:t xml:space="preserve">div</w:t>
       </w:r>
       <w:r>
         <w:rPr>
@@ -9151,2119 +9987,24 @@
           <w:szCs w:val="21"/>
           <w:rtl w:val="0"/>
         </w:rPr>
-        <w:t xml:space="preserve">     </w:t>
-      </w:r>
-      <w:r>
-        <w:rPr>
-          <w:rFonts w:ascii="Courier New" w:cs="Courier New" w:eastAsia="Courier New" w:hAnsi="Courier New"/>
-          <w:color w:val="808080"/>
-          <w:sz w:val="21"/>
-          <w:szCs w:val="21"/>
-          <w:rtl w:val="0"/>
-        </w:rPr>
-        <w:t xml:space="preserve">&lt;</w:t>
-      </w:r>
-      <w:r>
-        <w:rPr>
-          <w:rFonts w:ascii="Courier New" w:cs="Courier New" w:eastAsia="Courier New" w:hAnsi="Courier New"/>
-          <w:color w:val="569cd6"/>
-          <w:sz w:val="21"/>
-          <w:szCs w:val="21"/>
-          <w:rtl w:val="0"/>
-        </w:rPr>
-        <w:t xml:space="preserve">label</w:t>
-      </w:r>
-      <w:r>
-        <w:rPr>
-          <w:rFonts w:ascii="Courier New" w:cs="Courier New" w:eastAsia="Courier New" w:hAnsi="Courier New"/>
-          <w:color w:val="cccccc"/>
-          <w:sz w:val="21"/>
-          <w:szCs w:val="21"/>
-          <w:rtl w:val="0"/>
-        </w:rPr>
-        <w:t xml:space="preserve"> </w:t>
-      </w:r>
-      <w:r>
-        <w:rPr>
-          <w:rFonts w:ascii="Courier New" w:cs="Courier New" w:eastAsia="Courier New" w:hAnsi="Courier New"/>
-          <w:color w:val="9cdcfe"/>
-          <w:sz w:val="21"/>
-          <w:szCs w:val="21"/>
-          <w:rtl w:val="0"/>
-        </w:rPr>
-        <w:t xml:space="preserve">for</w:t>
-      </w:r>
-      <w:r>
-        <w:rPr>
-          <w:rFonts w:ascii="Courier New" w:cs="Courier New" w:eastAsia="Courier New" w:hAnsi="Courier New"/>
-          <w:color w:val="cccccc"/>
-          <w:sz w:val="21"/>
-          <w:szCs w:val="21"/>
-          <w:rtl w:val="0"/>
-        </w:rPr>
-        <w:t xml:space="preserve">=</w:t>
-      </w:r>
-      <w:r>
-        <w:rPr>
-          <w:rFonts w:ascii="Courier New" w:cs="Courier New" w:eastAsia="Courier New" w:hAnsi="Courier New"/>
-          <w:color w:val="ce9178"/>
-          <w:sz w:val="21"/>
-          <w:szCs w:val="21"/>
-          <w:rtl w:val="0"/>
-        </w:rPr>
-        <w:t xml:space="preserve">"opcaoRadio1"</w:t>
-      </w:r>
-      <w:r>
-        <w:rPr>
-          <w:rFonts w:ascii="Courier New" w:cs="Courier New" w:eastAsia="Courier New" w:hAnsi="Courier New"/>
-          <w:color w:val="808080"/>
-          <w:sz w:val="21"/>
-          <w:szCs w:val="21"/>
-          <w:rtl w:val="0"/>
-        </w:rPr>
-        <w:t xml:space="preserve">&gt;</w:t>
-      </w:r>
-      <w:r>
-        <w:rPr>
-          <w:rFonts w:ascii="Courier New" w:cs="Courier New" w:eastAsia="Courier New" w:hAnsi="Courier New"/>
-          <w:color w:val="cccccc"/>
-          <w:sz w:val="21"/>
-          <w:szCs w:val="21"/>
-          <w:rtl w:val="0"/>
-        </w:rPr>
-        <w:t xml:space="preserve">Opção 1</w:t>
-      </w:r>
-      <w:r>
-        <w:rPr>
-          <w:rFonts w:ascii="Courier New" w:cs="Courier New" w:eastAsia="Courier New" w:hAnsi="Courier New"/>
-          <w:color w:val="808080"/>
-          <w:sz w:val="21"/>
-          <w:szCs w:val="21"/>
-          <w:rtl w:val="0"/>
-        </w:rPr>
-        <w:t xml:space="preserve">&lt;/</w:t>
-      </w:r>
-      <w:r>
-        <w:rPr>
-          <w:rFonts w:ascii="Courier New" w:cs="Courier New" w:eastAsia="Courier New" w:hAnsi="Courier New"/>
-          <w:color w:val="569cd6"/>
-          <w:sz w:val="21"/>
-          <w:szCs w:val="21"/>
-          <w:rtl w:val="0"/>
-        </w:rPr>
-        <w:t xml:space="preserve">label</w:t>
-      </w:r>
-      <w:r>
-        <w:rPr>
-          <w:rFonts w:ascii="Courier New" w:cs="Courier New" w:eastAsia="Courier New" w:hAnsi="Courier New"/>
-          <w:color w:val="808080"/>
-          <w:sz w:val="21"/>
-          <w:szCs w:val="21"/>
-          <w:rtl w:val="0"/>
-        </w:rPr>
-        <w:t xml:space="preserve">&gt;&lt;</w:t>
-      </w:r>
-      <w:r>
-        <w:rPr>
-          <w:rFonts w:ascii="Courier New" w:cs="Courier New" w:eastAsia="Courier New" w:hAnsi="Courier New"/>
-          <w:color w:val="569cd6"/>
-          <w:sz w:val="21"/>
-          <w:szCs w:val="21"/>
-          <w:rtl w:val="0"/>
-        </w:rPr>
-        <w:t xml:space="preserve">br</w:t>
-      </w:r>
-      <w:r>
-        <w:rPr>
-          <w:rFonts w:ascii="Courier New" w:cs="Courier New" w:eastAsia="Courier New" w:hAnsi="Courier New"/>
-          <w:color w:val="808080"/>
-          <w:sz w:val="21"/>
-          <w:szCs w:val="21"/>
-          <w:rtl w:val="0"/>
-        </w:rPr>
-        <w:t xml:space="preserve">&gt;</w:t>
-      </w:r>
-      <w:r>
-        <w:rPr>
-          <w:rFonts w:ascii="Courier New" w:cs="Courier New" w:eastAsia="Courier New" w:hAnsi="Courier New"/>
-          <w:color w:val="cccccc"/>
-          <w:sz w:val="21"/>
-          <w:szCs w:val="21"/>
-          <w:rtl w:val="0"/>
-        </w:rPr>
-        <w:t xml:space="preserve">    </w:t>
-      </w:r>
-    </w:p>
-    <w:p>
-      <w:pPr>
-        <w:shd w:fill="1f1f1f" w:val="clear"/>
-        <w:spacing w:line="325.71428571428567" w:lineRule="auto"/>
-        <w:rPr>
-          <w:rFonts w:ascii="Courier New" w:cs="Courier New" w:eastAsia="Courier New" w:hAnsi="Courier New"/>
-          <w:color w:val="808080"/>
-          <w:sz w:val="21"/>
-          <w:szCs w:val="21"/>
-        </w:rPr>
-      </w:pPr>
-      <w:r>
-        <w:rPr>
-          <w:rFonts w:ascii="Courier New" w:cs="Courier New" w:eastAsia="Courier New" w:hAnsi="Courier New"/>
-          <w:color w:val="cccccc"/>
-          <w:sz w:val="21"/>
-          <w:szCs w:val="21"/>
-          <w:rtl w:val="0"/>
-        </w:rPr>
-        <w:t xml:space="preserve">     </w:t>
-      </w:r>
-      <w:r>
-        <w:rPr>
-          <w:rFonts w:ascii="Courier New" w:cs="Courier New" w:eastAsia="Courier New" w:hAnsi="Courier New"/>
-          <w:color w:val="808080"/>
-          <w:sz w:val="21"/>
-          <w:szCs w:val="21"/>
-          <w:rtl w:val="0"/>
-        </w:rPr>
-        <w:t xml:space="preserve">&lt;</w:t>
-      </w:r>
-      <w:r>
-        <w:rPr>
-          <w:rFonts w:ascii="Courier New" w:cs="Courier New" w:eastAsia="Courier New" w:hAnsi="Courier New"/>
-          <w:color w:val="569cd6"/>
-          <w:sz w:val="21"/>
-          <w:szCs w:val="21"/>
-          <w:rtl w:val="0"/>
-        </w:rPr>
-        <w:t xml:space="preserve">input</w:t>
-      </w:r>
-      <w:r>
-        <w:rPr>
-          <w:rFonts w:ascii="Courier New" w:cs="Courier New" w:eastAsia="Courier New" w:hAnsi="Courier New"/>
-          <w:color w:val="cccccc"/>
-          <w:sz w:val="21"/>
-          <w:szCs w:val="21"/>
-          <w:rtl w:val="0"/>
-        </w:rPr>
-        <w:t xml:space="preserve"> </w:t>
-      </w:r>
-      <w:r>
-        <w:rPr>
-          <w:rFonts w:ascii="Courier New" w:cs="Courier New" w:eastAsia="Courier New" w:hAnsi="Courier New"/>
-          <w:color w:val="9cdcfe"/>
-          <w:sz w:val="21"/>
-          <w:szCs w:val="21"/>
-          <w:rtl w:val="0"/>
-        </w:rPr>
-        <w:t xml:space="preserve">type</w:t>
-      </w:r>
-      <w:r>
-        <w:rPr>
-          <w:rFonts w:ascii="Courier New" w:cs="Courier New" w:eastAsia="Courier New" w:hAnsi="Courier New"/>
-          <w:color w:val="cccccc"/>
-          <w:sz w:val="21"/>
-          <w:szCs w:val="21"/>
-          <w:rtl w:val="0"/>
-        </w:rPr>
-        <w:t xml:space="preserve">=</w:t>
-      </w:r>
-      <w:r>
-        <w:rPr>
-          <w:rFonts w:ascii="Courier New" w:cs="Courier New" w:eastAsia="Courier New" w:hAnsi="Courier New"/>
-          <w:color w:val="ce9178"/>
-          <w:sz w:val="21"/>
-          <w:szCs w:val="21"/>
-          <w:rtl w:val="0"/>
-        </w:rPr>
-        <w:t xml:space="preserve">"radio"</w:t>
-      </w:r>
-      <w:r>
-        <w:rPr>
-          <w:rFonts w:ascii="Courier New" w:cs="Courier New" w:eastAsia="Courier New" w:hAnsi="Courier New"/>
-          <w:color w:val="cccccc"/>
-          <w:sz w:val="21"/>
-          <w:szCs w:val="21"/>
-          <w:rtl w:val="0"/>
-        </w:rPr>
-        <w:t xml:space="preserve"> </w:t>
-      </w:r>
-      <w:r>
-        <w:rPr>
-          <w:rFonts w:ascii="Courier New" w:cs="Courier New" w:eastAsia="Courier New" w:hAnsi="Courier New"/>
-          <w:color w:val="9cdcfe"/>
-          <w:sz w:val="21"/>
-          <w:szCs w:val="21"/>
-          <w:rtl w:val="0"/>
-        </w:rPr>
-        <w:t xml:space="preserve">id</w:t>
-      </w:r>
-      <w:r>
-        <w:rPr>
-          <w:rFonts w:ascii="Courier New" w:cs="Courier New" w:eastAsia="Courier New" w:hAnsi="Courier New"/>
-          <w:color w:val="cccccc"/>
-          <w:sz w:val="21"/>
-          <w:szCs w:val="21"/>
-          <w:rtl w:val="0"/>
-        </w:rPr>
-        <w:t xml:space="preserve">=</w:t>
-      </w:r>
-      <w:r>
-        <w:rPr>
-          <w:rFonts w:ascii="Courier New" w:cs="Courier New" w:eastAsia="Courier New" w:hAnsi="Courier New"/>
-          <w:color w:val="ce9178"/>
-          <w:sz w:val="21"/>
-          <w:szCs w:val="21"/>
-          <w:rtl w:val="0"/>
-        </w:rPr>
-        <w:t xml:space="preserve">"opcaoRadio"</w:t>
-      </w:r>
-      <w:r>
-        <w:rPr>
-          <w:rFonts w:ascii="Courier New" w:cs="Courier New" w:eastAsia="Courier New" w:hAnsi="Courier New"/>
-          <w:color w:val="cccccc"/>
-          <w:sz w:val="21"/>
-          <w:szCs w:val="21"/>
-          <w:rtl w:val="0"/>
-        </w:rPr>
-        <w:t xml:space="preserve"> </w:t>
-      </w:r>
-      <w:r>
-        <w:rPr>
-          <w:rFonts w:ascii="Courier New" w:cs="Courier New" w:eastAsia="Courier New" w:hAnsi="Courier New"/>
-          <w:color w:val="9cdcfe"/>
-          <w:sz w:val="21"/>
-          <w:szCs w:val="21"/>
-          <w:rtl w:val="0"/>
-        </w:rPr>
-        <w:t xml:space="preserve">name</w:t>
-      </w:r>
-      <w:r>
-        <w:rPr>
-          <w:rFonts w:ascii="Courier New" w:cs="Courier New" w:eastAsia="Courier New" w:hAnsi="Courier New"/>
-          <w:color w:val="cccccc"/>
-          <w:sz w:val="21"/>
-          <w:szCs w:val="21"/>
-          <w:rtl w:val="0"/>
-        </w:rPr>
-        <w:t xml:space="preserve">=</w:t>
-      </w:r>
-      <w:r>
-        <w:rPr>
-          <w:rFonts w:ascii="Courier New" w:cs="Courier New" w:eastAsia="Courier New" w:hAnsi="Courier New"/>
-          <w:color w:val="ce9178"/>
-          <w:sz w:val="21"/>
-          <w:szCs w:val="21"/>
-          <w:rtl w:val="0"/>
-        </w:rPr>
-        <w:t xml:space="preserve">"opcaoRadio"</w:t>
-      </w:r>
-      <w:r>
-        <w:rPr>
-          <w:rFonts w:ascii="Courier New" w:cs="Courier New" w:eastAsia="Courier New" w:hAnsi="Courier New"/>
-          <w:color w:val="cccccc"/>
-          <w:sz w:val="21"/>
-          <w:szCs w:val="21"/>
-          <w:rtl w:val="0"/>
-        </w:rPr>
-        <w:t xml:space="preserve"> </w:t>
-      </w:r>
-      <w:r>
-        <w:rPr>
-          <w:rFonts w:ascii="Courier New" w:cs="Courier New" w:eastAsia="Courier New" w:hAnsi="Courier New"/>
-          <w:color w:val="9cdcfe"/>
-          <w:sz w:val="21"/>
-          <w:szCs w:val="21"/>
-          <w:rtl w:val="0"/>
-        </w:rPr>
-        <w:t xml:space="preserve">value</w:t>
-      </w:r>
-      <w:r>
-        <w:rPr>
-          <w:rFonts w:ascii="Courier New" w:cs="Courier New" w:eastAsia="Courier New" w:hAnsi="Courier New"/>
-          <w:color w:val="cccccc"/>
-          <w:sz w:val="21"/>
-          <w:szCs w:val="21"/>
-          <w:rtl w:val="0"/>
-        </w:rPr>
-        <w:t xml:space="preserve">=</w:t>
-      </w:r>
-      <w:r>
-        <w:rPr>
-          <w:rFonts w:ascii="Courier New" w:cs="Courier New" w:eastAsia="Courier New" w:hAnsi="Courier New"/>
-          <w:color w:val="ce9178"/>
-          <w:sz w:val="21"/>
-          <w:szCs w:val="21"/>
-          <w:rtl w:val="0"/>
-        </w:rPr>
-        <w:t xml:space="preserve">"opcao2"</w:t>
-      </w:r>
-      <w:r>
-        <w:rPr>
-          <w:rFonts w:ascii="Courier New" w:cs="Courier New" w:eastAsia="Courier New" w:hAnsi="Courier New"/>
-          <w:color w:val="808080"/>
-          <w:sz w:val="21"/>
-          <w:szCs w:val="21"/>
-          <w:rtl w:val="0"/>
-        </w:rPr>
-        <w:t xml:space="preserve">&gt;</w:t>
-      </w:r>
-    </w:p>
-    <w:p>
-      <w:pPr>
-        <w:shd w:fill="1f1f1f" w:val="clear"/>
-        <w:spacing w:line="325.71428571428567" w:lineRule="auto"/>
-        <w:rPr>
-          <w:rFonts w:ascii="Courier New" w:cs="Courier New" w:eastAsia="Courier New" w:hAnsi="Courier New"/>
-          <w:color w:val="cccccc"/>
-          <w:sz w:val="21"/>
-          <w:szCs w:val="21"/>
-        </w:rPr>
-      </w:pPr>
-      <w:r>
-        <w:rPr>
-          <w:rFonts w:ascii="Courier New" w:cs="Courier New" w:eastAsia="Courier New" w:hAnsi="Courier New"/>
-          <w:color w:val="cccccc"/>
-          <w:sz w:val="21"/>
-          <w:szCs w:val="21"/>
-          <w:rtl w:val="0"/>
-        </w:rPr>
-        <w:t xml:space="preserve">     </w:t>
-      </w:r>
-      <w:r>
-        <w:rPr>
-          <w:rFonts w:ascii="Courier New" w:cs="Courier New" w:eastAsia="Courier New" w:hAnsi="Courier New"/>
-          <w:color w:val="808080"/>
-          <w:sz w:val="21"/>
-          <w:szCs w:val="21"/>
-          <w:rtl w:val="0"/>
-        </w:rPr>
-        <w:t xml:space="preserve">&lt;</w:t>
-      </w:r>
-      <w:r>
-        <w:rPr>
-          <w:rFonts w:ascii="Courier New" w:cs="Courier New" w:eastAsia="Courier New" w:hAnsi="Courier New"/>
-          <w:color w:val="569cd6"/>
-          <w:sz w:val="21"/>
-          <w:szCs w:val="21"/>
-          <w:rtl w:val="0"/>
-        </w:rPr>
-        <w:t xml:space="preserve">label</w:t>
-      </w:r>
-      <w:r>
-        <w:rPr>
-          <w:rFonts w:ascii="Courier New" w:cs="Courier New" w:eastAsia="Courier New" w:hAnsi="Courier New"/>
-          <w:color w:val="cccccc"/>
-          <w:sz w:val="21"/>
-          <w:szCs w:val="21"/>
-          <w:rtl w:val="0"/>
-        </w:rPr>
-        <w:t xml:space="preserve"> </w:t>
-      </w:r>
-      <w:r>
-        <w:rPr>
-          <w:rFonts w:ascii="Courier New" w:cs="Courier New" w:eastAsia="Courier New" w:hAnsi="Courier New"/>
-          <w:color w:val="9cdcfe"/>
-          <w:sz w:val="21"/>
-          <w:szCs w:val="21"/>
-          <w:rtl w:val="0"/>
-        </w:rPr>
-        <w:t xml:space="preserve">for</w:t>
-      </w:r>
-      <w:r>
-        <w:rPr>
-          <w:rFonts w:ascii="Courier New" w:cs="Courier New" w:eastAsia="Courier New" w:hAnsi="Courier New"/>
-          <w:color w:val="cccccc"/>
-          <w:sz w:val="21"/>
-          <w:szCs w:val="21"/>
-          <w:rtl w:val="0"/>
-        </w:rPr>
-        <w:t xml:space="preserve">=</w:t>
-      </w:r>
-      <w:r>
-        <w:rPr>
-          <w:rFonts w:ascii="Courier New" w:cs="Courier New" w:eastAsia="Courier New" w:hAnsi="Courier New"/>
-          <w:color w:val="ce9178"/>
-          <w:sz w:val="21"/>
-          <w:szCs w:val="21"/>
-          <w:rtl w:val="0"/>
-        </w:rPr>
-        <w:t xml:space="preserve">"opcaoRadio2"</w:t>
-      </w:r>
-      <w:r>
-        <w:rPr>
-          <w:rFonts w:ascii="Courier New" w:cs="Courier New" w:eastAsia="Courier New" w:hAnsi="Courier New"/>
-          <w:color w:val="808080"/>
-          <w:sz w:val="21"/>
-          <w:szCs w:val="21"/>
-          <w:rtl w:val="0"/>
-        </w:rPr>
-        <w:t xml:space="preserve">&gt;</w:t>
-      </w:r>
-      <w:r>
-        <w:rPr>
-          <w:rFonts w:ascii="Courier New" w:cs="Courier New" w:eastAsia="Courier New" w:hAnsi="Courier New"/>
-          <w:color w:val="cccccc"/>
-          <w:sz w:val="21"/>
-          <w:szCs w:val="21"/>
-          <w:rtl w:val="0"/>
-        </w:rPr>
-        <w:t xml:space="preserve">Opção 2</w:t>
-      </w:r>
-      <w:r>
-        <w:rPr>
-          <w:rFonts w:ascii="Courier New" w:cs="Courier New" w:eastAsia="Courier New" w:hAnsi="Courier New"/>
-          <w:color w:val="808080"/>
-          <w:sz w:val="21"/>
-          <w:szCs w:val="21"/>
-          <w:rtl w:val="0"/>
-        </w:rPr>
-        <w:t xml:space="preserve">&lt;/</w:t>
-      </w:r>
-      <w:r>
-        <w:rPr>
-          <w:rFonts w:ascii="Courier New" w:cs="Courier New" w:eastAsia="Courier New" w:hAnsi="Courier New"/>
-          <w:color w:val="569cd6"/>
-          <w:sz w:val="21"/>
-          <w:szCs w:val="21"/>
-          <w:rtl w:val="0"/>
-        </w:rPr>
-        <w:t xml:space="preserve">label</w:t>
-      </w:r>
-      <w:r>
-        <w:rPr>
-          <w:rFonts w:ascii="Courier New" w:cs="Courier New" w:eastAsia="Courier New" w:hAnsi="Courier New"/>
-          <w:color w:val="808080"/>
-          <w:sz w:val="21"/>
-          <w:szCs w:val="21"/>
-          <w:rtl w:val="0"/>
-        </w:rPr>
-        <w:t xml:space="preserve">&gt;&lt;</w:t>
-      </w:r>
-      <w:r>
-        <w:rPr>
-          <w:rFonts w:ascii="Courier New" w:cs="Courier New" w:eastAsia="Courier New" w:hAnsi="Courier New"/>
-          <w:color w:val="569cd6"/>
-          <w:sz w:val="21"/>
-          <w:szCs w:val="21"/>
-          <w:rtl w:val="0"/>
-        </w:rPr>
-        <w:t xml:space="preserve">br</w:t>
-      </w:r>
-      <w:r>
-        <w:rPr>
-          <w:rFonts w:ascii="Courier New" w:cs="Courier New" w:eastAsia="Courier New" w:hAnsi="Courier New"/>
-          <w:color w:val="808080"/>
-          <w:sz w:val="21"/>
-          <w:szCs w:val="21"/>
-          <w:rtl w:val="0"/>
-        </w:rPr>
-        <w:t xml:space="preserve">&gt;</w:t>
-      </w:r>
-      <w:r>
-        <w:rPr>
-          <w:rFonts w:ascii="Courier New" w:cs="Courier New" w:eastAsia="Courier New" w:hAnsi="Courier New"/>
-          <w:color w:val="cccccc"/>
-          <w:sz w:val="21"/>
-          <w:szCs w:val="21"/>
-          <w:rtl w:val="0"/>
-        </w:rPr>
-        <w:t xml:space="preserve">     </w:t>
-      </w:r>
-    </w:p>
-    <w:p>
-      <w:pPr>
-        <w:shd w:fill="1f1f1f" w:val="clear"/>
-        <w:spacing w:line="325.71428571428567" w:lineRule="auto"/>
-        <w:rPr>
-          <w:rFonts w:ascii="Courier New" w:cs="Courier New" w:eastAsia="Courier New" w:hAnsi="Courier New"/>
-          <w:color w:val="808080"/>
-          <w:sz w:val="21"/>
-          <w:szCs w:val="21"/>
-        </w:rPr>
-      </w:pPr>
-      <w:r>
-        <w:rPr>
-          <w:rFonts w:ascii="Courier New" w:cs="Courier New" w:eastAsia="Courier New" w:hAnsi="Courier New"/>
-          <w:color w:val="cccccc"/>
-          <w:sz w:val="21"/>
-          <w:szCs w:val="21"/>
-          <w:rtl w:val="0"/>
-        </w:rPr>
-        <w:t xml:space="preserve">     </w:t>
-      </w:r>
-      <w:r>
-        <w:rPr>
-          <w:rFonts w:ascii="Courier New" w:cs="Courier New" w:eastAsia="Courier New" w:hAnsi="Courier New"/>
-          <w:color w:val="808080"/>
-          <w:sz w:val="21"/>
-          <w:szCs w:val="21"/>
-          <w:rtl w:val="0"/>
-        </w:rPr>
-        <w:t xml:space="preserve">&lt;</w:t>
-      </w:r>
-      <w:r>
-        <w:rPr>
-          <w:rFonts w:ascii="Courier New" w:cs="Courier New" w:eastAsia="Courier New" w:hAnsi="Courier New"/>
-          <w:color w:val="569cd6"/>
-          <w:sz w:val="21"/>
-          <w:szCs w:val="21"/>
-          <w:rtl w:val="0"/>
-        </w:rPr>
-        <w:t xml:space="preserve">input</w:t>
-      </w:r>
-      <w:r>
-        <w:rPr>
-          <w:rFonts w:ascii="Courier New" w:cs="Courier New" w:eastAsia="Courier New" w:hAnsi="Courier New"/>
-          <w:color w:val="cccccc"/>
-          <w:sz w:val="21"/>
-          <w:szCs w:val="21"/>
-          <w:rtl w:val="0"/>
-        </w:rPr>
-        <w:t xml:space="preserve"> </w:t>
-      </w:r>
-      <w:r>
-        <w:rPr>
-          <w:rFonts w:ascii="Courier New" w:cs="Courier New" w:eastAsia="Courier New" w:hAnsi="Courier New"/>
-          <w:color w:val="9cdcfe"/>
-          <w:sz w:val="21"/>
-          <w:szCs w:val="21"/>
-          <w:rtl w:val="0"/>
-        </w:rPr>
-        <w:t xml:space="preserve">type</w:t>
-      </w:r>
-      <w:r>
-        <w:rPr>
-          <w:rFonts w:ascii="Courier New" w:cs="Courier New" w:eastAsia="Courier New" w:hAnsi="Courier New"/>
-          <w:color w:val="cccccc"/>
-          <w:sz w:val="21"/>
-          <w:szCs w:val="21"/>
-          <w:rtl w:val="0"/>
-        </w:rPr>
-        <w:t xml:space="preserve">=</w:t>
-      </w:r>
-      <w:r>
-        <w:rPr>
-          <w:rFonts w:ascii="Courier New" w:cs="Courier New" w:eastAsia="Courier New" w:hAnsi="Courier New"/>
-          <w:color w:val="ce9178"/>
-          <w:sz w:val="21"/>
-          <w:szCs w:val="21"/>
-          <w:rtl w:val="0"/>
-        </w:rPr>
-        <w:t xml:space="preserve">"radio"</w:t>
-      </w:r>
-      <w:r>
-        <w:rPr>
-          <w:rFonts w:ascii="Courier New" w:cs="Courier New" w:eastAsia="Courier New" w:hAnsi="Courier New"/>
-          <w:color w:val="cccccc"/>
-          <w:sz w:val="21"/>
-          <w:szCs w:val="21"/>
-          <w:rtl w:val="0"/>
-        </w:rPr>
-        <w:t xml:space="preserve"> </w:t>
-      </w:r>
-      <w:r>
-        <w:rPr>
-          <w:rFonts w:ascii="Courier New" w:cs="Courier New" w:eastAsia="Courier New" w:hAnsi="Courier New"/>
-          <w:color w:val="9cdcfe"/>
-          <w:sz w:val="21"/>
-          <w:szCs w:val="21"/>
-          <w:rtl w:val="0"/>
-        </w:rPr>
-        <w:t xml:space="preserve">id</w:t>
-      </w:r>
-      <w:r>
-        <w:rPr>
-          <w:rFonts w:ascii="Courier New" w:cs="Courier New" w:eastAsia="Courier New" w:hAnsi="Courier New"/>
-          <w:color w:val="cccccc"/>
-          <w:sz w:val="21"/>
-          <w:szCs w:val="21"/>
-          <w:rtl w:val="0"/>
-        </w:rPr>
-        <w:t xml:space="preserve">=</w:t>
-      </w:r>
-      <w:r>
-        <w:rPr>
-          <w:rFonts w:ascii="Courier New" w:cs="Courier New" w:eastAsia="Courier New" w:hAnsi="Courier New"/>
-          <w:color w:val="ce9178"/>
-          <w:sz w:val="21"/>
-          <w:szCs w:val="21"/>
-          <w:rtl w:val="0"/>
-        </w:rPr>
-        <w:t xml:space="preserve">"opcaoRadio"</w:t>
-      </w:r>
-      <w:r>
-        <w:rPr>
-          <w:rFonts w:ascii="Courier New" w:cs="Courier New" w:eastAsia="Courier New" w:hAnsi="Courier New"/>
-          <w:color w:val="cccccc"/>
-          <w:sz w:val="21"/>
-          <w:szCs w:val="21"/>
-          <w:rtl w:val="0"/>
-        </w:rPr>
-        <w:t xml:space="preserve"> </w:t>
-      </w:r>
-      <w:r>
-        <w:rPr>
-          <w:rFonts w:ascii="Courier New" w:cs="Courier New" w:eastAsia="Courier New" w:hAnsi="Courier New"/>
-          <w:color w:val="9cdcfe"/>
-          <w:sz w:val="21"/>
-          <w:szCs w:val="21"/>
-          <w:rtl w:val="0"/>
-        </w:rPr>
-        <w:t xml:space="preserve">name</w:t>
-      </w:r>
-      <w:r>
-        <w:rPr>
-          <w:rFonts w:ascii="Courier New" w:cs="Courier New" w:eastAsia="Courier New" w:hAnsi="Courier New"/>
-          <w:color w:val="cccccc"/>
-          <w:sz w:val="21"/>
-          <w:szCs w:val="21"/>
-          <w:rtl w:val="0"/>
-        </w:rPr>
-        <w:t xml:space="preserve">=</w:t>
-      </w:r>
-      <w:r>
-        <w:rPr>
-          <w:rFonts w:ascii="Courier New" w:cs="Courier New" w:eastAsia="Courier New" w:hAnsi="Courier New"/>
-          <w:color w:val="ce9178"/>
-          <w:sz w:val="21"/>
-          <w:szCs w:val="21"/>
-          <w:rtl w:val="0"/>
-        </w:rPr>
-        <w:t xml:space="preserve">"opcaoRadio"</w:t>
-      </w:r>
-      <w:r>
-        <w:rPr>
-          <w:rFonts w:ascii="Courier New" w:cs="Courier New" w:eastAsia="Courier New" w:hAnsi="Courier New"/>
-          <w:color w:val="cccccc"/>
-          <w:sz w:val="21"/>
-          <w:szCs w:val="21"/>
-          <w:rtl w:val="0"/>
-        </w:rPr>
-        <w:t xml:space="preserve"> </w:t>
-      </w:r>
-      <w:r>
-        <w:rPr>
-          <w:rFonts w:ascii="Courier New" w:cs="Courier New" w:eastAsia="Courier New" w:hAnsi="Courier New"/>
-          <w:color w:val="9cdcfe"/>
-          <w:sz w:val="21"/>
-          <w:szCs w:val="21"/>
-          <w:rtl w:val="0"/>
-        </w:rPr>
-        <w:t xml:space="preserve">value</w:t>
-      </w:r>
-      <w:r>
-        <w:rPr>
-          <w:rFonts w:ascii="Courier New" w:cs="Courier New" w:eastAsia="Courier New" w:hAnsi="Courier New"/>
-          <w:color w:val="cccccc"/>
-          <w:sz w:val="21"/>
-          <w:szCs w:val="21"/>
-          <w:rtl w:val="0"/>
-        </w:rPr>
-        <w:t xml:space="preserve">=</w:t>
-      </w:r>
-      <w:r>
-        <w:rPr>
-          <w:rFonts w:ascii="Courier New" w:cs="Courier New" w:eastAsia="Courier New" w:hAnsi="Courier New"/>
-          <w:color w:val="ce9178"/>
-          <w:sz w:val="21"/>
-          <w:szCs w:val="21"/>
-          <w:rtl w:val="0"/>
-        </w:rPr>
-        <w:t xml:space="preserve">"opcao3"</w:t>
-      </w:r>
-      <w:r>
-        <w:rPr>
-          <w:rFonts w:ascii="Courier New" w:cs="Courier New" w:eastAsia="Courier New" w:hAnsi="Courier New"/>
-          <w:color w:val="808080"/>
-          <w:sz w:val="21"/>
-          <w:szCs w:val="21"/>
-          <w:rtl w:val="0"/>
-        </w:rPr>
-        <w:t xml:space="preserve">&gt;</w:t>
-      </w:r>
-    </w:p>
-    <w:p>
-      <w:pPr>
-        <w:shd w:fill="1f1f1f" w:val="clear"/>
-        <w:spacing w:line="325.71428571428567" w:lineRule="auto"/>
-        <w:rPr>
-          <w:rFonts w:ascii="Courier New" w:cs="Courier New" w:eastAsia="Courier New" w:hAnsi="Courier New"/>
-          <w:color w:val="cccccc"/>
-          <w:sz w:val="21"/>
-          <w:szCs w:val="21"/>
-        </w:rPr>
-      </w:pPr>
-      <w:r>
-        <w:rPr>
-          <w:rFonts w:ascii="Courier New" w:cs="Courier New" w:eastAsia="Courier New" w:hAnsi="Courier New"/>
-          <w:color w:val="cccccc"/>
-          <w:sz w:val="21"/>
-          <w:szCs w:val="21"/>
-          <w:rtl w:val="0"/>
-        </w:rPr>
-        <w:t xml:space="preserve">     </w:t>
-      </w:r>
-      <w:r>
-        <w:rPr>
-          <w:rFonts w:ascii="Courier New" w:cs="Courier New" w:eastAsia="Courier New" w:hAnsi="Courier New"/>
-          <w:color w:val="808080"/>
-          <w:sz w:val="21"/>
-          <w:szCs w:val="21"/>
-          <w:rtl w:val="0"/>
-        </w:rPr>
-        <w:t xml:space="preserve">&lt;</w:t>
-      </w:r>
-      <w:r>
-        <w:rPr>
-          <w:rFonts w:ascii="Courier New" w:cs="Courier New" w:eastAsia="Courier New" w:hAnsi="Courier New"/>
-          <w:color w:val="569cd6"/>
-          <w:sz w:val="21"/>
-          <w:szCs w:val="21"/>
-          <w:rtl w:val="0"/>
-        </w:rPr>
-        <w:t xml:space="preserve">label</w:t>
-      </w:r>
-      <w:r>
-        <w:rPr>
-          <w:rFonts w:ascii="Courier New" w:cs="Courier New" w:eastAsia="Courier New" w:hAnsi="Courier New"/>
-          <w:color w:val="cccccc"/>
-          <w:sz w:val="21"/>
-          <w:szCs w:val="21"/>
-          <w:rtl w:val="0"/>
-        </w:rPr>
-        <w:t xml:space="preserve"> </w:t>
-      </w:r>
-      <w:r>
-        <w:rPr>
-          <w:rFonts w:ascii="Courier New" w:cs="Courier New" w:eastAsia="Courier New" w:hAnsi="Courier New"/>
-          <w:color w:val="9cdcfe"/>
-          <w:sz w:val="21"/>
-          <w:szCs w:val="21"/>
-          <w:rtl w:val="0"/>
-        </w:rPr>
-        <w:t xml:space="preserve">for</w:t>
-      </w:r>
-      <w:r>
-        <w:rPr>
-          <w:rFonts w:ascii="Courier New" w:cs="Courier New" w:eastAsia="Courier New" w:hAnsi="Courier New"/>
-          <w:color w:val="cccccc"/>
-          <w:sz w:val="21"/>
-          <w:szCs w:val="21"/>
-          <w:rtl w:val="0"/>
-        </w:rPr>
-        <w:t xml:space="preserve">=</w:t>
-      </w:r>
-      <w:r>
-        <w:rPr>
-          <w:rFonts w:ascii="Courier New" w:cs="Courier New" w:eastAsia="Courier New" w:hAnsi="Courier New"/>
-          <w:color w:val="ce9178"/>
-          <w:sz w:val="21"/>
-          <w:szCs w:val="21"/>
-          <w:rtl w:val="0"/>
-        </w:rPr>
-        <w:t xml:space="preserve">"opcaoRadio3"</w:t>
-      </w:r>
-      <w:r>
-        <w:rPr>
-          <w:rFonts w:ascii="Courier New" w:cs="Courier New" w:eastAsia="Courier New" w:hAnsi="Courier New"/>
-          <w:color w:val="808080"/>
-          <w:sz w:val="21"/>
-          <w:szCs w:val="21"/>
-          <w:rtl w:val="0"/>
-        </w:rPr>
-        <w:t xml:space="preserve">&gt;</w:t>
-      </w:r>
-      <w:r>
-        <w:rPr>
-          <w:rFonts w:ascii="Courier New" w:cs="Courier New" w:eastAsia="Courier New" w:hAnsi="Courier New"/>
-          <w:color w:val="cccccc"/>
-          <w:sz w:val="21"/>
-          <w:szCs w:val="21"/>
-          <w:rtl w:val="0"/>
-        </w:rPr>
-        <w:t xml:space="preserve">Opção 3</w:t>
-      </w:r>
-      <w:r>
-        <w:rPr>
-          <w:rFonts w:ascii="Courier New" w:cs="Courier New" w:eastAsia="Courier New" w:hAnsi="Courier New"/>
-          <w:color w:val="808080"/>
-          <w:sz w:val="21"/>
-          <w:szCs w:val="21"/>
-          <w:rtl w:val="0"/>
-        </w:rPr>
-        <w:t xml:space="preserve">&lt;/</w:t>
-      </w:r>
-      <w:r>
-        <w:rPr>
-          <w:rFonts w:ascii="Courier New" w:cs="Courier New" w:eastAsia="Courier New" w:hAnsi="Courier New"/>
-          <w:color w:val="569cd6"/>
-          <w:sz w:val="21"/>
-          <w:szCs w:val="21"/>
-          <w:rtl w:val="0"/>
-        </w:rPr>
-        <w:t xml:space="preserve">label</w:t>
-      </w:r>
-      <w:r>
-        <w:rPr>
-          <w:rFonts w:ascii="Courier New" w:cs="Courier New" w:eastAsia="Courier New" w:hAnsi="Courier New"/>
-          <w:color w:val="808080"/>
-          <w:sz w:val="21"/>
-          <w:szCs w:val="21"/>
-          <w:rtl w:val="0"/>
-        </w:rPr>
-        <w:t xml:space="preserve">&gt;&lt;</w:t>
-      </w:r>
-      <w:r>
-        <w:rPr>
-          <w:rFonts w:ascii="Courier New" w:cs="Courier New" w:eastAsia="Courier New" w:hAnsi="Courier New"/>
-          <w:color w:val="569cd6"/>
-          <w:sz w:val="21"/>
-          <w:szCs w:val="21"/>
-          <w:rtl w:val="0"/>
-        </w:rPr>
-        <w:t xml:space="preserve">br</w:t>
-      </w:r>
-      <w:r>
-        <w:rPr>
-          <w:rFonts w:ascii="Courier New" w:cs="Courier New" w:eastAsia="Courier New" w:hAnsi="Courier New"/>
-          <w:color w:val="808080"/>
-          <w:sz w:val="21"/>
-          <w:szCs w:val="21"/>
-          <w:rtl w:val="0"/>
-        </w:rPr>
-        <w:t xml:space="preserve">&gt;&lt;</w:t>
-      </w:r>
-      <w:r>
-        <w:rPr>
-          <w:rFonts w:ascii="Courier New" w:cs="Courier New" w:eastAsia="Courier New" w:hAnsi="Courier New"/>
-          <w:color w:val="569cd6"/>
-          <w:sz w:val="21"/>
-          <w:szCs w:val="21"/>
-          <w:rtl w:val="0"/>
-        </w:rPr>
-        <w:t xml:space="preserve">br</w:t>
-      </w:r>
-      <w:r>
-        <w:rPr>
-          <w:rFonts w:ascii="Courier New" w:cs="Courier New" w:eastAsia="Courier New" w:hAnsi="Courier New"/>
-          <w:color w:val="808080"/>
-          <w:sz w:val="21"/>
-          <w:szCs w:val="21"/>
-          <w:rtl w:val="0"/>
-        </w:rPr>
-        <w:t xml:space="preserve">&gt;</w:t>
-      </w:r>
-      <w:r>
-        <w:rPr>
-          <w:rFonts w:ascii="Courier New" w:cs="Courier New" w:eastAsia="Courier New" w:hAnsi="Courier New"/>
-          <w:color w:val="cccccc"/>
-          <w:sz w:val="21"/>
-          <w:szCs w:val="21"/>
-          <w:rtl w:val="0"/>
-        </w:rPr>
-        <w:t xml:space="preserve">    </w:t>
-      </w:r>
-    </w:p>
-    <w:p>
-      <w:pPr>
-        <w:shd w:fill="1f1f1f" w:val="clear"/>
-        <w:spacing w:line="325.71428571428567" w:lineRule="auto"/>
-        <w:rPr>
-          <w:rFonts w:ascii="Courier New" w:cs="Courier New" w:eastAsia="Courier New" w:hAnsi="Courier New"/>
-          <w:color w:val="808080"/>
-          <w:sz w:val="21"/>
-          <w:szCs w:val="21"/>
-        </w:rPr>
-      </w:pPr>
-      <w:r>
-        <w:rPr>
-          <w:rFonts w:ascii="Courier New" w:cs="Courier New" w:eastAsia="Courier New" w:hAnsi="Courier New"/>
-          <w:color w:val="cccccc"/>
-          <w:sz w:val="21"/>
-          <w:szCs w:val="21"/>
-          <w:rtl w:val="0"/>
-        </w:rPr>
-        <w:t xml:space="preserve">     </w:t>
-      </w:r>
-      <w:r>
-        <w:rPr>
-          <w:rFonts w:ascii="Courier New" w:cs="Courier New" w:eastAsia="Courier New" w:hAnsi="Courier New"/>
-          <w:color w:val="808080"/>
-          <w:sz w:val="21"/>
-          <w:szCs w:val="21"/>
-          <w:rtl w:val="0"/>
-        </w:rPr>
-        <w:t xml:space="preserve">&lt;</w:t>
-      </w:r>
-      <w:r>
-        <w:rPr>
-          <w:rFonts w:ascii="Courier New" w:cs="Courier New" w:eastAsia="Courier New" w:hAnsi="Courier New"/>
-          <w:color w:val="569cd6"/>
-          <w:sz w:val="21"/>
-          <w:szCs w:val="21"/>
-          <w:rtl w:val="0"/>
-        </w:rPr>
-        <w:t xml:space="preserve">input</w:t>
-      </w:r>
-      <w:r>
-        <w:rPr>
-          <w:rFonts w:ascii="Courier New" w:cs="Courier New" w:eastAsia="Courier New" w:hAnsi="Courier New"/>
-          <w:color w:val="cccccc"/>
-          <w:sz w:val="21"/>
-          <w:szCs w:val="21"/>
-          <w:rtl w:val="0"/>
-        </w:rPr>
-        <w:t xml:space="preserve"> </w:t>
-      </w:r>
-      <w:r>
-        <w:rPr>
-          <w:rFonts w:ascii="Courier New" w:cs="Courier New" w:eastAsia="Courier New" w:hAnsi="Courier New"/>
-          <w:color w:val="9cdcfe"/>
-          <w:sz w:val="21"/>
-          <w:szCs w:val="21"/>
-          <w:rtl w:val="0"/>
-        </w:rPr>
-        <w:t xml:space="preserve">type</w:t>
-      </w:r>
-      <w:r>
-        <w:rPr>
-          <w:rFonts w:ascii="Courier New" w:cs="Courier New" w:eastAsia="Courier New" w:hAnsi="Courier New"/>
-          <w:color w:val="cccccc"/>
-          <w:sz w:val="21"/>
-          <w:szCs w:val="21"/>
-          <w:rtl w:val="0"/>
-        </w:rPr>
-        <w:t xml:space="preserve">=</w:t>
-      </w:r>
-      <w:r>
-        <w:rPr>
-          <w:rFonts w:ascii="Courier New" w:cs="Courier New" w:eastAsia="Courier New" w:hAnsi="Courier New"/>
-          <w:color w:val="ce9178"/>
-          <w:sz w:val="21"/>
-          <w:szCs w:val="21"/>
-          <w:rtl w:val="0"/>
-        </w:rPr>
-        <w:t xml:space="preserve">"submit"</w:t>
-      </w:r>
-      <w:r>
-        <w:rPr>
-          <w:rFonts w:ascii="Courier New" w:cs="Courier New" w:eastAsia="Courier New" w:hAnsi="Courier New"/>
-          <w:color w:val="cccccc"/>
-          <w:sz w:val="21"/>
-          <w:szCs w:val="21"/>
-          <w:rtl w:val="0"/>
-        </w:rPr>
-        <w:t xml:space="preserve"> </w:t>
-      </w:r>
-      <w:r>
-        <w:rPr>
-          <w:rFonts w:ascii="Courier New" w:cs="Courier New" w:eastAsia="Courier New" w:hAnsi="Courier New"/>
-          <w:color w:val="9cdcfe"/>
-          <w:sz w:val="21"/>
-          <w:szCs w:val="21"/>
-          <w:rtl w:val="0"/>
-        </w:rPr>
-        <w:t xml:space="preserve">value</w:t>
-      </w:r>
-      <w:r>
-        <w:rPr>
-          <w:rFonts w:ascii="Courier New" w:cs="Courier New" w:eastAsia="Courier New" w:hAnsi="Courier New"/>
-          <w:color w:val="cccccc"/>
-          <w:sz w:val="21"/>
-          <w:szCs w:val="21"/>
-          <w:rtl w:val="0"/>
-        </w:rPr>
-        <w:t xml:space="preserve">=</w:t>
-      </w:r>
-      <w:r>
-        <w:rPr>
-          <w:rFonts w:ascii="Courier New" w:cs="Courier New" w:eastAsia="Courier New" w:hAnsi="Courier New"/>
-          <w:color w:val="ce9178"/>
-          <w:sz w:val="21"/>
-          <w:szCs w:val="21"/>
-          <w:rtl w:val="0"/>
-        </w:rPr>
-        <w:t xml:space="preserve">"Enviar"</w:t>
-      </w:r>
-      <w:r>
-        <w:rPr>
-          <w:rFonts w:ascii="Courier New" w:cs="Courier New" w:eastAsia="Courier New" w:hAnsi="Courier New"/>
-          <w:color w:val="808080"/>
-          <w:sz w:val="21"/>
-          <w:szCs w:val="21"/>
-          <w:rtl w:val="0"/>
-        </w:rPr>
-        <w:t xml:space="preserve">&gt;</w:t>
-      </w:r>
-    </w:p>
-    <w:p>
-      <w:pPr>
-        <w:shd w:fill="1f1f1f" w:val="clear"/>
-        <w:spacing w:line="325.71428571428567" w:lineRule="auto"/>
-        <w:rPr>
-          <w:rFonts w:ascii="Courier New" w:cs="Courier New" w:eastAsia="Courier New" w:hAnsi="Courier New"/>
-          <w:color w:val="cccccc"/>
-          <w:sz w:val="21"/>
-          <w:szCs w:val="21"/>
-        </w:rPr>
-      </w:pPr>
-      <w:r>
-        <w:rPr>
-          <w:rFonts w:ascii="Courier New" w:cs="Courier New" w:eastAsia="Courier New" w:hAnsi="Courier New"/>
-          <w:color w:val="cccccc"/>
-          <w:sz w:val="21"/>
-          <w:szCs w:val="21"/>
-          <w:rtl w:val="0"/>
-        </w:rPr>
-        <w:t xml:space="preserve">                     </w:t>
-      </w:r>
-      <w:r>
-        <w:rPr>
-          <w:rFonts w:ascii="Courier New" w:cs="Courier New" w:eastAsia="Courier New" w:hAnsi="Courier New"/>
-          <w:color w:val="808080"/>
-          <w:sz w:val="21"/>
-          <w:szCs w:val="21"/>
-          <w:rtl w:val="0"/>
-        </w:rPr>
-        <w:t xml:space="preserve">&lt;</w:t>
-      </w:r>
-      <w:r>
-        <w:rPr>
-          <w:rFonts w:ascii="Courier New" w:cs="Courier New" w:eastAsia="Courier New" w:hAnsi="Courier New"/>
-          <w:color w:val="569cd6"/>
-          <w:sz w:val="21"/>
-          <w:szCs w:val="21"/>
-          <w:rtl w:val="0"/>
-        </w:rPr>
-        <w:t xml:space="preserve">label</w:t>
-      </w:r>
-      <w:r>
-        <w:rPr>
-          <w:rFonts w:ascii="Courier New" w:cs="Courier New" w:eastAsia="Courier New" w:hAnsi="Courier New"/>
-          <w:color w:val="cccccc"/>
-          <w:sz w:val="21"/>
-          <w:szCs w:val="21"/>
-          <w:rtl w:val="0"/>
-        </w:rPr>
-        <w:t xml:space="preserve"> </w:t>
-      </w:r>
-      <w:r>
-        <w:rPr>
-          <w:rFonts w:ascii="Courier New" w:cs="Courier New" w:eastAsia="Courier New" w:hAnsi="Courier New"/>
-          <w:color w:val="9cdcfe"/>
-          <w:sz w:val="21"/>
-          <w:szCs w:val="21"/>
-          <w:rtl w:val="0"/>
-        </w:rPr>
-        <w:t xml:space="preserve">for</w:t>
-      </w:r>
-      <w:r>
-        <w:rPr>
-          <w:rFonts w:ascii="Courier New" w:cs="Courier New" w:eastAsia="Courier New" w:hAnsi="Courier New"/>
-          <w:color w:val="cccccc"/>
-          <w:sz w:val="21"/>
-          <w:szCs w:val="21"/>
-          <w:rtl w:val="0"/>
-        </w:rPr>
-        <w:t xml:space="preserve">=</w:t>
-      </w:r>
-      <w:r>
-        <w:rPr>
-          <w:rFonts w:ascii="Courier New" w:cs="Courier New" w:eastAsia="Courier New" w:hAnsi="Courier New"/>
-          <w:color w:val="ce9178"/>
-          <w:sz w:val="21"/>
-          <w:szCs w:val="21"/>
-          <w:rtl w:val="0"/>
-        </w:rPr>
-        <w:t xml:space="preserve">"opcaoSelect"</w:t>
-      </w:r>
-      <w:r>
-        <w:rPr>
-          <w:rFonts w:ascii="Courier New" w:cs="Courier New" w:eastAsia="Courier New" w:hAnsi="Courier New"/>
-          <w:color w:val="808080"/>
-          <w:sz w:val="21"/>
-          <w:szCs w:val="21"/>
-          <w:rtl w:val="0"/>
-        </w:rPr>
-        <w:t xml:space="preserve">&gt;</w:t>
-      </w:r>
-      <w:r>
-        <w:rPr>
-          <w:rFonts w:ascii="Courier New" w:cs="Courier New" w:eastAsia="Courier New" w:hAnsi="Courier New"/>
-          <w:color w:val="cccccc"/>
-          <w:sz w:val="21"/>
-          <w:szCs w:val="21"/>
-          <w:rtl w:val="0"/>
-        </w:rPr>
-        <w:t xml:space="preserve">opcaoSelect</w:t>
-      </w:r>
-      <w:r>
-        <w:rPr>
-          <w:rFonts w:ascii="Courier New" w:cs="Courier New" w:eastAsia="Courier New" w:hAnsi="Courier New"/>
-          <w:color w:val="808080"/>
-          <w:sz w:val="21"/>
-          <w:szCs w:val="21"/>
-          <w:rtl w:val="0"/>
-        </w:rPr>
-        <w:t xml:space="preserve">&lt;/</w:t>
-      </w:r>
-      <w:r>
-        <w:rPr>
-          <w:rFonts w:ascii="Courier New" w:cs="Courier New" w:eastAsia="Courier New" w:hAnsi="Courier New"/>
-          <w:color w:val="569cd6"/>
-          <w:sz w:val="21"/>
-          <w:szCs w:val="21"/>
-          <w:rtl w:val="0"/>
-        </w:rPr>
-        <w:t xml:space="preserve">label</w:t>
-      </w:r>
-      <w:r>
-        <w:rPr>
-          <w:rFonts w:ascii="Courier New" w:cs="Courier New" w:eastAsia="Courier New" w:hAnsi="Courier New"/>
-          <w:color w:val="808080"/>
-          <w:sz w:val="21"/>
-          <w:szCs w:val="21"/>
-          <w:rtl w:val="0"/>
-        </w:rPr>
-        <w:t xml:space="preserve">&gt;</w:t>
-      </w:r>
-      <w:r>
-        <w:rPr>
-          <w:rFonts w:ascii="Courier New" w:cs="Courier New" w:eastAsia="Courier New" w:hAnsi="Courier New"/>
-          <w:color w:val="cccccc"/>
-          <w:sz w:val="21"/>
-          <w:szCs w:val="21"/>
-          <w:rtl w:val="0"/>
-        </w:rPr>
-        <w:t xml:space="preserve">                   </w:t>
-      </w:r>
-    </w:p>
-    <w:p>
-      <w:pPr>
-        <w:shd w:fill="1f1f1f" w:val="clear"/>
-        <w:spacing w:line="325.71428571428567" w:lineRule="auto"/>
-        <w:rPr>
-          <w:rFonts w:ascii="Courier New" w:cs="Courier New" w:eastAsia="Courier New" w:hAnsi="Courier New"/>
-          <w:color w:val="808080"/>
-          <w:sz w:val="21"/>
-          <w:szCs w:val="21"/>
-        </w:rPr>
-      </w:pPr>
-      <w:r>
-        <w:rPr>
-          <w:rFonts w:ascii="Courier New" w:cs="Courier New" w:eastAsia="Courier New" w:hAnsi="Courier New"/>
-          <w:color w:val="cccccc"/>
-          <w:sz w:val="21"/>
-          <w:szCs w:val="21"/>
-          <w:rtl w:val="0"/>
-        </w:rPr>
-        <w:t xml:space="preserve">                   </w:t>
-      </w:r>
-      <w:r>
-        <w:rPr>
-          <w:rFonts w:ascii="Courier New" w:cs="Courier New" w:eastAsia="Courier New" w:hAnsi="Courier New"/>
-          <w:color w:val="808080"/>
-          <w:sz w:val="21"/>
-          <w:szCs w:val="21"/>
-          <w:rtl w:val="0"/>
-        </w:rPr>
-        <w:t xml:space="preserve">&lt;/</w:t>
-      </w:r>
-      <w:r>
-        <w:rPr>
-          <w:rFonts w:ascii="Courier New" w:cs="Courier New" w:eastAsia="Courier New" w:hAnsi="Courier New"/>
-          <w:color w:val="569cd6"/>
-          <w:sz w:val="21"/>
-          <w:szCs w:val="21"/>
-          <w:rtl w:val="0"/>
-        </w:rPr>
-        <w:t xml:space="preserve">div</w:t>
-      </w:r>
-      <w:r>
-        <w:rPr>
-          <w:rFonts w:ascii="Courier New" w:cs="Courier New" w:eastAsia="Courier New" w:hAnsi="Courier New"/>
-          <w:color w:val="808080"/>
-          <w:sz w:val="21"/>
-          <w:szCs w:val="21"/>
-          <w:rtl w:val="0"/>
-        </w:rPr>
-        <w:t xml:space="preserve">&gt;</w:t>
-      </w:r>
-    </w:p>
-    <w:p>
-      <w:pPr>
-        <w:shd w:fill="1f1f1f" w:val="clear"/>
-        <w:spacing w:line="325.71428571428567" w:lineRule="auto"/>
-        <w:rPr>
-          <w:rFonts w:ascii="Courier New" w:cs="Courier New" w:eastAsia="Courier New" w:hAnsi="Courier New"/>
-          <w:color w:val="808080"/>
-          <w:sz w:val="21"/>
-          <w:szCs w:val="21"/>
-        </w:rPr>
-      </w:pPr>
-      <w:r>
-        <w:rPr>
-          <w:rFonts w:ascii="Courier New" w:cs="Courier New" w:eastAsia="Courier New" w:hAnsi="Courier New"/>
-          <w:color w:val="cccccc"/>
-          <w:sz w:val="21"/>
-          <w:szCs w:val="21"/>
-          <w:rtl w:val="0"/>
-        </w:rPr>
-        <w:t xml:space="preserve">             </w:t>
-      </w:r>
-      <w:r>
-        <w:rPr>
-          <w:rFonts w:ascii="Courier New" w:cs="Courier New" w:eastAsia="Courier New" w:hAnsi="Courier New"/>
-          <w:color w:val="808080"/>
-          <w:sz w:val="21"/>
-          <w:szCs w:val="21"/>
-          <w:rtl w:val="0"/>
-        </w:rPr>
-        <w:t xml:space="preserve">&lt;/</w:t>
-      </w:r>
-      <w:r>
-        <w:rPr>
-          <w:rFonts w:ascii="Courier New" w:cs="Courier New" w:eastAsia="Courier New" w:hAnsi="Courier New"/>
-          <w:color w:val="569cd6"/>
-          <w:sz w:val="21"/>
-          <w:szCs w:val="21"/>
-          <w:rtl w:val="0"/>
-        </w:rPr>
-        <w:t xml:space="preserve">div</w:t>
-      </w:r>
-      <w:r>
-        <w:rPr>
-          <w:rFonts w:ascii="Courier New" w:cs="Courier New" w:eastAsia="Courier New" w:hAnsi="Courier New"/>
-          <w:color w:val="808080"/>
-          <w:sz w:val="21"/>
-          <w:szCs w:val="21"/>
-          <w:rtl w:val="0"/>
-        </w:rPr>
-        <w:t xml:space="preserve">&gt;</w:t>
-      </w:r>
-    </w:p>
-    <w:p>
-      <w:pPr>
-        <w:shd w:fill="1f1f1f" w:val="clear"/>
-        <w:spacing w:line="325.71428571428567" w:lineRule="auto"/>
-        <w:rPr>
-          <w:rFonts w:ascii="Courier New" w:cs="Courier New" w:eastAsia="Courier New" w:hAnsi="Courier New"/>
-          <w:color w:val="808080"/>
-          <w:sz w:val="21"/>
-          <w:szCs w:val="21"/>
-        </w:rPr>
-      </w:pPr>
-      <w:r>
-        <w:rPr>
-          <w:rFonts w:ascii="Courier New" w:cs="Courier New" w:eastAsia="Courier New" w:hAnsi="Courier New"/>
-          <w:color w:val="cccccc"/>
-          <w:sz w:val="21"/>
-          <w:szCs w:val="21"/>
-          <w:rtl w:val="0"/>
-        </w:rPr>
-        <w:t xml:space="preserve">             </w:t>
-      </w:r>
-      <w:r>
-        <w:rPr>
-          <w:rFonts w:ascii="Courier New" w:cs="Courier New" w:eastAsia="Courier New" w:hAnsi="Courier New"/>
-          <w:color w:val="808080"/>
-          <w:sz w:val="21"/>
-          <w:szCs w:val="21"/>
-          <w:rtl w:val="0"/>
-        </w:rPr>
-        <w:t xml:space="preserve">&lt;</w:t>
-      </w:r>
-      <w:r>
-        <w:rPr>
-          <w:rFonts w:ascii="Courier New" w:cs="Courier New" w:eastAsia="Courier New" w:hAnsi="Courier New"/>
-          <w:color w:val="569cd6"/>
-          <w:sz w:val="21"/>
-          <w:szCs w:val="21"/>
-          <w:rtl w:val="0"/>
-        </w:rPr>
-        <w:t xml:space="preserve">div</w:t>
-      </w:r>
-      <w:r>
-        <w:rPr>
-          <w:rFonts w:ascii="Courier New" w:cs="Courier New" w:eastAsia="Courier New" w:hAnsi="Courier New"/>
-          <w:color w:val="cccccc"/>
-          <w:sz w:val="21"/>
-          <w:szCs w:val="21"/>
-          <w:rtl w:val="0"/>
-        </w:rPr>
-        <w:t xml:space="preserve"> </w:t>
-      </w:r>
-      <w:r>
-        <w:rPr>
-          <w:rFonts w:ascii="Courier New" w:cs="Courier New" w:eastAsia="Courier New" w:hAnsi="Courier New"/>
-          <w:color w:val="9cdcfe"/>
-          <w:sz w:val="21"/>
-          <w:szCs w:val="21"/>
-          <w:rtl w:val="0"/>
-        </w:rPr>
-        <w:t xml:space="preserve">class</w:t>
-      </w:r>
-      <w:r>
-        <w:rPr>
-          <w:rFonts w:ascii="Courier New" w:cs="Courier New" w:eastAsia="Courier New" w:hAnsi="Courier New"/>
-          <w:color w:val="cccccc"/>
-          <w:sz w:val="21"/>
-          <w:szCs w:val="21"/>
-          <w:rtl w:val="0"/>
-        </w:rPr>
-        <w:t xml:space="preserve">=</w:t>
-      </w:r>
-      <w:r>
-        <w:rPr>
-          <w:rFonts w:ascii="Courier New" w:cs="Courier New" w:eastAsia="Courier New" w:hAnsi="Courier New"/>
-          <w:color w:val="ce9178"/>
-          <w:sz w:val="21"/>
-          <w:szCs w:val="21"/>
-          <w:rtl w:val="0"/>
-        </w:rPr>
-        <w:t xml:space="preserve">"form-inline buttons"</w:t>
-      </w:r>
-      <w:r>
-        <w:rPr>
-          <w:rFonts w:ascii="Courier New" w:cs="Courier New" w:eastAsia="Courier New" w:hAnsi="Courier New"/>
-          <w:color w:val="808080"/>
-          <w:sz w:val="21"/>
-          <w:szCs w:val="21"/>
-          <w:rtl w:val="0"/>
-        </w:rPr>
-        <w:t xml:space="preserve">&gt;</w:t>
-      </w:r>
-    </w:p>
-    <w:p>
-      <w:pPr>
-        <w:shd w:fill="1f1f1f" w:val="clear"/>
-        <w:spacing w:line="325.71428571428567" w:lineRule="auto"/>
-        <w:rPr>
-          <w:rFonts w:ascii="Courier New" w:cs="Courier New" w:eastAsia="Courier New" w:hAnsi="Courier New"/>
-          <w:color w:val="808080"/>
-          <w:sz w:val="21"/>
-          <w:szCs w:val="21"/>
-        </w:rPr>
-      </w:pPr>
-      <w:r>
-        <w:rPr>
-          <w:rFonts w:ascii="Courier New" w:cs="Courier New" w:eastAsia="Courier New" w:hAnsi="Courier New"/>
-          <w:color w:val="cccccc"/>
-          <w:sz w:val="21"/>
-          <w:szCs w:val="21"/>
-          <w:rtl w:val="0"/>
-        </w:rPr>
-        <w:t xml:space="preserve">                     </w:t>
-      </w:r>
-      <w:r>
-        <w:rPr>
-          <w:rFonts w:ascii="Courier New" w:cs="Courier New" w:eastAsia="Courier New" w:hAnsi="Courier New"/>
-          <w:color w:val="808080"/>
-          <w:sz w:val="21"/>
-          <w:szCs w:val="21"/>
-          <w:rtl w:val="0"/>
-        </w:rPr>
-        <w:t xml:space="preserve">&lt;</w:t>
-      </w:r>
-      <w:r>
-        <w:rPr>
-          <w:rFonts w:ascii="Courier New" w:cs="Courier New" w:eastAsia="Courier New" w:hAnsi="Courier New"/>
-          <w:color w:val="569cd6"/>
-          <w:sz w:val="21"/>
-          <w:szCs w:val="21"/>
-          <w:rtl w:val="0"/>
-        </w:rPr>
-        <w:t xml:space="preserve">i</w:t>
-      </w:r>
-      <w:r>
-        <w:rPr>
-          <w:rFonts w:ascii="Courier New" w:cs="Courier New" w:eastAsia="Courier New" w:hAnsi="Courier New"/>
-          <w:color w:val="cccccc"/>
-          <w:sz w:val="21"/>
-          <w:szCs w:val="21"/>
-          <w:rtl w:val="0"/>
-        </w:rPr>
-        <w:t xml:space="preserve"> </w:t>
-      </w:r>
-      <w:r>
-        <w:rPr>
-          <w:rFonts w:ascii="Courier New" w:cs="Courier New" w:eastAsia="Courier New" w:hAnsi="Courier New"/>
-          <w:color w:val="9cdcfe"/>
-          <w:sz w:val="21"/>
-          <w:szCs w:val="21"/>
-          <w:rtl w:val="0"/>
-        </w:rPr>
-        <w:t xml:space="preserve">class</w:t>
-      </w:r>
-      <w:r>
-        <w:rPr>
-          <w:rFonts w:ascii="Courier New" w:cs="Courier New" w:eastAsia="Courier New" w:hAnsi="Courier New"/>
-          <w:color w:val="cccccc"/>
-          <w:sz w:val="21"/>
-          <w:szCs w:val="21"/>
-          <w:rtl w:val="0"/>
-        </w:rPr>
-        <w:t xml:space="preserve">=</w:t>
-      </w:r>
-      <w:r>
-        <w:rPr>
-          <w:rFonts w:ascii="Courier New" w:cs="Courier New" w:eastAsia="Courier New" w:hAnsi="Courier New"/>
-          <w:color w:val="ce9178"/>
-          <w:sz w:val="21"/>
-          <w:szCs w:val="21"/>
-          <w:rtl w:val="0"/>
-        </w:rPr>
-        <w:t xml:space="preserve">"fa fa-times"</w:t>
-      </w:r>
-      <w:r>
-        <w:rPr>
-          <w:rFonts w:ascii="Courier New" w:cs="Courier New" w:eastAsia="Courier New" w:hAnsi="Courier New"/>
-          <w:color w:val="808080"/>
-          <w:sz w:val="21"/>
-          <w:szCs w:val="21"/>
-          <w:rtl w:val="0"/>
-        </w:rPr>
-        <w:t xml:space="preserve">&gt;&lt;/</w:t>
-      </w:r>
-      <w:r>
-        <w:rPr>
-          <w:rFonts w:ascii="Courier New" w:cs="Courier New" w:eastAsia="Courier New" w:hAnsi="Courier New"/>
-          <w:color w:val="569cd6"/>
-          <w:sz w:val="21"/>
-          <w:szCs w:val="21"/>
-          <w:rtl w:val="0"/>
-        </w:rPr>
-        <w:t xml:space="preserve">i</w:t>
-      </w:r>
-      <w:r>
-        <w:rPr>
-          <w:rFonts w:ascii="Courier New" w:cs="Courier New" w:eastAsia="Courier New" w:hAnsi="Courier New"/>
-          <w:color w:val="808080"/>
-          <w:sz w:val="21"/>
-          <w:szCs w:val="21"/>
-          <w:rtl w:val="0"/>
-        </w:rPr>
-        <w:t xml:space="preserve">&gt;</w:t>
-      </w:r>
-    </w:p>
-    <w:p>
-      <w:pPr>
-        <w:shd w:fill="1f1f1f" w:val="clear"/>
-        <w:spacing w:line="325.71428571428567" w:lineRule="auto"/>
-        <w:rPr>
-          <w:rFonts w:ascii="Courier New" w:cs="Courier New" w:eastAsia="Courier New" w:hAnsi="Courier New"/>
-          <w:color w:val="cccccc"/>
-          <w:sz w:val="21"/>
-          <w:szCs w:val="21"/>
-        </w:rPr>
-      </w:pPr>
-      <w:r>
-        <w:rPr>
-          <w:rFonts w:ascii="Courier New" w:cs="Courier New" w:eastAsia="Courier New" w:hAnsi="Courier New"/>
-          <w:color w:val="cccccc"/>
-          <w:sz w:val="21"/>
-          <w:szCs w:val="21"/>
-          <w:rtl w:val="0"/>
-        </w:rPr>
-        <w:t xml:space="preserve">                     Cancelar</w:t>
-      </w:r>
-    </w:p>
-    <w:p>
-      <w:pPr>
-        <w:shd w:fill="1f1f1f" w:val="clear"/>
-        <w:spacing w:line="325.71428571428567" w:lineRule="auto"/>
-        <w:rPr>
-          <w:rFonts w:ascii="Courier New" w:cs="Courier New" w:eastAsia="Courier New" w:hAnsi="Courier New"/>
-          <w:color w:val="808080"/>
-          <w:sz w:val="21"/>
-          <w:szCs w:val="21"/>
-        </w:rPr>
-      </w:pPr>
-      <w:r>
-        <w:rPr>
-          <w:rFonts w:ascii="Courier New" w:cs="Courier New" w:eastAsia="Courier New" w:hAnsi="Courier New"/>
-          <w:color w:val="cccccc"/>
-          <w:sz w:val="21"/>
-          <w:szCs w:val="21"/>
-          <w:rtl w:val="0"/>
-        </w:rPr>
-        <w:t xml:space="preserve">                 </w:t>
-      </w:r>
-      <w:r>
-        <w:rPr>
-          <w:rFonts w:ascii="Courier New" w:cs="Courier New" w:eastAsia="Courier New" w:hAnsi="Courier New"/>
-          <w:color w:val="808080"/>
-          <w:sz w:val="21"/>
-          <w:szCs w:val="21"/>
-          <w:rtl w:val="0"/>
-        </w:rPr>
-        <w:t xml:space="preserve">&lt;/</w:t>
-      </w:r>
-      <w:r>
-        <w:rPr>
-          <w:rFonts w:ascii="Courier New" w:cs="Courier New" w:eastAsia="Courier New" w:hAnsi="Courier New"/>
-          <w:color w:val="569cd6"/>
-          <w:sz w:val="21"/>
-          <w:szCs w:val="21"/>
-          <w:rtl w:val="0"/>
-        </w:rPr>
-        <w:t xml:space="preserve">a</w:t>
-      </w:r>
-      <w:r>
-        <w:rPr>
-          <w:rFonts w:ascii="Courier New" w:cs="Courier New" w:eastAsia="Courier New" w:hAnsi="Courier New"/>
-          <w:color w:val="808080"/>
-          <w:sz w:val="21"/>
-          <w:szCs w:val="21"/>
-          <w:rtl w:val="0"/>
-        </w:rPr>
-        <w:t xml:space="preserve">&gt;</w:t>
-      </w:r>
-    </w:p>
-    <w:p>
-      <w:pPr>
-        <w:shd w:fill="1f1f1f" w:val="clear"/>
-        <w:spacing w:line="325.71428571428567" w:lineRule="auto"/>
-        <w:rPr>
-          <w:rFonts w:ascii="Courier New" w:cs="Courier New" w:eastAsia="Courier New" w:hAnsi="Courier New"/>
-          <w:color w:val="808080"/>
-          <w:sz w:val="21"/>
-          <w:szCs w:val="21"/>
-        </w:rPr>
-      </w:pPr>
-      <w:r>
-        <w:rPr>
-          <w:rFonts w:ascii="Courier New" w:cs="Courier New" w:eastAsia="Courier New" w:hAnsi="Courier New"/>
-          <w:color w:val="cccccc"/>
-          <w:sz w:val="21"/>
-          <w:szCs w:val="21"/>
-          <w:rtl w:val="0"/>
-        </w:rPr>
-        <w:t xml:space="preserve">                 </w:t>
-      </w:r>
-      <w:r>
-        <w:rPr>
-          <w:rFonts w:ascii="Courier New" w:cs="Courier New" w:eastAsia="Courier New" w:hAnsi="Courier New"/>
-          <w:color w:val="808080"/>
-          <w:sz w:val="21"/>
-          <w:szCs w:val="21"/>
-          <w:rtl w:val="0"/>
-        </w:rPr>
-        <w:t xml:space="preserve">&lt;</w:t>
-      </w:r>
-      <w:r>
-        <w:rPr>
-          <w:rFonts w:ascii="Courier New" w:cs="Courier New" w:eastAsia="Courier New" w:hAnsi="Courier New"/>
-          <w:color w:val="569cd6"/>
-          <w:sz w:val="21"/>
-          <w:szCs w:val="21"/>
-          <w:rtl w:val="0"/>
-        </w:rPr>
-        <w:t xml:space="preserve">button</w:t>
-      </w:r>
-      <w:r>
-        <w:rPr>
-          <w:rFonts w:ascii="Courier New" w:cs="Courier New" w:eastAsia="Courier New" w:hAnsi="Courier New"/>
-          <w:color w:val="cccccc"/>
-          <w:sz w:val="21"/>
-          <w:szCs w:val="21"/>
-          <w:rtl w:val="0"/>
-        </w:rPr>
-        <w:t xml:space="preserve"> </w:t>
-      </w:r>
-      <w:r>
-        <w:rPr>
-          <w:rFonts w:ascii="Courier New" w:cs="Courier New" w:eastAsia="Courier New" w:hAnsi="Courier New"/>
-          <w:color w:val="9cdcfe"/>
-          <w:sz w:val="21"/>
-          <w:szCs w:val="21"/>
-          <w:rtl w:val="0"/>
-        </w:rPr>
-        <w:t xml:space="preserve">class</w:t>
-      </w:r>
-      <w:r>
-        <w:rPr>
-          <w:rFonts w:ascii="Courier New" w:cs="Courier New" w:eastAsia="Courier New" w:hAnsi="Courier New"/>
-          <w:color w:val="cccccc"/>
-          <w:sz w:val="21"/>
-          <w:szCs w:val="21"/>
-          <w:rtl w:val="0"/>
-        </w:rPr>
-        <w:t xml:space="preserve">=</w:t>
-      </w:r>
-      <w:r>
-        <w:rPr>
-          <w:rFonts w:ascii="Courier New" w:cs="Courier New" w:eastAsia="Courier New" w:hAnsi="Courier New"/>
-          <w:color w:val="ce9178"/>
-          <w:sz w:val="21"/>
-          <w:szCs w:val="21"/>
-          <w:rtl w:val="0"/>
-        </w:rPr>
-        <w:t xml:space="preserve">"btn btn-primary pull-right"</w:t>
-      </w:r>
-      <w:r>
-        <w:rPr>
-          <w:rFonts w:ascii="Courier New" w:cs="Courier New" w:eastAsia="Courier New" w:hAnsi="Courier New"/>
-          <w:color w:val="cccccc"/>
-          <w:sz w:val="21"/>
-          <w:szCs w:val="21"/>
-          <w:rtl w:val="0"/>
-        </w:rPr>
-        <w:t xml:space="preserve"> </w:t>
-      </w:r>
-      <w:r>
-        <w:rPr>
-          <w:rFonts w:ascii="Courier New" w:cs="Courier New" w:eastAsia="Courier New" w:hAnsi="Courier New"/>
-          <w:color w:val="9cdcfe"/>
-          <w:sz w:val="21"/>
-          <w:szCs w:val="21"/>
-          <w:rtl w:val="0"/>
-        </w:rPr>
-        <w:t xml:space="preserve">value</w:t>
-      </w:r>
-      <w:r>
-        <w:rPr>
-          <w:rFonts w:ascii="Courier New" w:cs="Courier New" w:eastAsia="Courier New" w:hAnsi="Courier New"/>
-          <w:color w:val="cccccc"/>
-          <w:sz w:val="21"/>
-          <w:szCs w:val="21"/>
-          <w:rtl w:val="0"/>
-        </w:rPr>
-        <w:t xml:space="preserve">=</w:t>
-      </w:r>
-      <w:r>
-        <w:rPr>
-          <w:rFonts w:ascii="Courier New" w:cs="Courier New" w:eastAsia="Courier New" w:hAnsi="Courier New"/>
-          <w:color w:val="ce9178"/>
-          <w:sz w:val="21"/>
-          <w:szCs w:val="21"/>
-          <w:rtl w:val="0"/>
-        </w:rPr>
-        <w:t xml:space="preserve">"Save"</w:t>
-      </w:r>
-      <w:r>
-        <w:rPr>
-          <w:rFonts w:ascii="Courier New" w:cs="Courier New" w:eastAsia="Courier New" w:hAnsi="Courier New"/>
-          <w:color w:val="808080"/>
-          <w:sz w:val="21"/>
-          <w:szCs w:val="21"/>
-          <w:rtl w:val="0"/>
-        </w:rPr>
-        <w:t xml:space="preserve">&gt;</w:t>
-      </w:r>
-    </w:p>
-    <w:p>
-      <w:pPr>
-        <w:shd w:fill="1f1f1f" w:val="clear"/>
-        <w:spacing w:line="325.71428571428567" w:lineRule="auto"/>
-        <w:rPr>
-          <w:rFonts w:ascii="Courier New" w:cs="Courier New" w:eastAsia="Courier New" w:hAnsi="Courier New"/>
-          <w:color w:val="808080"/>
-          <w:sz w:val="21"/>
-          <w:szCs w:val="21"/>
-        </w:rPr>
-      </w:pPr>
-      <w:r>
-        <w:rPr>
-          <w:rFonts w:ascii="Courier New" w:cs="Courier New" w:eastAsia="Courier New" w:hAnsi="Courier New"/>
-          <w:color w:val="cccccc"/>
-          <w:sz w:val="21"/>
-          <w:szCs w:val="21"/>
-          <w:rtl w:val="0"/>
-        </w:rPr>
-        <w:t xml:space="preserve">                     </w:t>
-      </w:r>
-      <w:r>
-        <w:rPr>
-          <w:rFonts w:ascii="Courier New" w:cs="Courier New" w:eastAsia="Courier New" w:hAnsi="Courier New"/>
-          <w:color w:val="808080"/>
-          <w:sz w:val="21"/>
-          <w:szCs w:val="21"/>
-          <w:rtl w:val="0"/>
-        </w:rPr>
-        <w:t xml:space="preserve">&lt;</w:t>
-      </w:r>
-      <w:r>
-        <w:rPr>
-          <w:rFonts w:ascii="Courier New" w:cs="Courier New" w:eastAsia="Courier New" w:hAnsi="Courier New"/>
-          <w:color w:val="569cd6"/>
-          <w:sz w:val="21"/>
-          <w:szCs w:val="21"/>
-          <w:rtl w:val="0"/>
-        </w:rPr>
-        <w:t xml:space="preserve">i</w:t>
-      </w:r>
-      <w:r>
-        <w:rPr>
-          <w:rFonts w:ascii="Courier New" w:cs="Courier New" w:eastAsia="Courier New" w:hAnsi="Courier New"/>
-          <w:color w:val="cccccc"/>
-          <w:sz w:val="21"/>
-          <w:szCs w:val="21"/>
-          <w:rtl w:val="0"/>
-        </w:rPr>
-        <w:t xml:space="preserve"> </w:t>
-      </w:r>
-      <w:r>
-        <w:rPr>
-          <w:rFonts w:ascii="Courier New" w:cs="Courier New" w:eastAsia="Courier New" w:hAnsi="Courier New"/>
-          <w:color w:val="9cdcfe"/>
-          <w:sz w:val="21"/>
-          <w:szCs w:val="21"/>
-          <w:rtl w:val="0"/>
-        </w:rPr>
-        <w:t xml:space="preserve">class</w:t>
-      </w:r>
-      <w:r>
-        <w:rPr>
-          <w:rFonts w:ascii="Courier New" w:cs="Courier New" w:eastAsia="Courier New" w:hAnsi="Courier New"/>
-          <w:color w:val="cccccc"/>
-          <w:sz w:val="21"/>
-          <w:szCs w:val="21"/>
-          <w:rtl w:val="0"/>
-        </w:rPr>
-        <w:t xml:space="preserve">=</w:t>
-      </w:r>
-      <w:r>
-        <w:rPr>
-          <w:rFonts w:ascii="Courier New" w:cs="Courier New" w:eastAsia="Courier New" w:hAnsi="Courier New"/>
-          <w:color w:val="ce9178"/>
-          <w:sz w:val="21"/>
-          <w:szCs w:val="21"/>
-          <w:rtl w:val="0"/>
-        </w:rPr>
-        <w:t xml:space="preserve">"fa fa-floppy-o"</w:t>
-      </w:r>
-      <w:r>
-        <w:rPr>
-          <w:rFonts w:ascii="Courier New" w:cs="Courier New" w:eastAsia="Courier New" w:hAnsi="Courier New"/>
-          <w:color w:val="808080"/>
-          <w:sz w:val="21"/>
-          <w:szCs w:val="21"/>
-          <w:rtl w:val="0"/>
-        </w:rPr>
-        <w:t xml:space="preserve">&gt;&lt;/</w:t>
-      </w:r>
-      <w:r>
-        <w:rPr>
-          <w:rFonts w:ascii="Courier New" w:cs="Courier New" w:eastAsia="Courier New" w:hAnsi="Courier New"/>
-          <w:color w:val="569cd6"/>
-          <w:sz w:val="21"/>
-          <w:szCs w:val="21"/>
-          <w:rtl w:val="0"/>
-        </w:rPr>
-        <w:t xml:space="preserve">i</w:t>
-      </w:r>
-      <w:r>
-        <w:rPr>
-          <w:rFonts w:ascii="Courier New" w:cs="Courier New" w:eastAsia="Courier New" w:hAnsi="Courier New"/>
-          <w:color w:val="808080"/>
-          <w:sz w:val="21"/>
-          <w:szCs w:val="21"/>
-          <w:rtl w:val="0"/>
-        </w:rPr>
-        <w:t xml:space="preserve">&gt;</w:t>
-      </w:r>
-    </w:p>
-    <w:p>
-      <w:pPr>
-        <w:shd w:fill="1f1f1f" w:val="clear"/>
-        <w:spacing w:line="325.71428571428567" w:lineRule="auto"/>
-        <w:rPr>
-          <w:rFonts w:ascii="Courier New" w:cs="Courier New" w:eastAsia="Courier New" w:hAnsi="Courier New"/>
-          <w:color w:val="cccccc"/>
-          <w:sz w:val="21"/>
-          <w:szCs w:val="21"/>
-        </w:rPr>
-      </w:pPr>
-      <w:r>
-        <w:rPr>
-          <w:rFonts w:ascii="Courier New" w:cs="Courier New" w:eastAsia="Courier New" w:hAnsi="Courier New"/>
-          <w:color w:val="cccccc"/>
-          <w:sz w:val="21"/>
-          <w:szCs w:val="21"/>
-          <w:rtl w:val="0"/>
-        </w:rPr>
-        <w:t xml:space="preserve">                     Salvar</w:t>
-      </w:r>
-    </w:p>
-    <w:p>
-      <w:pPr>
-        <w:shd w:fill="1f1f1f" w:val="clear"/>
-        <w:spacing w:line="325.71428571428567" w:lineRule="auto"/>
-        <w:rPr>
-          <w:rFonts w:ascii="Courier New" w:cs="Courier New" w:eastAsia="Courier New" w:hAnsi="Courier New"/>
-          <w:color w:val="808080"/>
-          <w:sz w:val="21"/>
-          <w:szCs w:val="21"/>
-        </w:rPr>
-      </w:pPr>
-      <w:r>
-        <w:rPr>
-          <w:rFonts w:ascii="Courier New" w:cs="Courier New" w:eastAsia="Courier New" w:hAnsi="Courier New"/>
-          <w:color w:val="cccccc"/>
-          <w:sz w:val="21"/>
-          <w:szCs w:val="21"/>
-          <w:rtl w:val="0"/>
-        </w:rPr>
-        <w:t xml:space="preserve">                 </w:t>
-      </w:r>
-      <w:r>
-        <w:rPr>
-          <w:rFonts w:ascii="Courier New" w:cs="Courier New" w:eastAsia="Courier New" w:hAnsi="Courier New"/>
-          <w:color w:val="808080"/>
-          <w:sz w:val="21"/>
-          <w:szCs w:val="21"/>
-          <w:rtl w:val="0"/>
-        </w:rPr>
-        <w:t xml:space="preserve">&lt;/</w:t>
-      </w:r>
-      <w:r>
-        <w:rPr>
-          <w:rFonts w:ascii="Courier New" w:cs="Courier New" w:eastAsia="Courier New" w:hAnsi="Courier New"/>
-          <w:color w:val="569cd6"/>
-          <w:sz w:val="21"/>
-          <w:szCs w:val="21"/>
-          <w:rtl w:val="0"/>
-        </w:rPr>
-        <w:t xml:space="preserve">button</w:t>
-      </w:r>
-      <w:r>
-        <w:rPr>
-          <w:rFonts w:ascii="Courier New" w:cs="Courier New" w:eastAsia="Courier New" w:hAnsi="Courier New"/>
-          <w:color w:val="808080"/>
-          <w:sz w:val="21"/>
-          <w:szCs w:val="21"/>
-          <w:rtl w:val="0"/>
-        </w:rPr>
-        <w:t xml:space="preserve">&gt;</w:t>
-      </w:r>
-    </w:p>
-    <w:p>
-      <w:pPr>
-        <w:shd w:fill="1f1f1f" w:val="clear"/>
-        <w:spacing w:line="325.71428571428567" w:lineRule="auto"/>
-        <w:rPr>
-          <w:rFonts w:ascii="Courier New" w:cs="Courier New" w:eastAsia="Courier New" w:hAnsi="Courier New"/>
-          <w:color w:val="808080"/>
-          <w:sz w:val="21"/>
-          <w:szCs w:val="21"/>
-        </w:rPr>
-      </w:pPr>
-      <w:r>
-        <w:rPr>
-          <w:rFonts w:ascii="Courier New" w:cs="Courier New" w:eastAsia="Courier New" w:hAnsi="Courier New"/>
-          <w:color w:val="cccccc"/>
-          <w:sz w:val="21"/>
-          <w:szCs w:val="21"/>
-          <w:rtl w:val="0"/>
-        </w:rPr>
-        <w:t xml:space="preserve">             </w:t>
-      </w:r>
-      <w:r>
-        <w:rPr>
-          <w:rFonts w:ascii="Courier New" w:cs="Courier New" w:eastAsia="Courier New" w:hAnsi="Courier New"/>
-          <w:color w:val="808080"/>
-          <w:sz w:val="21"/>
-          <w:szCs w:val="21"/>
-          <w:rtl w:val="0"/>
-        </w:rPr>
-        <w:t xml:space="preserve">&lt;/</w:t>
-      </w:r>
-      <w:r>
-        <w:rPr>
-          <w:rFonts w:ascii="Courier New" w:cs="Courier New" w:eastAsia="Courier New" w:hAnsi="Courier New"/>
-          <w:color w:val="569cd6"/>
-          <w:sz w:val="21"/>
-          <w:szCs w:val="21"/>
-          <w:rtl w:val="0"/>
-        </w:rPr>
-        <w:t xml:space="preserve">div</w:t>
-      </w:r>
-      <w:r>
-        <w:rPr>
-          <w:rFonts w:ascii="Courier New" w:cs="Courier New" w:eastAsia="Courier New" w:hAnsi="Courier New"/>
-          <w:color w:val="808080"/>
-          <w:sz w:val="21"/>
-          <w:szCs w:val="21"/>
-          <w:rtl w:val="0"/>
-        </w:rPr>
-        <w:t xml:space="preserve">&gt;</w:t>
-      </w:r>
-    </w:p>
-    <w:p>
-      <w:pPr>
-        <w:shd w:fill="1f1f1f" w:val="clear"/>
-        <w:spacing w:line="325.71428571428567" w:lineRule="auto"/>
-        <w:rPr>
-          <w:rFonts w:ascii="Courier New" w:cs="Courier New" w:eastAsia="Courier New" w:hAnsi="Courier New"/>
-          <w:color w:val="808080"/>
-          <w:sz w:val="21"/>
-          <w:szCs w:val="21"/>
-        </w:rPr>
-      </w:pPr>
-      <w:r>
-        <w:rPr>
-          <w:rFonts w:ascii="Courier New" w:cs="Courier New" w:eastAsia="Courier New" w:hAnsi="Courier New"/>
-          <w:color w:val="cccccc"/>
-          <w:sz w:val="21"/>
-          <w:szCs w:val="21"/>
-          <w:rtl w:val="0"/>
-        </w:rPr>
-        <w:t xml:space="preserve">         </w:t>
-      </w:r>
-      <w:r>
-        <w:rPr>
-          <w:rFonts w:ascii="Courier New" w:cs="Courier New" w:eastAsia="Courier New" w:hAnsi="Courier New"/>
-          <w:color w:val="808080"/>
-          <w:sz w:val="21"/>
-          <w:szCs w:val="21"/>
-          <w:rtl w:val="0"/>
-        </w:rPr>
-        <w:t xml:space="preserve">&lt;/</w:t>
-      </w:r>
-      <w:r>
-        <w:rPr>
-          <w:rFonts w:ascii="Courier New" w:cs="Courier New" w:eastAsia="Courier New" w:hAnsi="Courier New"/>
-          <w:color w:val="569cd6"/>
-          <w:sz w:val="21"/>
-          <w:szCs w:val="21"/>
-          <w:rtl w:val="0"/>
-        </w:rPr>
-        <w:t xml:space="preserve">form</w:t>
-      </w:r>
-      <w:r>
-        <w:rPr>
-          <w:rFonts w:ascii="Courier New" w:cs="Courier New" w:eastAsia="Courier New" w:hAnsi="Courier New"/>
-          <w:color w:val="808080"/>
-          <w:sz w:val="21"/>
-          <w:szCs w:val="21"/>
-          <w:rtl w:val="0"/>
-        </w:rPr>
-        <w:t xml:space="preserve">&gt;</w:t>
-      </w:r>
-    </w:p>
-    <w:p>
-      <w:pPr>
-        <w:shd w:fill="1f1f1f" w:val="clear"/>
-        <w:spacing w:line="325.71428571428567" w:lineRule="auto"/>
-        <w:rPr>
-          <w:rFonts w:ascii="Courier New" w:cs="Courier New" w:eastAsia="Courier New" w:hAnsi="Courier New"/>
-          <w:color w:val="808080"/>
-          <w:sz w:val="21"/>
-          <w:szCs w:val="21"/>
-        </w:rPr>
-      </w:pPr>
-      <w:r>
-        <w:rPr>
-          <w:rFonts w:ascii="Courier New" w:cs="Courier New" w:eastAsia="Courier New" w:hAnsi="Courier New"/>
-          <w:color w:val="cccccc"/>
-          <w:sz w:val="21"/>
-          <w:szCs w:val="21"/>
-          <w:rtl w:val="0"/>
-        </w:rPr>
-        <w:t xml:space="preserve">     </w:t>
-      </w:r>
-      <w:r>
-        <w:rPr>
-          <w:rFonts w:ascii="Courier New" w:cs="Courier New" w:eastAsia="Courier New" w:hAnsi="Courier New"/>
-          <w:color w:val="808080"/>
-          <w:sz w:val="21"/>
-          <w:szCs w:val="21"/>
-          <w:rtl w:val="0"/>
-        </w:rPr>
-        <w:t xml:space="preserve">&lt;/</w:t>
-      </w:r>
-      <w:r>
-        <w:rPr>
-          <w:rFonts w:ascii="Courier New" w:cs="Courier New" w:eastAsia="Courier New" w:hAnsi="Courier New"/>
-          <w:color w:val="569cd6"/>
-          <w:sz w:val="21"/>
-          <w:szCs w:val="21"/>
-          <w:rtl w:val="0"/>
-        </w:rPr>
-        <w:t xml:space="preserve">div</w:t>
-      </w:r>
-      <w:r>
-        <w:rPr>
-          <w:rFonts w:ascii="Courier New" w:cs="Courier New" w:eastAsia="Courier New" w:hAnsi="Courier New"/>
-          <w:color w:val="808080"/>
-          <w:sz w:val="21"/>
-          <w:szCs w:val="21"/>
-          <w:rtl w:val="0"/>
-        </w:rPr>
-        <w:t xml:space="preserve">&gt;</w:t>
-      </w:r>
-    </w:p>
-    <w:p>
-      <w:pPr>
-        <w:shd w:fill="1f1f1f" w:val="clear"/>
-        <w:spacing w:line="325.71428571428567" w:lineRule="auto"/>
-        <w:rPr>
-          <w:rFonts w:ascii="Courier New" w:cs="Courier New" w:eastAsia="Courier New" w:hAnsi="Courier New"/>
-          <w:color w:val="808080"/>
-          <w:sz w:val="21"/>
-          <w:szCs w:val="21"/>
-        </w:rPr>
-      </w:pPr>
-      <w:r>
-        <w:rPr>
-          <w:rFonts w:ascii="Courier New" w:cs="Courier New" w:eastAsia="Courier New" w:hAnsi="Courier New"/>
-          <w:color w:val="cccccc"/>
-          <w:sz w:val="21"/>
-          <w:szCs w:val="21"/>
-          <w:rtl w:val="0"/>
-        </w:rPr>
-        <w:t xml:space="preserve"> </w:t>
-      </w:r>
-      <w:r>
-        <w:rPr>
-          <w:rFonts w:ascii="Courier New" w:cs="Courier New" w:eastAsia="Courier New" w:hAnsi="Courier New"/>
-          <w:color w:val="808080"/>
-          <w:sz w:val="21"/>
-          <w:szCs w:val="21"/>
-          <w:rtl w:val="0"/>
-        </w:rPr>
-        <w:t xml:space="preserve">&lt;/</w:t>
-      </w:r>
-      <w:r>
-        <w:rPr>
-          <w:rFonts w:ascii="Courier New" w:cs="Courier New" w:eastAsia="Courier New" w:hAnsi="Courier New"/>
-          <w:color w:val="569cd6"/>
-          <w:sz w:val="21"/>
-          <w:szCs w:val="21"/>
-          <w:rtl w:val="0"/>
-        </w:rPr>
-        <w:t xml:space="preserve">div</w:t>
-      </w:r>
-      <w:r>
-        <w:rPr>
-          <w:rFonts w:ascii="Courier New" w:cs="Courier New" w:eastAsia="Courier New" w:hAnsi="Courier New"/>
-          <w:color w:val="808080"/>
-          <w:sz w:val="21"/>
-          <w:szCs w:val="21"/>
-          <w:rtl w:val="0"/>
-        </w:rPr>
-        <w:t xml:space="preserve">&gt;</w:t>
-      </w:r>
-    </w:p>
-    <w:p>
-      <w:pPr>
-        <w:shd w:fill="1f1f1f" w:val="clear"/>
-        <w:spacing w:line="325.71428571428567" w:lineRule="auto"/>
-        <w:rPr>
-          <w:rFonts w:ascii="Courier New" w:cs="Courier New" w:eastAsia="Courier New" w:hAnsi="Courier New"/>
-          <w:color w:val="cccccc"/>
-          <w:sz w:val="21"/>
-          <w:szCs w:val="21"/>
-        </w:rPr>
-      </w:pPr>
-      <w:r>
-        <w:rPr>
-          <w:rFonts w:ascii="Courier New" w:cs="Courier New" w:eastAsia="Courier New" w:hAnsi="Courier New"/>
-          <w:color w:val="cccccc"/>
-          <w:sz w:val="21"/>
-          <w:szCs w:val="21"/>
-          <w:rtl w:val="0"/>
-        </w:rPr>
         <w:t xml:space="preserve">{% endblock %}</w:t>
+      </w:r>
+    </w:p>
+    <w:p>
+      <w:pPr>
+        <w:shd w:fill="1f1f1f" w:val="clear"/>
+        <w:spacing w:line="325.71428571428567" w:lineRule="auto"/>
+        <w:rPr>
+          <w:rFonts w:ascii="Courier New" w:cs="Courier New" w:eastAsia="Courier New" w:hAnsi="Courier New"/>
+          <w:color w:val="cccccc"/>
+          <w:sz w:val="21"/>
+          <w:szCs w:val="21"/>
+        </w:rPr>
+      </w:pPr>
+      <w:r>
+        <w:rPr>
+          <w:rtl w:val="0"/>
+        </w:rPr>
       </w:r>
     </w:p>
     <w:p>

</xml_diff>